<commit_message>
Halfway through the report
</commit_message>
<xml_diff>
--- a/FYP_Report.docx
+++ b/FYP_Report.docx
@@ -21,7 +21,7 @@
             <wp:docPr id="8197" name="Picture 2" descr="E:\ProjectYear3\GMITLogos\gmit-logo-2012rgb.jpg">
               <a:extLst xmlns:a="http://schemas.openxmlformats.org/drawingml/2006/main">
                 <a:ext uri="{FF2B5EF4-FFF2-40B4-BE49-F238E27FC236}">
-                  <a16:creationId xmlns:a16="http://schemas.microsoft.com/office/drawing/2014/main" xmlns:w16se="http://schemas.microsoft.com/office/word/2015/wordml/symex" xmlns:w16="http://schemas.microsoft.com/office/word/2018/wordml" xmlns:w16cid="http://schemas.microsoft.com/office/word/2016/wordml/cid" xmlns:w16cex="http://schemas.microsoft.com/office/word/2018/wordml/cex" xmlns:w="http://schemas.openxmlformats.org/wordprocessingml/2006/main" xmlns:w10="urn:schemas-microsoft-com:office:word" xmlns:v="urn:schemas-microsoft-com:vml" xmlns:o="urn:schemas-microsoft-com:office:office" xmlns:am3d="http://schemas.microsoft.com/office/drawing/2017/model3d" xmlns:aink="http://schemas.microsoft.com/office/drawing/2016/ink" xmlns:cx8="http://schemas.microsoft.com/office/drawing/2016/5/14/chartex" xmlns:cx7="http://schemas.microsoft.com/office/drawing/2016/5/13/chartex" xmlns:cx6="http://schemas.microsoft.com/office/drawing/2016/5/12/chartex" xmlns:cx5="http://schemas.microsoft.com/office/drawing/2016/5/11/chartex" xmlns:cx4="http://schemas.microsoft.com/office/drawing/2016/5/10/chartex" xmlns:cx3="http://schemas.microsoft.com/office/drawing/2016/5/9/chartex" xmlns:cx2="http://schemas.microsoft.com/office/drawing/2015/10/21/chartex" xmlns:cx1="http://schemas.microsoft.com/office/drawing/2015/9/8/chartex" xmlns:cx="http://schemas.microsoft.com/office/drawing/2014/chartex" xmlns="" id="{0AD3F134-A981-4D8F-8678-6F0D78118DA8}"/>
+                  <a16:creationId xmlns="" xmlns:cx="http://schemas.microsoft.com/office/drawing/2014/chartex" xmlns:cx1="http://schemas.microsoft.com/office/drawing/2015/9/8/chartex" xmlns:cx2="http://schemas.microsoft.com/office/drawing/2015/10/21/chartex" xmlns:cx3="http://schemas.microsoft.com/office/drawing/2016/5/9/chartex" xmlns:cx4="http://schemas.microsoft.com/office/drawing/2016/5/10/chartex" xmlns:cx5="http://schemas.microsoft.com/office/drawing/2016/5/11/chartex" xmlns:cx6="http://schemas.microsoft.com/office/drawing/2016/5/12/chartex" xmlns:cx7="http://schemas.microsoft.com/office/drawing/2016/5/13/chartex" xmlns:cx8="http://schemas.microsoft.com/office/drawing/2016/5/14/chartex" xmlns:aink="http://schemas.microsoft.com/office/drawing/2016/ink" xmlns:am3d="http://schemas.microsoft.com/office/drawing/2017/model3d" xmlns:o="urn:schemas-microsoft-com:office:office" xmlns:v="urn:schemas-microsoft-com:vml" xmlns:w10="urn:schemas-microsoft-com:office:word" xmlns:w="http://schemas.openxmlformats.org/wordprocessingml/2006/main" xmlns:w16cex="http://schemas.microsoft.com/office/word/2018/wordml/cex" xmlns:w16cid="http://schemas.microsoft.com/office/word/2016/wordml/cid" xmlns:w16="http://schemas.microsoft.com/office/word/2018/wordml" xmlns:w16se="http://schemas.microsoft.com/office/word/2015/wordml/symex" xmlns:a16="http://schemas.microsoft.com/office/drawing/2014/main" id="{0AD3F134-A981-4D8F-8678-6F0D78118DA8}"/>
                 </a:ext>
               </a:extLst>
             </wp:docPr>
@@ -35,7 +35,7 @@
                     <pic:cNvPr id="8197" name="Picture 2" descr="E:\ProjectYear3\GMITLogos\gmit-logo-2012rgb.jpg">
                       <a:extLst>
                         <a:ext uri="{FF2B5EF4-FFF2-40B4-BE49-F238E27FC236}">
-                          <a16:creationId xmlns:a16="http://schemas.microsoft.com/office/drawing/2014/main" xmlns:w16se="http://schemas.microsoft.com/office/word/2015/wordml/symex" xmlns:w16="http://schemas.microsoft.com/office/word/2018/wordml" xmlns:w16cid="http://schemas.microsoft.com/office/word/2016/wordml/cid" xmlns:w16cex="http://schemas.microsoft.com/office/word/2018/wordml/cex" xmlns:w="http://schemas.openxmlformats.org/wordprocessingml/2006/main" xmlns:w10="urn:schemas-microsoft-com:office:word" xmlns:v="urn:schemas-microsoft-com:vml" xmlns:o="urn:schemas-microsoft-com:office:office" xmlns:am3d="http://schemas.microsoft.com/office/drawing/2017/model3d" xmlns:aink="http://schemas.microsoft.com/office/drawing/2016/ink" xmlns:cx8="http://schemas.microsoft.com/office/drawing/2016/5/14/chartex" xmlns:cx7="http://schemas.microsoft.com/office/drawing/2016/5/13/chartex" xmlns:cx6="http://schemas.microsoft.com/office/drawing/2016/5/12/chartex" xmlns:cx5="http://schemas.microsoft.com/office/drawing/2016/5/11/chartex" xmlns:cx4="http://schemas.microsoft.com/office/drawing/2016/5/10/chartex" xmlns:cx3="http://schemas.microsoft.com/office/drawing/2016/5/9/chartex" xmlns:cx2="http://schemas.microsoft.com/office/drawing/2015/10/21/chartex" xmlns:cx1="http://schemas.microsoft.com/office/drawing/2015/9/8/chartex" xmlns:cx="http://schemas.microsoft.com/office/drawing/2014/chartex" xmlns="" id="{0AD3F134-A981-4D8F-8678-6F0D78118DA8}"/>
+                          <a16:creationId xmlns="" xmlns:cx="http://schemas.microsoft.com/office/drawing/2014/chartex" xmlns:cx1="http://schemas.microsoft.com/office/drawing/2015/9/8/chartex" xmlns:cx2="http://schemas.microsoft.com/office/drawing/2015/10/21/chartex" xmlns:cx3="http://schemas.microsoft.com/office/drawing/2016/5/9/chartex" xmlns:cx4="http://schemas.microsoft.com/office/drawing/2016/5/10/chartex" xmlns:cx5="http://schemas.microsoft.com/office/drawing/2016/5/11/chartex" xmlns:cx6="http://schemas.microsoft.com/office/drawing/2016/5/12/chartex" xmlns:cx7="http://schemas.microsoft.com/office/drawing/2016/5/13/chartex" xmlns:cx8="http://schemas.microsoft.com/office/drawing/2016/5/14/chartex" xmlns:aink="http://schemas.microsoft.com/office/drawing/2016/ink" xmlns:am3d="http://schemas.microsoft.com/office/drawing/2017/model3d" xmlns:o="urn:schemas-microsoft-com:office:office" xmlns:v="urn:schemas-microsoft-com:vml" xmlns:w10="urn:schemas-microsoft-com:office:word" xmlns:w="http://schemas.openxmlformats.org/wordprocessingml/2006/main" xmlns:w16cex="http://schemas.microsoft.com/office/word/2018/wordml/cex" xmlns:w16cid="http://schemas.microsoft.com/office/word/2016/wordml/cid" xmlns:w16="http://schemas.microsoft.com/office/word/2018/wordml" xmlns:w16se="http://schemas.microsoft.com/office/word/2015/wordml/symex" xmlns:a16="http://schemas.microsoft.com/office/drawing/2014/main" id="{0AD3F134-A981-4D8F-8678-6F0D78118DA8}"/>
                         </a:ext>
                       </a:extLst>
                     </pic:cNvPr>
@@ -724,6 +724,8 @@
         </w:rPr>
       </w:sdtEndPr>
       <w:sdtContent>
+        <w:bookmarkStart w:id="0" w:name="_GoBack" w:displacedByCustomXml="prev"/>
+        <w:bookmarkEnd w:id="0" w:displacedByCustomXml="prev"/>
         <w:p>
           <w:pPr>
             <w:pStyle w:val="TOCHeading"/>
@@ -756,7 +758,7 @@
               <w:rFonts w:eastAsiaTheme="minorEastAsia"/>
               <w:noProof/>
               <w:sz w:val="22"/>
-              <w:lang w:val="en-IE" w:eastAsia="en-IE"/>
+              <w:lang w:val="en-GB" w:eastAsia="en-GB"/>
             </w:rPr>
           </w:pPr>
           <w:r>
@@ -768,7 +770,7 @@
           <w:r>
             <w:fldChar w:fldCharType="separate"/>
           </w:r>
-          <w:hyperlink w:anchor="_Toc64975700" w:history="1">
+          <w:hyperlink w:anchor="_Toc71843533" w:history="1">
             <w:r>
               <w:rPr>
                 <w:rStyle w:val="Hyperlink"/>
@@ -781,7 +783,7 @@
                 <w:rFonts w:eastAsiaTheme="minorEastAsia"/>
                 <w:noProof/>
                 <w:sz w:val="22"/>
-                <w:lang w:val="en-IE" w:eastAsia="en-IE"/>
+                <w:lang w:val="en-GB" w:eastAsia="en-GB"/>
               </w:rPr>
               <w:tab/>
             </w:r>
@@ -811,7 +813,7 @@
                 <w:noProof/>
                 <w:webHidden/>
               </w:rPr>
-              <w:instrText xml:space="preserve"> PAGEREF _Toc64975700 \h </w:instrText>
+              <w:instrText xml:space="preserve"> PAGEREF _Toc71843533 \h </w:instrText>
             </w:r>
             <w:r>
               <w:rPr>
@@ -853,10 +855,10 @@
               <w:rFonts w:eastAsiaTheme="minorEastAsia"/>
               <w:noProof/>
               <w:sz w:val="22"/>
-              <w:lang w:val="en-IE" w:eastAsia="en-IE"/>
+              <w:lang w:val="en-GB" w:eastAsia="en-GB"/>
             </w:rPr>
           </w:pPr>
-          <w:hyperlink w:anchor="_Toc64975701" w:history="1">
+          <w:hyperlink w:anchor="_Toc71843534" w:history="1">
             <w:r>
               <w:rPr>
                 <w:rStyle w:val="Hyperlink"/>
@@ -870,7 +872,7 @@
                 <w:rFonts w:eastAsiaTheme="minorEastAsia"/>
                 <w:noProof/>
                 <w:sz w:val="22"/>
-                <w:lang w:val="en-IE" w:eastAsia="en-IE"/>
+                <w:lang w:val="en-GB" w:eastAsia="en-GB"/>
               </w:rPr>
               <w:tab/>
             </w:r>
@@ -901,7 +903,7 @@
                 <w:noProof/>
                 <w:webHidden/>
               </w:rPr>
-              <w:instrText xml:space="preserve"> PAGEREF _Toc64975701 \h </w:instrText>
+              <w:instrText xml:space="preserve"> PAGEREF _Toc71843534 \h </w:instrText>
             </w:r>
             <w:r>
               <w:rPr>
@@ -943,10 +945,10 @@
               <w:rFonts w:eastAsiaTheme="minorEastAsia"/>
               <w:noProof/>
               <w:sz w:val="22"/>
-              <w:lang w:val="en-IE" w:eastAsia="en-IE"/>
+              <w:lang w:val="en-GB" w:eastAsia="en-GB"/>
             </w:rPr>
           </w:pPr>
-          <w:hyperlink w:anchor="_Toc64975702" w:history="1">
+          <w:hyperlink w:anchor="_Toc71843535" w:history="1">
             <w:r>
               <w:rPr>
                 <w:rStyle w:val="Hyperlink"/>
@@ -960,7 +962,7 @@
                 <w:rFonts w:eastAsiaTheme="minorEastAsia"/>
                 <w:noProof/>
                 <w:sz w:val="22"/>
-                <w:lang w:val="en-IE" w:eastAsia="en-IE"/>
+                <w:lang w:val="en-GB" w:eastAsia="en-GB"/>
               </w:rPr>
               <w:tab/>
             </w:r>
@@ -991,7 +993,7 @@
                 <w:noProof/>
                 <w:webHidden/>
               </w:rPr>
-              <w:instrText xml:space="preserve"> PAGEREF _Toc64975702 \h </w:instrText>
+              <w:instrText xml:space="preserve"> PAGEREF _Toc71843535 \h </w:instrText>
             </w:r>
             <w:r>
               <w:rPr>
@@ -1033,10 +1035,10 @@
               <w:rFonts w:eastAsiaTheme="minorEastAsia"/>
               <w:noProof/>
               <w:sz w:val="22"/>
-              <w:lang w:val="en-IE" w:eastAsia="en-IE"/>
+              <w:lang w:val="en-GB" w:eastAsia="en-GB"/>
             </w:rPr>
           </w:pPr>
-          <w:hyperlink w:anchor="_Toc64975703" w:history="1">
+          <w:hyperlink w:anchor="_Toc71843536" w:history="1">
             <w:r>
               <w:rPr>
                 <w:rStyle w:val="Hyperlink"/>
@@ -1050,7 +1052,7 @@
                 <w:rFonts w:eastAsiaTheme="minorEastAsia"/>
                 <w:noProof/>
                 <w:sz w:val="22"/>
-                <w:lang w:val="en-IE" w:eastAsia="en-IE"/>
+                <w:lang w:val="en-GB" w:eastAsia="en-GB"/>
               </w:rPr>
               <w:tab/>
             </w:r>
@@ -1060,7 +1062,7 @@
                 <w:noProof/>
                 <w:lang w:val="en-IE"/>
               </w:rPr>
-              <w:t>Background</w:t>
+              <w:t>Project Background</w:t>
             </w:r>
             <w:r>
               <w:rPr>
@@ -1081,7 +1083,7 @@
                 <w:noProof/>
                 <w:webHidden/>
               </w:rPr>
-              <w:instrText xml:space="preserve"> PAGEREF _Toc64975703 \h </w:instrText>
+              <w:instrText xml:space="preserve"> PAGEREF _Toc71843536 \h </w:instrText>
             </w:r>
             <w:r>
               <w:rPr>
@@ -1102,6 +1104,186 @@
                 <w:webHidden/>
               </w:rPr>
               <w:t>9</w:t>
+            </w:r>
+            <w:r>
+              <w:rPr>
+                <w:noProof/>
+                <w:webHidden/>
+              </w:rPr>
+              <w:fldChar w:fldCharType="end"/>
+            </w:r>
+          </w:hyperlink>
+        </w:p>
+        <w:p>
+          <w:pPr>
+            <w:pStyle w:val="TOC2"/>
+            <w:tabs>
+              <w:tab w:val="left" w:pos="880"/>
+              <w:tab w:val="right" w:leader="dot" w:pos="9350"/>
+            </w:tabs>
+            <w:rPr>
+              <w:rFonts w:eastAsiaTheme="minorEastAsia"/>
+              <w:noProof/>
+              <w:sz w:val="22"/>
+              <w:lang w:val="en-GB" w:eastAsia="en-GB"/>
+            </w:rPr>
+          </w:pPr>
+          <w:hyperlink w:anchor="_Toc71843537" w:history="1">
+            <w:r>
+              <w:rPr>
+                <w:rStyle w:val="Hyperlink"/>
+                <w:noProof/>
+                <w:lang w:val="en-IE"/>
+              </w:rPr>
+              <w:t>4.1</w:t>
+            </w:r>
+            <w:r>
+              <w:rPr>
+                <w:rFonts w:eastAsiaTheme="minorEastAsia"/>
+                <w:noProof/>
+                <w:sz w:val="22"/>
+                <w:lang w:val="en-GB" w:eastAsia="en-GB"/>
+              </w:rPr>
+              <w:tab/>
+            </w:r>
+            <w:r>
+              <w:rPr>
+                <w:rStyle w:val="Hyperlink"/>
+                <w:noProof/>
+                <w:lang w:val="en-IE"/>
+              </w:rPr>
+              <w:t>Martial Arts</w:t>
+            </w:r>
+            <w:r>
+              <w:rPr>
+                <w:noProof/>
+                <w:webHidden/>
+              </w:rPr>
+              <w:tab/>
+            </w:r>
+            <w:r>
+              <w:rPr>
+                <w:noProof/>
+                <w:webHidden/>
+              </w:rPr>
+              <w:fldChar w:fldCharType="begin"/>
+            </w:r>
+            <w:r>
+              <w:rPr>
+                <w:noProof/>
+                <w:webHidden/>
+              </w:rPr>
+              <w:instrText xml:space="preserve"> PAGEREF _Toc71843537 \h </w:instrText>
+            </w:r>
+            <w:r>
+              <w:rPr>
+                <w:noProof/>
+                <w:webHidden/>
+              </w:rPr>
+            </w:r>
+            <w:r>
+              <w:rPr>
+                <w:noProof/>
+                <w:webHidden/>
+              </w:rPr>
+              <w:fldChar w:fldCharType="separate"/>
+            </w:r>
+            <w:r>
+              <w:rPr>
+                <w:noProof/>
+                <w:webHidden/>
+              </w:rPr>
+              <w:t>9</w:t>
+            </w:r>
+            <w:r>
+              <w:rPr>
+                <w:noProof/>
+                <w:webHidden/>
+              </w:rPr>
+              <w:fldChar w:fldCharType="end"/>
+            </w:r>
+          </w:hyperlink>
+        </w:p>
+        <w:p>
+          <w:pPr>
+            <w:pStyle w:val="TOC2"/>
+            <w:tabs>
+              <w:tab w:val="left" w:pos="880"/>
+              <w:tab w:val="right" w:leader="dot" w:pos="9350"/>
+            </w:tabs>
+            <w:rPr>
+              <w:rFonts w:eastAsiaTheme="minorEastAsia"/>
+              <w:noProof/>
+              <w:sz w:val="22"/>
+              <w:lang w:val="en-GB" w:eastAsia="en-GB"/>
+            </w:rPr>
+          </w:pPr>
+          <w:hyperlink w:anchor="_Toc71843538" w:history="1">
+            <w:r>
+              <w:rPr>
+                <w:rStyle w:val="Hyperlink"/>
+                <w:noProof/>
+                <w:lang w:val="en-IE"/>
+              </w:rPr>
+              <w:t>4.2</w:t>
+            </w:r>
+            <w:r>
+              <w:rPr>
+                <w:rFonts w:eastAsiaTheme="minorEastAsia"/>
+                <w:noProof/>
+                <w:sz w:val="22"/>
+                <w:lang w:val="en-GB" w:eastAsia="en-GB"/>
+              </w:rPr>
+              <w:tab/>
+            </w:r>
+            <w:r>
+              <w:rPr>
+                <w:rStyle w:val="Hyperlink"/>
+                <w:noProof/>
+                <w:lang w:val="en-IE"/>
+              </w:rPr>
+              <w:t>Front End Development</w:t>
+            </w:r>
+            <w:r>
+              <w:rPr>
+                <w:noProof/>
+                <w:webHidden/>
+              </w:rPr>
+              <w:tab/>
+            </w:r>
+            <w:r>
+              <w:rPr>
+                <w:noProof/>
+                <w:webHidden/>
+              </w:rPr>
+              <w:fldChar w:fldCharType="begin"/>
+            </w:r>
+            <w:r>
+              <w:rPr>
+                <w:noProof/>
+                <w:webHidden/>
+              </w:rPr>
+              <w:instrText xml:space="preserve"> PAGEREF _Toc71843538 \h </w:instrText>
+            </w:r>
+            <w:r>
+              <w:rPr>
+                <w:noProof/>
+                <w:webHidden/>
+              </w:rPr>
+            </w:r>
+            <w:r>
+              <w:rPr>
+                <w:noProof/>
+                <w:webHidden/>
+              </w:rPr>
+              <w:fldChar w:fldCharType="separate"/>
+            </w:r>
+            <w:r>
+              <w:rPr>
+                <w:noProof/>
+                <w:webHidden/>
+              </w:rPr>
+              <w:t>10</w:t>
             </w:r>
             <w:r>
               <w:rPr>
@@ -1123,10 +1305,10 @@
               <w:rFonts w:eastAsiaTheme="minorEastAsia"/>
               <w:noProof/>
               <w:sz w:val="22"/>
-              <w:lang w:val="en-IE" w:eastAsia="en-IE"/>
+              <w:lang w:val="en-GB" w:eastAsia="en-GB"/>
             </w:rPr>
           </w:pPr>
-          <w:hyperlink w:anchor="_Toc64975704" w:history="1">
+          <w:hyperlink w:anchor="_Toc71843539" w:history="1">
             <w:r>
               <w:rPr>
                 <w:rStyle w:val="Hyperlink"/>
@@ -1140,7 +1322,7 @@
                 <w:rFonts w:eastAsiaTheme="minorEastAsia"/>
                 <w:noProof/>
                 <w:sz w:val="22"/>
-                <w:lang w:val="en-IE" w:eastAsia="en-IE"/>
+                <w:lang w:val="en-GB" w:eastAsia="en-GB"/>
               </w:rPr>
               <w:tab/>
             </w:r>
@@ -1171,7 +1353,7 @@
                 <w:noProof/>
                 <w:webHidden/>
               </w:rPr>
-              <w:instrText xml:space="preserve"> PAGEREF _Toc64975704 \h </w:instrText>
+              <w:instrText xml:space="preserve"> PAGEREF _Toc71843539 \h </w:instrText>
             </w:r>
             <w:r>
               <w:rPr>
@@ -1191,7 +1373,7 @@
                 <w:noProof/>
                 <w:webHidden/>
               </w:rPr>
-              <w:t>10</w:t>
+              <w:t>11</w:t>
             </w:r>
             <w:r>
               <w:rPr>
@@ -1213,10 +1395,10 @@
               <w:rFonts w:eastAsiaTheme="minorEastAsia"/>
               <w:noProof/>
               <w:sz w:val="22"/>
-              <w:lang w:val="en-IE" w:eastAsia="en-IE"/>
+              <w:lang w:val="en-GB" w:eastAsia="en-GB"/>
             </w:rPr>
           </w:pPr>
-          <w:hyperlink w:anchor="_Toc64975705" w:history="1">
+          <w:hyperlink w:anchor="_Toc71843540" w:history="1">
             <w:r>
               <w:rPr>
                 <w:rStyle w:val="Hyperlink"/>
@@ -1230,7 +1412,7 @@
                 <w:rFonts w:eastAsiaTheme="minorEastAsia"/>
                 <w:noProof/>
                 <w:sz w:val="22"/>
-                <w:lang w:val="en-IE" w:eastAsia="en-IE"/>
+                <w:lang w:val="en-GB" w:eastAsia="en-GB"/>
               </w:rPr>
               <w:tab/>
             </w:r>
@@ -1261,7 +1443,7 @@
                 <w:noProof/>
                 <w:webHidden/>
               </w:rPr>
-              <w:instrText xml:space="preserve"> PAGEREF _Toc64975705 \h </w:instrText>
+              <w:instrText xml:space="preserve"> PAGEREF _Toc71843540 \h </w:instrText>
             </w:r>
             <w:r>
               <w:rPr>
@@ -1281,7 +1463,7 @@
                 <w:noProof/>
                 <w:webHidden/>
               </w:rPr>
-              <w:t>11</w:t>
+              <w:t>12</w:t>
             </w:r>
             <w:r>
               <w:rPr>
@@ -1303,10 +1485,10 @@
               <w:rFonts w:eastAsiaTheme="minorEastAsia"/>
               <w:noProof/>
               <w:sz w:val="22"/>
-              <w:lang w:val="en-IE" w:eastAsia="en-IE"/>
+              <w:lang w:val="en-GB" w:eastAsia="en-GB"/>
             </w:rPr>
           </w:pPr>
-          <w:hyperlink w:anchor="_Toc64975706" w:history="1">
+          <w:hyperlink w:anchor="_Toc71843541" w:history="1">
             <w:r>
               <w:rPr>
                 <w:rStyle w:val="Hyperlink"/>
@@ -1320,7 +1502,7 @@
                 <w:rFonts w:eastAsiaTheme="minorEastAsia"/>
                 <w:noProof/>
                 <w:sz w:val="22"/>
-                <w:lang w:val="en-IE" w:eastAsia="en-IE"/>
+                <w:lang w:val="en-GB" w:eastAsia="en-GB"/>
               </w:rPr>
               <w:tab/>
             </w:r>
@@ -1330,7 +1512,7 @@
                 <w:noProof/>
                 <w:lang w:val="en-IE"/>
               </w:rPr>
-              <w:t>Heading</w:t>
+              <w:t>React Native</w:t>
             </w:r>
             <w:r>
               <w:rPr>
@@ -1351,7 +1533,7 @@
                 <w:noProof/>
                 <w:webHidden/>
               </w:rPr>
-              <w:instrText xml:space="preserve"> PAGEREF _Toc64975706 \h </w:instrText>
+              <w:instrText xml:space="preserve"> PAGEREF _Toc71843541 \h </w:instrText>
             </w:r>
             <w:r>
               <w:rPr>
@@ -1371,7 +1553,7 @@
                 <w:noProof/>
                 <w:webHidden/>
               </w:rPr>
-              <w:t>12</w:t>
+              <w:t>13</w:t>
             </w:r>
             <w:r>
               <w:rPr>
@@ -1393,10 +1575,10 @@
               <w:rFonts w:eastAsiaTheme="minorEastAsia"/>
               <w:noProof/>
               <w:sz w:val="22"/>
-              <w:lang w:val="en-IE" w:eastAsia="en-IE"/>
+              <w:lang w:val="en-GB" w:eastAsia="en-GB"/>
             </w:rPr>
           </w:pPr>
-          <w:hyperlink w:anchor="_Toc64975707" w:history="1">
+          <w:hyperlink w:anchor="_Toc71843542" w:history="1">
             <w:r>
               <w:rPr>
                 <w:rStyle w:val="Hyperlink"/>
@@ -1410,7 +1592,7 @@
                 <w:rFonts w:eastAsiaTheme="minorEastAsia"/>
                 <w:noProof/>
                 <w:sz w:val="22"/>
-                <w:lang w:val="en-IE" w:eastAsia="en-IE"/>
+                <w:lang w:val="en-GB" w:eastAsia="en-GB"/>
               </w:rPr>
               <w:tab/>
             </w:r>
@@ -1420,7 +1602,7 @@
                 <w:noProof/>
                 <w:lang w:val="en-IE"/>
               </w:rPr>
-              <w:t>Referencing</w:t>
+              <w:t>React Navigation</w:t>
             </w:r>
             <w:r>
               <w:rPr>
@@ -1441,7 +1623,7 @@
                 <w:noProof/>
                 <w:webHidden/>
               </w:rPr>
-              <w:instrText xml:space="preserve"> PAGEREF _Toc64975707 \h </w:instrText>
+              <w:instrText xml:space="preserve"> PAGEREF _Toc71843542 \h </w:instrText>
             </w:r>
             <w:r>
               <w:rPr>
@@ -1461,7 +1643,7 @@
                 <w:noProof/>
                 <w:webHidden/>
               </w:rPr>
-              <w:t>12</w:t>
+              <w:t>13</w:t>
             </w:r>
             <w:r>
               <w:rPr>
@@ -1483,10 +1665,10 @@
               <w:rFonts w:eastAsiaTheme="minorEastAsia"/>
               <w:noProof/>
               <w:sz w:val="22"/>
-              <w:lang w:val="en-IE" w:eastAsia="en-IE"/>
+              <w:lang w:val="en-GB" w:eastAsia="en-GB"/>
             </w:rPr>
           </w:pPr>
-          <w:hyperlink w:anchor="_Toc64975708" w:history="1">
+          <w:hyperlink w:anchor="_Toc71843543" w:history="1">
             <w:r>
               <w:rPr>
                 <w:rStyle w:val="Hyperlink"/>
@@ -1500,7 +1682,7 @@
                 <w:rFonts w:eastAsiaTheme="minorEastAsia"/>
                 <w:noProof/>
                 <w:sz w:val="22"/>
-                <w:lang w:val="en-IE" w:eastAsia="en-IE"/>
+                <w:lang w:val="en-GB" w:eastAsia="en-GB"/>
               </w:rPr>
               <w:tab/>
             </w:r>
@@ -1510,7 +1692,7 @@
                 <w:noProof/>
                 <w:lang w:val="en-IE"/>
               </w:rPr>
-              <w:t>Notes on Content</w:t>
+              <w:t>Picker</w:t>
             </w:r>
             <w:r>
               <w:rPr>
@@ -1531,7 +1713,7 @@
                 <w:noProof/>
                 <w:webHidden/>
               </w:rPr>
-              <w:instrText xml:space="preserve"> PAGEREF _Toc64975708 \h </w:instrText>
+              <w:instrText xml:space="preserve"> PAGEREF _Toc71843543 \h </w:instrText>
             </w:r>
             <w:r>
               <w:rPr>
@@ -1551,7 +1733,7 @@
                 <w:noProof/>
                 <w:webHidden/>
               </w:rPr>
-              <w:t>13</w:t>
+              <w:t>15</w:t>
             </w:r>
             <w:r>
               <w:rPr>
@@ -1573,10 +1755,10 @@
               <w:rFonts w:eastAsiaTheme="minorEastAsia"/>
               <w:noProof/>
               <w:sz w:val="22"/>
-              <w:lang w:val="en-IE" w:eastAsia="en-IE"/>
+              <w:lang w:val="en-GB" w:eastAsia="en-GB"/>
             </w:rPr>
           </w:pPr>
-          <w:hyperlink w:anchor="_Toc64975709" w:history="1">
+          <w:hyperlink w:anchor="_Toc71843544" w:history="1">
             <w:r>
               <w:rPr>
                 <w:rStyle w:val="Hyperlink"/>
@@ -1590,7 +1772,7 @@
                 <w:rFonts w:eastAsiaTheme="minorEastAsia"/>
                 <w:noProof/>
                 <w:sz w:val="22"/>
-                <w:lang w:val="en-IE" w:eastAsia="en-IE"/>
+                <w:lang w:val="en-GB" w:eastAsia="en-GB"/>
               </w:rPr>
               <w:tab/>
             </w:r>
@@ -1600,7 +1782,7 @@
                 <w:noProof/>
                 <w:lang w:val="en-IE"/>
               </w:rPr>
-              <w:t>Ethics</w:t>
+              <w:t>Accelerometer</w:t>
             </w:r>
             <w:r>
               <w:rPr>
@@ -1621,7 +1803,7 @@
                 <w:noProof/>
                 <w:webHidden/>
               </w:rPr>
-              <w:instrText xml:space="preserve"> PAGEREF _Toc64975709 \h </w:instrText>
+              <w:instrText xml:space="preserve"> PAGEREF _Toc71843544 \h </w:instrText>
             </w:r>
             <w:r>
               <w:rPr>
@@ -1641,7 +1823,7 @@
                 <w:noProof/>
                 <w:webHidden/>
               </w:rPr>
-              <w:t>14</w:t>
+              <w:t>16</w:t>
             </w:r>
             <w:r>
               <w:rPr>
@@ -1663,10 +1845,10 @@
               <w:rFonts w:eastAsiaTheme="minorEastAsia"/>
               <w:noProof/>
               <w:sz w:val="22"/>
-              <w:lang w:val="en-IE" w:eastAsia="en-IE"/>
+              <w:lang w:val="en-GB" w:eastAsia="en-GB"/>
             </w:rPr>
           </w:pPr>
-          <w:hyperlink w:anchor="_Toc64975710" w:history="1">
+          <w:hyperlink w:anchor="_Toc71843545" w:history="1">
             <w:r>
               <w:rPr>
                 <w:rStyle w:val="Hyperlink"/>
@@ -1680,7 +1862,7 @@
                 <w:rFonts w:eastAsiaTheme="minorEastAsia"/>
                 <w:noProof/>
                 <w:sz w:val="22"/>
-                <w:lang w:val="en-IE" w:eastAsia="en-IE"/>
+                <w:lang w:val="en-GB" w:eastAsia="en-GB"/>
               </w:rPr>
               <w:tab/>
             </w:r>
@@ -1690,7 +1872,7 @@
                 <w:noProof/>
                 <w:lang w:val="en-IE"/>
               </w:rPr>
-              <w:t>Conclusion</w:t>
+              <w:t>Charts</w:t>
             </w:r>
             <w:r>
               <w:rPr>
@@ -1711,7 +1893,7 @@
                 <w:noProof/>
                 <w:webHidden/>
               </w:rPr>
-              <w:instrText xml:space="preserve"> PAGEREF _Toc64975710 \h </w:instrText>
+              <w:instrText xml:space="preserve"> PAGEREF _Toc71843545 \h </w:instrText>
             </w:r>
             <w:r>
               <w:rPr>
@@ -1731,7 +1913,7 @@
                 <w:noProof/>
                 <w:webHidden/>
               </w:rPr>
-              <w:t>15</w:t>
+              <w:t>17</w:t>
             </w:r>
             <w:r>
               <w:rPr>
@@ -1753,10 +1935,10 @@
               <w:rFonts w:eastAsiaTheme="minorEastAsia"/>
               <w:noProof/>
               <w:sz w:val="22"/>
-              <w:lang w:val="en-IE" w:eastAsia="en-IE"/>
+              <w:lang w:val="en-GB" w:eastAsia="en-GB"/>
             </w:rPr>
           </w:pPr>
-          <w:hyperlink w:anchor="_Toc64975711" w:history="1">
+          <w:hyperlink w:anchor="_Toc71843546" w:history="1">
             <w:r>
               <w:rPr>
                 <w:rStyle w:val="Hyperlink"/>
@@ -1770,7 +1952,7 @@
                 <w:rFonts w:eastAsiaTheme="minorEastAsia"/>
                 <w:noProof/>
                 <w:sz w:val="22"/>
-                <w:lang w:val="en-IE" w:eastAsia="en-IE"/>
+                <w:lang w:val="en-GB" w:eastAsia="en-GB"/>
               </w:rPr>
               <w:tab/>
             </w:r>
@@ -1780,7 +1962,7 @@
                 <w:noProof/>
                 <w:lang w:val="en-IE"/>
               </w:rPr>
-              <w:t>Appendix</w:t>
+              <w:t>Ethics</w:t>
             </w:r>
             <w:r>
               <w:rPr>
@@ -1801,7 +1983,7 @@
                 <w:noProof/>
                 <w:webHidden/>
               </w:rPr>
-              <w:instrText xml:space="preserve"> PAGEREF _Toc64975711 \h </w:instrText>
+              <w:instrText xml:space="preserve"> PAGEREF _Toc71843546 \h </w:instrText>
             </w:r>
             <w:r>
               <w:rPr>
@@ -1821,7 +2003,7 @@
                 <w:noProof/>
                 <w:webHidden/>
               </w:rPr>
-              <w:t>16</w:t>
+              <w:t>18</w:t>
             </w:r>
             <w:r>
               <w:rPr>
@@ -1843,14 +2025,15 @@
               <w:rFonts w:eastAsiaTheme="minorEastAsia"/>
               <w:noProof/>
               <w:sz w:val="22"/>
-              <w:lang w:val="en-IE" w:eastAsia="en-IE"/>
+              <w:lang w:val="en-GB" w:eastAsia="en-GB"/>
             </w:rPr>
           </w:pPr>
-          <w:hyperlink w:anchor="_Toc64975712" w:history="1">
+          <w:hyperlink w:anchor="_Toc71843547" w:history="1">
             <w:r>
               <w:rPr>
                 <w:rStyle w:val="Hyperlink"/>
                 <w:noProof/>
+                <w:lang w:val="en-IE"/>
               </w:rPr>
               <w:t>11</w:t>
             </w:r>
@@ -1859,7 +2042,7 @@
                 <w:rFonts w:eastAsiaTheme="minorEastAsia"/>
                 <w:noProof/>
                 <w:sz w:val="22"/>
-                <w:lang w:val="en-IE" w:eastAsia="en-IE"/>
+                <w:lang w:val="en-GB" w:eastAsia="en-GB"/>
               </w:rPr>
               <w:tab/>
             </w:r>
@@ -1867,6 +2050,185 @@
               <w:rPr>
                 <w:rStyle w:val="Hyperlink"/>
                 <w:noProof/>
+                <w:lang w:val="en-IE"/>
+              </w:rPr>
+              <w:t>Conclusion</w:t>
+            </w:r>
+            <w:r>
+              <w:rPr>
+                <w:noProof/>
+                <w:webHidden/>
+              </w:rPr>
+              <w:tab/>
+            </w:r>
+            <w:r>
+              <w:rPr>
+                <w:noProof/>
+                <w:webHidden/>
+              </w:rPr>
+              <w:fldChar w:fldCharType="begin"/>
+            </w:r>
+            <w:r>
+              <w:rPr>
+                <w:noProof/>
+                <w:webHidden/>
+              </w:rPr>
+              <w:instrText xml:space="preserve"> PAGEREF _Toc71843547 \h </w:instrText>
+            </w:r>
+            <w:r>
+              <w:rPr>
+                <w:noProof/>
+                <w:webHidden/>
+              </w:rPr>
+            </w:r>
+            <w:r>
+              <w:rPr>
+                <w:noProof/>
+                <w:webHidden/>
+              </w:rPr>
+              <w:fldChar w:fldCharType="separate"/>
+            </w:r>
+            <w:r>
+              <w:rPr>
+                <w:noProof/>
+                <w:webHidden/>
+              </w:rPr>
+              <w:t>19</w:t>
+            </w:r>
+            <w:r>
+              <w:rPr>
+                <w:noProof/>
+                <w:webHidden/>
+              </w:rPr>
+              <w:fldChar w:fldCharType="end"/>
+            </w:r>
+          </w:hyperlink>
+        </w:p>
+        <w:p>
+          <w:pPr>
+            <w:pStyle w:val="TOC1"/>
+            <w:tabs>
+              <w:tab w:val="left" w:pos="660"/>
+              <w:tab w:val="right" w:leader="dot" w:pos="9350"/>
+            </w:tabs>
+            <w:rPr>
+              <w:rFonts w:eastAsiaTheme="minorEastAsia"/>
+              <w:noProof/>
+              <w:sz w:val="22"/>
+              <w:lang w:val="en-GB" w:eastAsia="en-GB"/>
+            </w:rPr>
+          </w:pPr>
+          <w:hyperlink w:anchor="_Toc71843548" w:history="1">
+            <w:r>
+              <w:rPr>
+                <w:rStyle w:val="Hyperlink"/>
+                <w:noProof/>
+                <w:lang w:val="en-IE"/>
+              </w:rPr>
+              <w:t>12</w:t>
+            </w:r>
+            <w:r>
+              <w:rPr>
+                <w:rFonts w:eastAsiaTheme="minorEastAsia"/>
+                <w:noProof/>
+                <w:sz w:val="22"/>
+                <w:lang w:val="en-GB" w:eastAsia="en-GB"/>
+              </w:rPr>
+              <w:tab/>
+            </w:r>
+            <w:r>
+              <w:rPr>
+                <w:rStyle w:val="Hyperlink"/>
+                <w:noProof/>
+                <w:lang w:val="en-IE"/>
+              </w:rPr>
+              <w:t>Appendix</w:t>
+            </w:r>
+            <w:r>
+              <w:rPr>
+                <w:noProof/>
+                <w:webHidden/>
+              </w:rPr>
+              <w:tab/>
+            </w:r>
+            <w:r>
+              <w:rPr>
+                <w:noProof/>
+                <w:webHidden/>
+              </w:rPr>
+              <w:fldChar w:fldCharType="begin"/>
+            </w:r>
+            <w:r>
+              <w:rPr>
+                <w:noProof/>
+                <w:webHidden/>
+              </w:rPr>
+              <w:instrText xml:space="preserve"> PAGEREF _Toc71843548 \h </w:instrText>
+            </w:r>
+            <w:r>
+              <w:rPr>
+                <w:noProof/>
+                <w:webHidden/>
+              </w:rPr>
+            </w:r>
+            <w:r>
+              <w:rPr>
+                <w:noProof/>
+                <w:webHidden/>
+              </w:rPr>
+              <w:fldChar w:fldCharType="separate"/>
+            </w:r>
+            <w:r>
+              <w:rPr>
+                <w:noProof/>
+                <w:webHidden/>
+              </w:rPr>
+              <w:t>20</w:t>
+            </w:r>
+            <w:r>
+              <w:rPr>
+                <w:noProof/>
+                <w:webHidden/>
+              </w:rPr>
+              <w:fldChar w:fldCharType="end"/>
+            </w:r>
+          </w:hyperlink>
+        </w:p>
+        <w:p>
+          <w:pPr>
+            <w:pStyle w:val="TOC1"/>
+            <w:tabs>
+              <w:tab w:val="left" w:pos="660"/>
+              <w:tab w:val="right" w:leader="dot" w:pos="9350"/>
+            </w:tabs>
+            <w:rPr>
+              <w:rFonts w:eastAsiaTheme="minorEastAsia"/>
+              <w:noProof/>
+              <w:sz w:val="22"/>
+              <w:lang w:val="en-GB" w:eastAsia="en-GB"/>
+            </w:rPr>
+          </w:pPr>
+          <w:hyperlink w:anchor="_Toc71843549" w:history="1">
+            <w:r>
+              <w:rPr>
+                <w:rStyle w:val="Hyperlink"/>
+                <w:noProof/>
+              </w:rPr>
+              <w:t>13</w:t>
+            </w:r>
+            <w:r>
+              <w:rPr>
+                <w:rFonts w:eastAsiaTheme="minorEastAsia"/>
+                <w:noProof/>
+                <w:sz w:val="22"/>
+                <w:lang w:val="en-GB" w:eastAsia="en-GB"/>
+              </w:rPr>
+              <w:tab/>
+            </w:r>
+            <w:r>
+              <w:rPr>
+                <w:rStyle w:val="Hyperlink"/>
+                <w:noProof/>
               </w:rPr>
               <w:t>References</w:t>
             </w:r>
@@ -1889,7 +2251,7 @@
                 <w:noProof/>
                 <w:webHidden/>
               </w:rPr>
-              <w:instrText xml:space="preserve"> PAGEREF _Toc64975712 \h </w:instrText>
+              <w:instrText xml:space="preserve"> PAGEREF _Toc71843549 \h </w:instrText>
             </w:r>
             <w:r>
               <w:rPr>
@@ -1909,7 +2271,7 @@
                 <w:noProof/>
                 <w:webHidden/>
               </w:rPr>
-              <w:t>17</w:t>
+              <w:t>21</w:t>
             </w:r>
             <w:r>
               <w:rPr>
@@ -1961,16 +2323,22 @@
       <w:pPr>
         <w:pStyle w:val="Heading1"/>
       </w:pPr>
-      <w:bookmarkStart w:id="0" w:name="_Toc64975700"/>
+      <w:bookmarkStart w:id="1" w:name="_Toc71843533"/>
       <w:r>
         <w:lastRenderedPageBreak/>
         <w:t>Summary</w:t>
       </w:r>
-      <w:bookmarkEnd w:id="0"/>
-    </w:p>
-    <w:p>
-      <w:r>
-        <w:t xml:space="preserve">As part of my final year studying BEng Software and Electronic Engineering, I was required to complete a project engineering module. </w:t>
+      <w:bookmarkEnd w:id="1"/>
+    </w:p>
+    <w:p>
+      <w:r>
+        <w:t>As part of my final year studying BEng Software and Electronic Engineering, I was required to complete a project engineering module.</w:t>
+      </w:r>
+      <w:r>
+        <w:t xml:space="preserve"> For this project I came up with “Boxing Analyser”. </w:t>
+      </w:r>
+      <w:r>
+        <w:t xml:space="preserve"> </w:t>
       </w:r>
       <w:r>
         <w:t>The goal of this project was to attempt to solve and ongoing issue for amateur fighters. As a fighter myself I find it difficult to monitor statistics and analyse previous bouts. This was the inspiration behind the project as I am passionate about combat sports and have a fascination with the constant improvement aspect.</w:t>
@@ -1983,7 +2351,19 @@
     </w:p>
     <w:p>
       <w:r>
-        <w:t>I originally planned to make a full stack web application using the framework Express however I was guided away from this route by my supervisor. I settled on creating a cross platform application using React Native. This would give my application versatility and would be compatible with all operating systems. React Native was a key part in the completion of this project as I was able to gather a strong knowledge on the framework quickly.</w:t>
+        <w:t xml:space="preserve">I originally planned to make a full stack web application using the framework </w:t>
+      </w:r>
+      <w:r>
+        <w:t>“</w:t>
+      </w:r>
+      <w:r>
+        <w:t>Express</w:t>
+      </w:r>
+      <w:r>
+        <w:t>”</w:t>
+      </w:r>
+      <w:r>
+        <w:t xml:space="preserve"> however I was guided away from this route by my supervisor. I settled on creating a cross platform application using React Native. This would give my application versatility and would be compatible with all operating systems. React Native was a key part in the completion of this project as I was able to gather a strong knowledge on the framework quickly.</w:t>
       </w:r>
     </w:p>
     <w:p>
@@ -1999,6 +2379,7 @@
     <w:p/>
     <w:p>
       <w:r>
+        <w:lastRenderedPageBreak/>
         <w:t xml:space="preserve"> </w:t>
       </w:r>
     </w:p>
@@ -2009,15 +2390,14 @@
           <w:lang w:val="en-IE"/>
         </w:rPr>
       </w:pPr>
-      <w:bookmarkStart w:id="1" w:name="_Toc64975701"/>
-      <w:r>
-        <w:rPr>
-          <w:lang w:val="en-IE"/>
-        </w:rPr>
-        <w:lastRenderedPageBreak/>
+      <w:bookmarkStart w:id="2" w:name="_Toc71843534"/>
+      <w:r>
+        <w:rPr>
+          <w:lang w:val="en-IE"/>
+        </w:rPr>
         <w:t>Poster</w:t>
       </w:r>
-      <w:bookmarkEnd w:id="1"/>
+      <w:bookmarkEnd w:id="2"/>
     </w:p>
     <w:p>
       <w:pPr>
@@ -2108,7 +2488,7 @@
           <w:lang w:val="en-IE"/>
         </w:rPr>
       </w:pPr>
-      <w:bookmarkStart w:id="2" w:name="_Toc64975702"/>
+      <w:bookmarkStart w:id="3" w:name="_Toc71843535"/>
       <w:r>
         <w:rPr>
           <w:lang w:val="en-IE"/>
@@ -2116,7 +2496,7 @@
         <w:lastRenderedPageBreak/>
         <w:t>Introduction</w:t>
       </w:r>
-      <w:bookmarkEnd w:id="2"/>
+      <w:bookmarkEnd w:id="3"/>
     </w:p>
     <w:p>
       <w:pPr>
@@ -2141,16 +2521,53 @@
         <w:rPr>
           <w:lang w:val="en-IE"/>
         </w:rPr>
-        <w:t>This was a yearlong module and it was over the duration of seven months.</w:t>
-      </w:r>
-      <w:r>
-        <w:rPr>
-          <w:lang w:val="en-IE"/>
-        </w:rPr>
-        <w:t xml:space="preserve"> Over the course of two semesters I have put together the “Boxing Analyser”, this project is very close to what I had envisioned at the beginning of the year. With some more time I would make some useful additions to make the application even more feature based and user friendly.</w:t>
-      </w:r>
-      <w:bookmarkStart w:id="3" w:name="_GoBack"/>
-      <w:bookmarkEnd w:id="3"/>
+        <w:t>This was a yearlong module and it was over the duration of seven months. Over the course of two semesters I have put together the “Boxing Analyser”, this project is very close to what I had envisioned at the beginning of the year. With some more time I would make some useful additions to make the application even more feature based and user friendly.</w:t>
+      </w:r>
+    </w:p>
+    <w:p>
+      <w:pPr>
+        <w:rPr>
+          <w:lang w:val="en-IE"/>
+        </w:rPr>
+      </w:pPr>
+      <w:r>
+        <w:rPr>
+          <w:lang w:val="en-IE"/>
+        </w:rPr>
+        <w:t xml:space="preserve">The aim of this project was to provide a simple but professional user interface that would allow martial artists to gather real tine data with the ability to retrieve previous bouts and study them in greater detail. Boxing Analyser solves these issues and provides physical data to fighters. </w:t>
+      </w:r>
+    </w:p>
+    <w:p>
+      <w:pPr>
+        <w:rPr>
+          <w:lang w:val="en-IE"/>
+        </w:rPr>
+      </w:pPr>
+      <w:r>
+        <w:rPr>
+          <w:lang w:val="en-IE"/>
+        </w:rPr>
+        <w:t xml:space="preserve">Its ease of use is vital as this application does not require the bells and whistles of much more complex projects. Using react native I created a very practical user interface. React Native was the backbone for the application. MongoDB provides the database aspect of the project allowing fighters to store data into columns and retrieve them at a later date if they wish. Lastly, the project is hosted using Amazon Web Services (AWS). Using AWS allows me to share the application with others and give them access to the client side of the application. </w:t>
+      </w:r>
+      <w:r>
+        <w:rPr>
+          <w:lang w:val="en-IE"/>
+        </w:rPr>
+        <w:t>This entire project was planned using Microsoft Project and was regularly used as a reference.</w:t>
+      </w:r>
+    </w:p>
+    <w:p>
+      <w:pPr>
+        <w:rPr>
+          <w:lang w:val="en-IE"/>
+        </w:rPr>
+      </w:pPr>
+      <w:r>
+        <w:rPr>
+          <w:lang w:val="en-IE"/>
+        </w:rPr>
+        <w:t>In this report I will discuss in greater detail, the scope of this project and the timeline as well as my approach and problem solving.</w:t>
+      </w:r>
     </w:p>
     <w:p>
       <w:pPr>
@@ -2183,267 +2600,387 @@
           <w:lang w:val="en-IE"/>
         </w:rPr>
       </w:pPr>
-      <w:bookmarkStart w:id="4" w:name="_Toc64975703"/>
+      <w:bookmarkStart w:id="4" w:name="_Toc71843536"/>
       <w:r>
         <w:rPr>
           <w:lang w:val="en-IE"/>
         </w:rPr>
         <w:lastRenderedPageBreak/>
-        <w:t>B</w:t>
+        <w:t>Project Background</w:t>
       </w:r>
       <w:bookmarkEnd w:id="4"/>
-      <w:r>
-        <w:rPr>
-          <w:lang w:val="en-IE"/>
-        </w:rPr>
-        <w:t>oxing Analyser</w:t>
-      </w:r>
-    </w:p>
-    <w:p>
-      <w:pPr>
+    </w:p>
+    <w:p>
+      <w:pPr>
+        <w:pStyle w:val="Heading2"/>
+        <w:rPr>
+          <w:lang w:val="en-IE"/>
+        </w:rPr>
+      </w:pPr>
+      <w:bookmarkStart w:id="5" w:name="_Toc71843537"/>
+      <w:r>
+        <w:rPr>
+          <w:lang w:val="en-IE"/>
+        </w:rPr>
+        <w:t>Martial Arts</w:t>
+      </w:r>
+      <w:bookmarkEnd w:id="5"/>
+    </w:p>
+    <w:p>
+      <w:pPr>
+        <w:rPr>
+          <w:lang w:val="en-IE"/>
+        </w:rPr>
+      </w:pPr>
+      <w:r>
+        <w:rPr>
+          <w:lang w:val="en-IE"/>
+        </w:rPr>
+        <w:t>Martial arts is not as popular as some mainstream sports and people can often be misinformed on the subjects. Hopefully in this section I can give more of an insight into the inspiration and the background for this project</w:t>
+      </w:r>
+      <w:r>
+        <w:rPr>
+          <w:lang w:val="en-IE"/>
+        </w:rPr>
+        <w:t>.</w:t>
+      </w:r>
+    </w:p>
+    <w:p>
+      <w:pPr>
+        <w:rPr>
+          <w:lang w:val="en-IE"/>
+        </w:rPr>
+      </w:pPr>
+      <w:r>
+        <w:rPr>
+          <w:noProof/>
+          <w:lang w:val="en-GB" w:eastAsia="en-GB"/>
+        </w:rPr>
+        <w:drawing>
+          <wp:anchor distT="0" distB="0" distL="114300" distR="114300" simplePos="0" relativeHeight="251681792" behindDoc="0" locked="0" layoutInCell="1" allowOverlap="1" wp14:anchorId="35E6FC70" wp14:editId="587EA8EB">
+            <wp:simplePos x="0" y="0"/>
+            <wp:positionH relativeFrom="margin">
+              <wp:align>center</wp:align>
+            </wp:positionH>
+            <wp:positionV relativeFrom="paragraph">
+              <wp:posOffset>13335</wp:posOffset>
+            </wp:positionV>
+            <wp:extent cx="4276725" cy="2851150"/>
+            <wp:effectExtent l="0" t="0" r="9525" b="6350"/>
+            <wp:wrapNone/>
+            <wp:docPr id="3" name="Picture 3"/>
+            <wp:cNvGraphicFramePr>
+              <a:graphicFrameLocks xmlns:a="http://schemas.openxmlformats.org/drawingml/2006/main" noChangeAspect="1"/>
+            </wp:cNvGraphicFramePr>
+            <a:graphic xmlns:a="http://schemas.openxmlformats.org/drawingml/2006/main">
+              <a:graphicData uri="http://schemas.openxmlformats.org/drawingml/2006/picture">
+                <pic:pic xmlns:pic="http://schemas.openxmlformats.org/drawingml/2006/picture">
+                  <pic:nvPicPr>
+                    <pic:cNvPr id="3" name="box3.jpg"/>
+                    <pic:cNvPicPr/>
+                  </pic:nvPicPr>
+                  <pic:blipFill>
+                    <a:blip r:embed="rId11">
+                      <a:extLst>
+                        <a:ext uri="{28A0092B-C50C-407E-A947-70E740481C1C}">
+                          <a14:useLocalDpi xmlns:a14="http://schemas.microsoft.com/office/drawing/2010/main" val="0"/>
+                        </a:ext>
+                      </a:extLst>
+                    </a:blip>
+                    <a:stretch>
+                      <a:fillRect/>
+                    </a:stretch>
+                  </pic:blipFill>
+                  <pic:spPr>
+                    <a:xfrm>
+                      <a:off x="0" y="0"/>
+                      <a:ext cx="4276725" cy="2851150"/>
+                    </a:xfrm>
+                    <a:prstGeom prst="rect">
+                      <a:avLst/>
+                    </a:prstGeom>
+                  </pic:spPr>
+                </pic:pic>
+              </a:graphicData>
+            </a:graphic>
+            <wp14:sizeRelH relativeFrom="margin">
+              <wp14:pctWidth>0</wp14:pctWidth>
+            </wp14:sizeRelH>
+            <wp14:sizeRelV relativeFrom="margin">
+              <wp14:pctHeight>0</wp14:pctHeight>
+            </wp14:sizeRelV>
+          </wp:anchor>
+        </w:drawing>
+      </w:r>
+    </w:p>
+    <w:p>
+      <w:pPr>
+        <w:rPr>
+          <w:lang w:val="en-IE"/>
+        </w:rPr>
+      </w:pPr>
+    </w:p>
+    <w:p>
+      <w:pPr>
+        <w:rPr>
+          <w:lang w:val="en-IE"/>
+        </w:rPr>
+      </w:pPr>
+    </w:p>
+    <w:p>
+      <w:pPr>
+        <w:rPr>
+          <w:lang w:val="en-IE"/>
+        </w:rPr>
+      </w:pPr>
+    </w:p>
+    <w:p>
+      <w:pPr>
+        <w:rPr>
+          <w:lang w:val="en-IE"/>
+        </w:rPr>
+      </w:pPr>
+    </w:p>
+    <w:p>
+      <w:pPr>
+        <w:rPr>
+          <w:lang w:val="en-IE"/>
+        </w:rPr>
+      </w:pPr>
+    </w:p>
+    <w:p>
+      <w:pPr>
+        <w:rPr>
+          <w:lang w:val="en-IE"/>
+        </w:rPr>
+      </w:pPr>
+    </w:p>
+    <w:p>
+      <w:pPr>
+        <w:rPr>
+          <w:lang w:val="en-IE"/>
+        </w:rPr>
+      </w:pPr>
+    </w:p>
+    <w:p>
+      <w:pPr>
+        <w:pStyle w:val="Caption"/>
+      </w:pPr>
+      <w:r>
+        <w:t xml:space="preserve">Figure </w:t>
+      </w:r>
+      <w:r>
+        <w:rPr>
+          <w:noProof/>
+        </w:rPr>
+        <w:fldChar w:fldCharType="begin"/>
+      </w:r>
+      <w:r>
+        <w:rPr>
+          <w:noProof/>
+        </w:rPr>
+        <w:instrText xml:space="preserve"> STYLEREF 1 \s </w:instrText>
+      </w:r>
+      <w:r>
+        <w:rPr>
+          <w:noProof/>
+        </w:rPr>
+        <w:fldChar w:fldCharType="separate"/>
+      </w:r>
+      <w:r>
+        <w:rPr>
+          <w:noProof/>
+        </w:rPr>
+        <w:t>4</w:t>
+      </w:r>
+      <w:r>
+        <w:rPr>
+          <w:noProof/>
+        </w:rPr>
+        <w:fldChar w:fldCharType="end"/>
+      </w:r>
+      <w:r>
+        <w:noBreakHyphen/>
+      </w:r>
+      <w:r>
+        <w:rPr>
+          <w:noProof/>
+        </w:rPr>
+        <w:fldChar w:fldCharType="begin"/>
+      </w:r>
+      <w:r>
+        <w:rPr>
+          <w:noProof/>
+        </w:rPr>
+        <w:instrText xml:space="preserve"> SEQ Figure \* ARABIC \s 1 </w:instrText>
+      </w:r>
+      <w:r>
+        <w:rPr>
+          <w:noProof/>
+        </w:rPr>
+        <w:fldChar w:fldCharType="separate"/>
+      </w:r>
+      <w:r>
+        <w:rPr>
+          <w:noProof/>
+        </w:rPr>
+        <w:t>1</w:t>
+      </w:r>
+      <w:r>
+        <w:rPr>
+          <w:noProof/>
+        </w:rPr>
+        <w:fldChar w:fldCharType="end"/>
+      </w:r>
+      <w:r>
+        <w:t xml:space="preserve"> My First </w:t>
+      </w:r>
+      <w:r>
+        <w:t>Bout</w:t>
+      </w:r>
+    </w:p>
+    <w:p/>
+    <w:p>
+      <w:pPr>
+        <w:rPr>
+          <w:lang w:val="en-IE"/>
+        </w:rPr>
+      </w:pPr>
+      <w:r>
+        <w:rPr>
+          <w:lang w:val="en-IE"/>
+        </w:rPr>
+        <w:t>I have been training in the discipline of kickboxing for four years and I have become obsessed with learning and improving constantly. Due to this passion for improvement and the opportunity to complete a final year project, it granted me the chance</w:t>
+      </w:r>
+      <w:r>
+        <w:rPr>
+          <w:lang w:val="en-IE"/>
+        </w:rPr>
+        <w:t xml:space="preserve"> address this topic. I was presented with the opportunity to assist fighters in terms of their personal improvement and development as a fighter.</w:t>
+      </w:r>
+    </w:p>
+    <w:p>
+      <w:pPr>
+        <w:rPr>
+          <w:lang w:val="en-IE"/>
+        </w:rPr>
+      </w:pPr>
+    </w:p>
+    <w:p>
+      <w:pPr>
+        <w:rPr>
+          <w:lang w:val="en-IE"/>
+        </w:rPr>
+      </w:pPr>
+    </w:p>
+    <w:p>
+      <w:pPr>
+        <w:rPr>
+          <w:lang w:val="en-IE"/>
+        </w:rPr>
+      </w:pPr>
+    </w:p>
+    <w:p>
+      <w:pPr>
+        <w:pStyle w:val="Heading2"/>
+        <w:rPr>
+          <w:lang w:val="en-IE"/>
+        </w:rPr>
+      </w:pPr>
+      <w:bookmarkStart w:id="6" w:name="_Toc71843538"/>
+      <w:r>
+        <w:rPr>
+          <w:lang w:val="en-IE"/>
+        </w:rPr>
+        <w:lastRenderedPageBreak/>
+        <w:t>Front End Development</w:t>
+      </w:r>
+      <w:bookmarkEnd w:id="6"/>
+    </w:p>
+    <w:p>
+      <w:pPr>
+        <w:rPr>
+          <w:lang w:val="en-IE"/>
+        </w:rPr>
+      </w:pPr>
+      <w:r>
+        <w:rPr>
+          <w:lang w:val="en-IE"/>
+        </w:rPr>
+        <w:t>As I have developed over the duration of this course, I have slowly gravitated towards the front end aspect of software development. I feel there is a more visual and interactive characteristics</w:t>
+      </w:r>
+      <w:r>
+        <w:rPr>
+          <w:lang w:val="en-IE"/>
+        </w:rPr>
+        <w:t xml:space="preserve">. Due to this I chose to design a full stack application using MERN stack (Mongo, Express, React, Node). </w:t>
+      </w:r>
+    </w:p>
+    <w:p>
+      <w:pPr>
+        <w:rPr>
+          <w:lang w:val="en-IE"/>
+        </w:rPr>
+      </w:pPr>
+      <w:r>
         <w:rPr>
           <w:rFonts w:asciiTheme="majorHAnsi" w:eastAsiaTheme="majorEastAsia" w:hAnsiTheme="majorHAnsi" w:cstheme="majorBidi"/>
+          <w:noProof/>
           <w:color w:val="2E74B5" w:themeColor="accent1" w:themeShade="BF"/>
           <w:sz w:val="32"/>
           <w:szCs w:val="32"/>
-          <w:lang w:val="en-IE"/>
-        </w:rPr>
-      </w:pPr>
-      <w:r>
-        <w:rPr>
-          <w:lang w:val="en-IE"/>
-        </w:rPr>
-        <w:t>Martial arts is not as popular as some mainstream sports and people can often be misinformed on the subjects. Hopefully in this section I can give more of an insight into the inspiration and the background for this project</w:t>
-      </w:r>
-      <w:r>
-        <w:rPr>
-          <w:lang w:val="en-IE"/>
-        </w:rPr>
-        <w:br w:type="page"/>
-      </w:r>
-    </w:p>
-    <w:p>
-      <w:pPr>
-        <w:pStyle w:val="Heading1"/>
-        <w:rPr>
-          <w:lang w:val="en-IE"/>
-        </w:rPr>
-      </w:pPr>
-      <w:bookmarkStart w:id="5" w:name="_Toc64975704"/>
-      <w:r>
-        <w:rPr>
-          <w:lang w:val="en-IE"/>
-        </w:rPr>
-        <w:lastRenderedPageBreak/>
-        <w:t xml:space="preserve">Project </w:t>
-      </w:r>
-      <w:r>
-        <w:rPr>
-          <w:lang w:val="en-IE"/>
-        </w:rPr>
-        <w:t>Architecture</w:t>
-      </w:r>
-      <w:bookmarkEnd w:id="5"/>
-    </w:p>
-    <w:p>
-      <w:pPr>
-        <w:rPr>
-          <w:lang w:val="en-IE"/>
-        </w:rPr>
-      </w:pPr>
-      <w:r>
-        <w:rPr>
-          <w:lang w:val="en-IE"/>
-        </w:rPr>
-        <w:t xml:space="preserve">Your project architecture diagram should go here. </w:t>
-      </w:r>
-      <w:r>
-        <w:rPr>
-          <w:lang w:val="en-IE"/>
-        </w:rPr>
-        <w:t xml:space="preserve">This is an important section, and one most readers of your report will </w:t>
-      </w:r>
-      <w:r>
-        <w:rPr>
-          <w:lang w:val="en-IE"/>
-        </w:rPr>
-        <w:t>view</w:t>
-      </w:r>
-      <w:r>
-        <w:rPr>
-          <w:lang w:val="en-IE"/>
-        </w:rPr>
-        <w:t xml:space="preserve">. </w:t>
-      </w:r>
-    </w:p>
-    <w:p>
-      <w:pPr>
-        <w:rPr>
-          <w:lang w:val="en-IE"/>
-        </w:rPr>
-      </w:pPr>
-      <w:r>
-        <w:rPr>
-          <w:lang w:val="en-IE"/>
-        </w:rPr>
-        <w:t xml:space="preserve">Your diagram should be self-documenting. </w:t>
-      </w:r>
-      <w:r>
-        <w:rPr>
-          <w:lang w:val="en-IE"/>
-        </w:rPr>
-        <w:t xml:space="preserve">Use subsequent sections in your report to elaborate on technologies / </w:t>
-      </w:r>
-      <w:r>
-        <w:rPr>
-          <w:lang w:val="en-IE"/>
-        </w:rPr>
-        <w:t>software / hardware in your dia</w:t>
-      </w:r>
-      <w:r>
-        <w:rPr>
-          <w:lang w:val="en-IE"/>
-        </w:rPr>
-        <w:t>g</w:t>
-      </w:r>
-      <w:r>
-        <w:rPr>
-          <w:lang w:val="en-IE"/>
-        </w:rPr>
-        <w:t>ram.</w:t>
-      </w:r>
-    </w:p>
-    <w:p>
-      <w:pPr>
-        <w:rPr>
-          <w:lang w:val="en-IE"/>
-        </w:rPr>
-      </w:pPr>
-      <w:r>
-        <w:rPr>
-          <w:noProof/>
           <w:lang w:val="en-GB" w:eastAsia="en-GB"/>
         </w:rPr>
-        <mc:AlternateContent>
-          <mc:Choice Requires="wps">
-            <w:drawing>
-              <wp:anchor distT="0" distB="0" distL="114300" distR="114300" simplePos="0" relativeHeight="251666432" behindDoc="0" locked="0" layoutInCell="1" allowOverlap="1" wp14:anchorId="7B1CC454" wp14:editId="72BBF6DE">
-                <wp:simplePos x="0" y="0"/>
-                <wp:positionH relativeFrom="margin">
-                  <wp:posOffset>426720</wp:posOffset>
-                </wp:positionH>
-                <wp:positionV relativeFrom="paragraph">
-                  <wp:posOffset>97155</wp:posOffset>
-                </wp:positionV>
-                <wp:extent cx="5623560" cy="4099560"/>
-                <wp:effectExtent l="0" t="0" r="15240" b="15240"/>
-                <wp:wrapNone/>
-                <wp:docPr id="4" name="Rectangle 4"/>
-                <wp:cNvGraphicFramePr>
-                  <a:graphicFrameLocks xmlns:a="http://schemas.openxmlformats.org/drawingml/2006/main"/>
-                </wp:cNvGraphicFramePr>
-                <a:graphic xmlns:a="http://schemas.openxmlformats.org/drawingml/2006/main">
-                  <a:graphicData uri="http://schemas.microsoft.com/office/word/2010/wordprocessingShape">
-                    <wps:wsp>
-                      <wps:cNvSpPr>
-                        <a:spLocks noChangeArrowheads="1"/>
-                      </wps:cNvSpPr>
-                      <wps:spPr bwMode="auto">
-                        <a:xfrm>
-                          <a:off x="0" y="0"/>
-                          <a:ext cx="5623560" cy="4099560"/>
-                        </a:xfrm>
-                        <a:prstGeom prst="rect">
-                          <a:avLst/>
-                        </a:prstGeom>
-                        <a:solidFill>
-                          <a:srgbClr val="A3B2C1"/>
-                        </a:solidFill>
-                        <a:ln w="9525" algn="ctr">
-                          <a:solidFill>
-                            <a:srgbClr val="FFFFFF"/>
-                          </a:solidFill>
-                          <a:round/>
-                          <a:headEnd/>
-                          <a:tailEnd/>
-                        </a:ln>
-                      </wps:spPr>
-                      <wps:txbx>
-                        <w:txbxContent>
-                          <w:p>
-                            <w:pPr>
-                              <w:pStyle w:val="NormalWeb"/>
-                              <w:kinsoku w:val="0"/>
-                              <w:overflowPunct w:val="0"/>
-                              <w:spacing w:before="0" w:beforeAutospacing="0" w:after="0" w:afterAutospacing="0"/>
-                              <w:jc w:val="center"/>
-                              <w:textAlignment w:val="baseline"/>
-                            </w:pPr>
-                          </w:p>
-                          <w:p/>
-                        </w:txbxContent>
-                      </wps:txbx>
-                      <wps:bodyPr wrap="square" anchor="ctr">
-                        <a:noAutofit/>
-                      </wps:bodyPr>
-                    </wps:wsp>
-                  </a:graphicData>
-                </a:graphic>
-                <wp14:sizeRelH relativeFrom="margin">
-                  <wp14:pctWidth>0</wp14:pctWidth>
-                </wp14:sizeRelH>
-                <wp14:sizeRelV relativeFrom="margin">
-                  <wp14:pctHeight>0</wp14:pctHeight>
-                </wp14:sizeRelV>
-              </wp:anchor>
-            </w:drawing>
-          </mc:Choice>
-          <mc:Fallback>
-            <w:pict>
-              <v:rect w14:anchorId="7B1CC454" id="Rectangle 4" o:spid="_x0000_s1026" style="position:absolute;margin-left:33.6pt;margin-top:7.65pt;width:442.8pt;height:322.8pt;z-index:251666432;visibility:visible;mso-wrap-style:square;mso-width-percent:0;mso-height-percent:0;mso-wrap-distance-left:9pt;mso-wrap-distance-top:0;mso-wrap-distance-right:9pt;mso-wrap-distance-bottom:0;mso-position-horizontal:absolute;mso-position-horizontal-relative:margin;mso-position-vertical:absolute;mso-position-vertical-relative:text;mso-width-percent:0;mso-height-percent:0;mso-width-relative:margin;mso-height-relative:margin;v-text-anchor:middle" o:gfxdata="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" fillcolor="#a3b2c1" strokecolor="white">
-                <v:stroke joinstyle="round"/>
-                <v:textbox>
-                  <w:txbxContent>
-                    <w:p>
-                      <w:pPr>
-                        <w:pStyle w:val="NormalWeb"/>
-                        <w:kinsoku w:val="0"/>
-                        <w:overflowPunct w:val="0"/>
-                        <w:spacing w:before="0" w:beforeAutospacing="0" w:after="0" w:afterAutospacing="0"/>
-                        <w:jc w:val="center"/>
-                        <w:textAlignment w:val="baseline"/>
-                      </w:pPr>
-                    </w:p>
-                    <w:p/>
-                  </w:txbxContent>
-                </v:textbox>
-                <w10:wrap anchorx="margin"/>
-              </v:rect>
-            </w:pict>
-          </mc:Fallback>
-        </mc:AlternateContent>
-      </w:r>
-    </w:p>
-    <w:p>
-      <w:pPr>
-        <w:rPr>
-          <w:lang w:val="en-IE"/>
-        </w:rPr>
-      </w:pPr>
-    </w:p>
-    <w:p>
-      <w:pPr>
-        <w:rPr>
-          <w:lang w:val="en-IE"/>
-        </w:rPr>
-      </w:pPr>
-    </w:p>
-    <w:p>
-      <w:pPr>
-        <w:rPr>
-          <w:lang w:val="en-IE"/>
-        </w:rPr>
-      </w:pPr>
+        <w:drawing>
+          <wp:anchor distT="0" distB="0" distL="114300" distR="114300" simplePos="0" relativeHeight="251682816" behindDoc="0" locked="0" layoutInCell="1" allowOverlap="1" wp14:anchorId="101FE0C0" wp14:editId="449043E1">
+            <wp:simplePos x="0" y="0"/>
+            <wp:positionH relativeFrom="margin">
+              <wp:align>right</wp:align>
+            </wp:positionH>
+            <wp:positionV relativeFrom="paragraph">
+              <wp:posOffset>10795</wp:posOffset>
+            </wp:positionV>
+            <wp:extent cx="5943600" cy="3354705"/>
+            <wp:effectExtent l="0" t="0" r="0" b="0"/>
+            <wp:wrapNone/>
+            <wp:docPr id="5" name="Picture 5"/>
+            <wp:cNvGraphicFramePr>
+              <a:graphicFrameLocks xmlns:a="http://schemas.openxmlformats.org/drawingml/2006/main" noChangeAspect="1"/>
+            </wp:cNvGraphicFramePr>
+            <a:graphic xmlns:a="http://schemas.openxmlformats.org/drawingml/2006/main">
+              <a:graphicData uri="http://schemas.openxmlformats.org/drawingml/2006/picture">
+                <pic:pic xmlns:pic="http://schemas.openxmlformats.org/drawingml/2006/picture">
+                  <pic:nvPicPr>
+                    <pic:cNvPr id="5" name="The MERN Stack.jpg"/>
+                    <pic:cNvPicPr/>
+                  </pic:nvPicPr>
+                  <pic:blipFill>
+                    <a:blip r:embed="rId12">
+                      <a:extLst>
+                        <a:ext uri="{28A0092B-C50C-407E-A947-70E740481C1C}">
+                          <a14:useLocalDpi xmlns:a14="http://schemas.microsoft.com/office/drawing/2010/main" val="0"/>
+                        </a:ext>
+                      </a:extLst>
+                    </a:blip>
+                    <a:stretch>
+                      <a:fillRect/>
+                    </a:stretch>
+                  </pic:blipFill>
+                  <pic:spPr>
+                    <a:xfrm>
+                      <a:off x="0" y="0"/>
+                      <a:ext cx="5943600" cy="3354705"/>
+                    </a:xfrm>
+                    <a:prstGeom prst="rect">
+                      <a:avLst/>
+                    </a:prstGeom>
+                  </pic:spPr>
+                </pic:pic>
+              </a:graphicData>
+            </a:graphic>
+          </wp:anchor>
+        </w:drawing>
+      </w:r>
     </w:p>
     <w:p>
       <w:pPr>
@@ -2504,288 +3041,15 @@
     <w:p>
       <w:pPr>
         <w:pStyle w:val="Caption"/>
-        <w:rPr>
-          <w:lang w:val="en-IE"/>
-        </w:rPr>
-      </w:pPr>
-      <w:r>
-        <w:t xml:space="preserve">Figure </w:t>
-      </w:r>
-      <w:r>
-        <w:rPr>
-          <w:noProof/>
-        </w:rPr>
-        <w:fldChar w:fldCharType="begin"/>
-      </w:r>
-      <w:r>
-        <w:rPr>
-          <w:noProof/>
-        </w:rPr>
-        <w:instrText xml:space="preserve"> STYLEREF 1 \s </w:instrText>
-      </w:r>
-      <w:r>
-        <w:rPr>
-          <w:noProof/>
-        </w:rPr>
-        <w:fldChar w:fldCharType="separate"/>
-      </w:r>
-      <w:r>
-        <w:rPr>
-          <w:noProof/>
-        </w:rPr>
-        <w:t>4</w:t>
-      </w:r>
-      <w:r>
-        <w:rPr>
-          <w:noProof/>
-        </w:rPr>
-        <w:fldChar w:fldCharType="end"/>
-      </w:r>
-      <w:r>
-        <w:noBreakHyphen/>
-      </w:r>
-      <w:r>
-        <w:rPr>
-          <w:noProof/>
-        </w:rPr>
-        <w:fldChar w:fldCharType="begin"/>
-      </w:r>
-      <w:r>
-        <w:rPr>
-          <w:noProof/>
-        </w:rPr>
-        <w:instrText xml:space="preserve"> SEQ Figure \* ARABIC \s 1 </w:instrText>
-      </w:r>
-      <w:r>
-        <w:rPr>
-          <w:noProof/>
-        </w:rPr>
-        <w:fldChar w:fldCharType="separate"/>
-      </w:r>
-      <w:r>
-        <w:rPr>
-          <w:noProof/>
-        </w:rPr>
-        <w:t>1</w:t>
-      </w:r>
-      <w:r>
-        <w:rPr>
-          <w:noProof/>
-        </w:rPr>
-        <w:fldChar w:fldCharType="end"/>
-      </w:r>
-      <w:r>
-        <w:t xml:space="preserve"> Architecture Diagram</w:t>
-      </w:r>
-    </w:p>
-    <w:p>
-      <w:pPr>
-        <w:rPr>
-          <w:rFonts w:asciiTheme="majorHAnsi" w:eastAsiaTheme="majorEastAsia" w:hAnsiTheme="majorHAnsi" w:cstheme="majorBidi"/>
-          <w:color w:val="2E74B5" w:themeColor="accent1" w:themeShade="BF"/>
-          <w:sz w:val="32"/>
-          <w:szCs w:val="32"/>
-          <w:lang w:val="en-IE"/>
-        </w:rPr>
-      </w:pPr>
-      <w:r>
-        <w:rPr>
-          <w:lang w:val="en-IE"/>
-        </w:rPr>
-        <w:br w:type="page"/>
-      </w:r>
-    </w:p>
-    <w:p>
-      <w:pPr>
-        <w:pStyle w:val="Heading1"/>
-        <w:rPr>
-          <w:lang w:val="en-IE"/>
-        </w:rPr>
-      </w:pPr>
-      <w:bookmarkStart w:id="6" w:name="_Toc64975705"/>
-      <w:r>
-        <w:rPr>
-          <w:lang w:val="en-IE"/>
-        </w:rPr>
-        <w:lastRenderedPageBreak/>
-        <w:t>Project Plan</w:t>
-      </w:r>
-      <w:bookmarkEnd w:id="6"/>
-    </w:p>
-    <w:p>
-      <w:pPr>
-        <w:spacing w:line="259" w:lineRule="auto"/>
-        <w:rPr>
-          <w:lang w:val="en-IE"/>
-        </w:rPr>
-      </w:pPr>
-      <w:r>
-        <w:rPr>
-          <w:lang w:val="en-IE"/>
-        </w:rPr>
-        <w:br w:type="page"/>
-      </w:r>
-    </w:p>
-    <w:p>
-      <w:pPr>
-        <w:pStyle w:val="Heading1"/>
-        <w:rPr>
-          <w:lang w:val="en-IE"/>
-        </w:rPr>
-      </w:pPr>
-      <w:bookmarkStart w:id="7" w:name="_Toc64975706"/>
-      <w:r>
-        <w:rPr>
-          <w:lang w:val="en-IE"/>
-        </w:rPr>
-        <w:lastRenderedPageBreak/>
-        <w:t>Heading</w:t>
-      </w:r>
-      <w:bookmarkEnd w:id="7"/>
-    </w:p>
-    <w:p>
-      <w:pPr>
-        <w:rPr>
-          <w:lang w:val="en-IE"/>
-        </w:rPr>
-      </w:pPr>
-      <w:r>
-        <w:rPr>
-          <w:lang w:val="en-IE"/>
-        </w:rPr>
-        <w:t xml:space="preserve">This is an example heading for a section in a project. You choose your sections to suit your project. </w:t>
-      </w:r>
-    </w:p>
-    <w:p>
-      <w:pPr>
-        <w:pStyle w:val="Heading2"/>
-        <w:rPr>
-          <w:lang w:val="en-IE"/>
-        </w:rPr>
-      </w:pPr>
-      <w:bookmarkStart w:id="8" w:name="_Toc64975707"/>
-      <w:r>
-        <w:rPr>
-          <w:lang w:val="en-IE"/>
-        </w:rPr>
-        <w:t>Referencing</w:t>
-      </w:r>
-      <w:bookmarkEnd w:id="8"/>
-    </w:p>
-    <w:p>
-      <w:pPr>
-        <w:rPr>
-          <w:lang w:val="en-IE"/>
-        </w:rPr>
-      </w:pPr>
-      <w:r>
-        <w:rPr>
-          <w:lang w:val="en-IE"/>
-        </w:rPr>
-        <w:t>This is a subheadin</w:t>
-      </w:r>
-      <w:r>
-        <w:rPr>
-          <w:lang w:val="en-IE"/>
-        </w:rPr>
-        <w:t xml:space="preserve">g, use subheadings to break up </w:t>
-      </w:r>
-      <w:r>
-        <w:rPr>
-          <w:lang w:val="en-IE"/>
-        </w:rPr>
-        <w:t xml:space="preserve">a large topic </w:t>
-      </w:r>
-      <w:r>
-        <w:rPr>
-          <w:lang w:val="en-IE"/>
-        </w:rPr>
-        <w:t xml:space="preserve">into </w:t>
-      </w:r>
-      <w:r>
-        <w:rPr>
-          <w:lang w:val="en-IE"/>
-        </w:rPr>
-        <w:t>smaller sections</w:t>
-      </w:r>
-      <w:r>
-        <w:rPr>
-          <w:lang w:val="en-IE"/>
-        </w:rPr>
-        <w:t>.</w:t>
-      </w:r>
-    </w:p>
-    <w:p>
-      <w:pPr>
-        <w:rPr>
-          <w:lang w:val="en-IE"/>
-        </w:rPr>
-      </w:pPr>
-      <w:r>
-        <w:rPr>
-          <w:lang w:val="en-IE"/>
-        </w:rPr>
-        <w:t xml:space="preserve">IEEE referencing style is recommended the default style to choose for citations and referencing, however if you are familiar with a different referencing style then you can use that. </w:t>
-      </w:r>
-    </w:p>
-    <w:p>
-      <w:pPr>
-        <w:rPr>
-          <w:lang w:val="en-IE"/>
-        </w:rPr>
-      </w:pPr>
-      <w:r>
-        <w:rPr>
-          <w:lang w:val="en-IE"/>
-        </w:rPr>
-        <w:t xml:space="preserve">When you need to reference add a citation in the relevant sentence, usually at the end, before the full stop. Then have this numbered citation referenced in the list of references at the end of the document. </w:t>
-      </w:r>
-    </w:p>
-    <w:p>
-      <w:pPr>
-        <w:rPr>
-          <w:lang w:val="en-IE"/>
-        </w:rPr>
-      </w:pPr>
-      <w:r>
-        <w:rPr>
-          <w:lang w:val="en-IE"/>
-        </w:rPr>
-        <w:t xml:space="preserve">Here I might write something about something, e.g. </w:t>
-      </w:r>
-      <w:r>
-        <w:rPr>
-          <w:lang w:val="en-IE"/>
-        </w:rPr>
-        <w:t xml:space="preserve">image processing, and I need to </w:t>
-      </w:r>
-      <w:r>
-        <w:rPr>
-          <w:lang w:val="en-IE"/>
-        </w:rPr>
-        <w:t>cite</w:t>
-      </w:r>
-      <w:r>
-        <w:rPr>
-          <w:lang w:val="en-IE"/>
-        </w:rPr>
-        <w:t xml:space="preserve"> my sources</w:t>
-      </w:r>
-      <w:r>
-        <w:rPr>
-          <w:lang w:val="en-IE"/>
-        </w:rPr>
-        <w:t xml:space="preserve">, like this </w:t>
-      </w:r>
+      </w:pPr>
       <w:sdt>
         <w:sdtPr>
           <w:rPr>
             <w:lang w:val="en-IE"/>
           </w:rPr>
-          <w:id w:val="-1597697003"/>
+          <w:id w:val="1354684362"/>
           <w:citation/>
         </w:sdtPr>
-        <w:sdtEndPr/>
         <w:sdtContent>
           <w:r>
             <w:rPr>
@@ -2821,398 +3085,952 @@
         </w:sdtContent>
       </w:sdt>
       <w:r>
-        <w:rPr>
-          <w:lang w:val="en-IE"/>
-        </w:rPr>
-        <w:t>.</w:t>
-      </w:r>
-      <w:r>
-        <w:rPr>
-          <w:lang w:val="en-IE"/>
-        </w:rPr>
         <w:t xml:space="preserve"> </w:t>
       </w:r>
       <w:r>
-        <w:rPr>
-          <w:lang w:val="en-IE"/>
-        </w:rPr>
-        <w:t xml:space="preserve">Here </w:t>
-      </w:r>
-      <w:r>
-        <w:rPr>
-          <w:lang w:val="en-IE"/>
-        </w:rPr>
-        <w:t xml:space="preserve">I </w:t>
-      </w:r>
-      <w:r>
-        <w:rPr>
-          <w:lang w:val="en-IE"/>
-        </w:rPr>
-        <w:t xml:space="preserve">have </w:t>
-      </w:r>
-      <w:r>
-        <w:rPr>
-          <w:lang w:val="en-IE"/>
-        </w:rPr>
-        <w:t>used MS Word’s ‘Insert Citation’</w:t>
-      </w:r>
-      <w:r>
-        <w:rPr>
-          <w:lang w:val="en-IE"/>
-        </w:rPr>
-        <w:t xml:space="preserve"> feature, with IEEE style selected, to create that number inside brackets. Here’s another citation </w:t>
-      </w:r>
-      <w:sdt>
-        <w:sdtPr>
-          <w:rPr>
-            <w:lang w:val="en-IE"/>
-          </w:rPr>
-          <w:id w:val="-990626667"/>
-          <w:citation/>
-        </w:sdtPr>
-        <w:sdtEndPr/>
-        <w:sdtContent>
-          <w:r>
-            <w:rPr>
-              <w:lang w:val="en-IE"/>
-            </w:rPr>
-            <w:fldChar w:fldCharType="begin"/>
-          </w:r>
-          <w:r>
-            <w:rPr>
-              <w:lang w:val="en-GB"/>
-            </w:rPr>
-            <w:instrText xml:space="preserve"> CITATION Placeholder3 \l 2057 </w:instrText>
-          </w:r>
-          <w:r>
-            <w:rPr>
-              <w:lang w:val="en-IE"/>
-            </w:rPr>
-            <w:fldChar w:fldCharType="separate"/>
-          </w:r>
-          <w:r>
-            <w:rPr>
-              <w:noProof/>
-              <w:lang w:val="en-GB"/>
-            </w:rPr>
-            <w:t>[2]</w:t>
-          </w:r>
-          <w:r>
-            <w:rPr>
-              <w:lang w:val="en-IE"/>
-            </w:rPr>
-            <w:fldChar w:fldCharType="end"/>
-          </w:r>
-        </w:sdtContent>
-      </w:sdt>
-      <w:r>
-        <w:rPr>
-          <w:lang w:val="en-IE"/>
-        </w:rPr>
-        <w:t>. Word increments the number automatically. I can fill in the details about my reference now or later</w:t>
-      </w:r>
-      <w:r>
-        <w:rPr>
-          <w:lang w:val="en-IE"/>
-        </w:rPr>
-        <w:t>. I can then go the end of the document and create a page of references automatically. See the demonstration in class on this (also recorded via Teams).</w:t>
-      </w:r>
-      <w:r>
-        <w:rPr>
-          <w:lang w:val="en-IE"/>
-        </w:rPr>
+        <w:t xml:space="preserve">Figure </w:t>
+      </w:r>
+      <w:r>
+        <w:rPr>
+          <w:noProof/>
+        </w:rPr>
+        <w:fldChar w:fldCharType="begin"/>
+      </w:r>
+      <w:r>
+        <w:rPr>
+          <w:noProof/>
+        </w:rPr>
+        <w:instrText xml:space="preserve"> STYLEREF 1 \s </w:instrText>
+      </w:r>
+      <w:r>
+        <w:rPr>
+          <w:noProof/>
+        </w:rPr>
+        <w:fldChar w:fldCharType="separate"/>
+      </w:r>
+      <w:r>
+        <w:rPr>
+          <w:noProof/>
+        </w:rPr>
+        <w:t>4</w:t>
+      </w:r>
+      <w:r>
+        <w:rPr>
+          <w:noProof/>
+        </w:rPr>
+        <w:fldChar w:fldCharType="end"/>
+      </w:r>
+      <w:r>
+        <w:noBreakHyphen/>
+      </w:r>
+      <w:r>
+        <w:rPr>
+          <w:noProof/>
+        </w:rPr>
+        <w:t>2</w:t>
+      </w:r>
+      <w:r>
+        <w:t xml:space="preserve"> MERN Stack</w:t>
+      </w:r>
+    </w:p>
+    <w:p>
+      <w:pPr>
+        <w:rPr>
+          <w:lang w:val="en-IE"/>
+        </w:rPr>
+      </w:pPr>
+      <w:r>
+        <w:rPr>
+          <w:lang w:val="en-IE"/>
+        </w:rPr>
+        <w:t>React Native provided a professional framework that had a smooth learning curve</w:t>
+      </w:r>
+      <w:r>
+        <w:rPr>
+          <w:lang w:val="en-IE"/>
+        </w:rPr>
+        <w:t>. It enabled me to develop a cross platform application. This is a massive advantage as my application can appeal to users across all platforms. A major advantage also in the selection of React Native is the ability to only create one project that can function across all platforms. This is highly efficient and aids developers in the creation of such applications.</w:t>
+      </w:r>
+    </w:p>
+    <w:p>
+      <w:pPr>
+        <w:rPr>
+          <w:lang w:val="en-IE"/>
+        </w:rPr>
+      </w:pPr>
+      <w:r>
+        <w:rPr>
+          <w:lang w:val="en-IE"/>
+        </w:rPr>
+        <w:br w:type="page"/>
+      </w:r>
+    </w:p>
+    <w:p>
+      <w:pPr>
+        <w:pStyle w:val="Heading1"/>
+        <w:rPr>
+          <w:lang w:val="en-IE"/>
+        </w:rPr>
+      </w:pPr>
+      <w:bookmarkStart w:id="7" w:name="_Toc71843539"/>
+      <w:r>
+        <w:rPr>
+          <w:lang w:val="en-IE"/>
+        </w:rPr>
+        <w:lastRenderedPageBreak/>
+        <w:t xml:space="preserve">Project </w:t>
+      </w:r>
+      <w:r>
+        <w:rPr>
+          <w:lang w:val="en-IE"/>
+        </w:rPr>
+        <w:t>Architecture</w:t>
+      </w:r>
+      <w:bookmarkEnd w:id="7"/>
+    </w:p>
+    <w:p>
+      <w:pPr>
+        <w:rPr>
+          <w:lang w:val="en-IE"/>
+        </w:rPr>
+      </w:pPr>
+      <w:r>
+        <w:rPr>
+          <w:lang w:val="en-IE"/>
+        </w:rPr>
+        <w:t>Below is my architecture diagram. As can be seen, an accelerometer sends data to the cloud. This data is handled by NodeJS which is hosted on AWS. NodeJS then sends this data to my React Native application. The data across the five rounds</w:t>
+      </w:r>
+      <w:r>
+        <w:rPr>
+          <w:lang w:val="en-IE"/>
+        </w:rPr>
+        <w:t xml:space="preserve"> is gathered and stored in MongoDB alongside some user details such as name, opponent name and date. These bout details can be retrieved at any point using the search feature. The punch data across five rounds is then used to spin up charts as can be seen on the right hand side.</w:t>
+      </w:r>
+    </w:p>
+    <w:p>
+      <w:pPr>
+        <w:rPr>
+          <w:lang w:val="en-IE"/>
+        </w:rPr>
+      </w:pPr>
+      <w:r>
+        <w:rPr>
+          <w:noProof/>
+          <w:lang w:val="en-GB" w:eastAsia="en-GB"/>
+        </w:rPr>
+        <w:drawing>
+          <wp:anchor distT="0" distB="0" distL="114300" distR="114300" simplePos="0" relativeHeight="251683840" behindDoc="0" locked="0" layoutInCell="1" allowOverlap="1" wp14:anchorId="16947726" wp14:editId="5BC6449A">
+            <wp:simplePos x="0" y="0"/>
+            <wp:positionH relativeFrom="margin">
+              <wp:align>right</wp:align>
+            </wp:positionH>
+            <wp:positionV relativeFrom="paragraph">
+              <wp:posOffset>22860</wp:posOffset>
+            </wp:positionV>
+            <wp:extent cx="5943600" cy="3343275"/>
+            <wp:effectExtent l="0" t="0" r="0" b="9525"/>
+            <wp:wrapNone/>
+            <wp:docPr id="6" name="Picture 6"/>
+            <wp:cNvGraphicFramePr>
+              <a:graphicFrameLocks xmlns:a="http://schemas.openxmlformats.org/drawingml/2006/main" noChangeAspect="1"/>
+            </wp:cNvGraphicFramePr>
+            <a:graphic xmlns:a="http://schemas.openxmlformats.org/drawingml/2006/main">
+              <a:graphicData uri="http://schemas.openxmlformats.org/drawingml/2006/picture">
+                <pic:pic xmlns:pic="http://schemas.openxmlformats.org/drawingml/2006/picture">
+                  <pic:nvPicPr>
+                    <pic:cNvPr id="6" name="archDiagram.png"/>
+                    <pic:cNvPicPr/>
+                  </pic:nvPicPr>
+                  <pic:blipFill>
+                    <a:blip r:embed="rId13" cstate="print">
+                      <a:extLst>
+                        <a:ext uri="{28A0092B-C50C-407E-A947-70E740481C1C}">
+                          <a14:useLocalDpi xmlns:a14="http://schemas.microsoft.com/office/drawing/2010/main" val="0"/>
+                        </a:ext>
+                      </a:extLst>
+                    </a:blip>
+                    <a:stretch>
+                      <a:fillRect/>
+                    </a:stretch>
+                  </pic:blipFill>
+                  <pic:spPr>
+                    <a:xfrm>
+                      <a:off x="0" y="0"/>
+                      <a:ext cx="5943600" cy="3343275"/>
+                    </a:xfrm>
+                    <a:prstGeom prst="rect">
+                      <a:avLst/>
+                    </a:prstGeom>
+                  </pic:spPr>
+                </pic:pic>
+              </a:graphicData>
+            </a:graphic>
+          </wp:anchor>
+        </w:drawing>
+      </w:r>
+    </w:p>
+    <w:p>
+      <w:pPr>
+        <w:rPr>
+          <w:lang w:val="en-IE"/>
+        </w:rPr>
+      </w:pPr>
+    </w:p>
+    <w:p>
+      <w:pPr>
+        <w:rPr>
+          <w:lang w:val="en-IE"/>
+        </w:rPr>
+      </w:pPr>
+    </w:p>
+    <w:p>
+      <w:pPr>
+        <w:rPr>
+          <w:lang w:val="en-IE"/>
+        </w:rPr>
+      </w:pPr>
+    </w:p>
+    <w:p>
+      <w:pPr>
+        <w:rPr>
+          <w:lang w:val="en-IE"/>
+        </w:rPr>
+      </w:pPr>
+    </w:p>
+    <w:p>
+      <w:pPr>
+        <w:rPr>
+          <w:lang w:val="en-IE"/>
+        </w:rPr>
+      </w:pPr>
+    </w:p>
+    <w:p>
+      <w:pPr>
+        <w:rPr>
+          <w:lang w:val="en-IE"/>
+        </w:rPr>
+      </w:pPr>
+    </w:p>
+    <w:p>
+      <w:pPr>
+        <w:rPr>
+          <w:lang w:val="en-IE"/>
+        </w:rPr>
+      </w:pPr>
+    </w:p>
+    <w:p>
+      <w:pPr>
+        <w:rPr>
+          <w:lang w:val="en-IE"/>
+        </w:rPr>
+      </w:pPr>
+    </w:p>
+    <w:p>
+      <w:pPr>
+        <w:pStyle w:val="Caption"/>
+        <w:rPr>
+          <w:lang w:val="en-IE"/>
+        </w:rPr>
+      </w:pPr>
+      <w:r>
+        <w:t xml:space="preserve">Figure </w:t>
+      </w:r>
+      <w:r>
+        <w:rPr>
+          <w:noProof/>
+        </w:rPr>
+        <w:t>5</w:t>
+      </w:r>
+      <w:r>
+        <w:noBreakHyphen/>
+      </w:r>
+      <w:r>
+        <w:rPr>
+          <w:noProof/>
+        </w:rPr>
+        <w:fldChar w:fldCharType="begin"/>
+      </w:r>
+      <w:r>
+        <w:rPr>
+          <w:noProof/>
+        </w:rPr>
+        <w:instrText xml:space="preserve"> SEQ Figure \* ARABIC \s 1 </w:instrText>
+      </w:r>
+      <w:r>
+        <w:rPr>
+          <w:noProof/>
+        </w:rPr>
+        <w:fldChar w:fldCharType="separate"/>
+      </w:r>
+      <w:r>
+        <w:rPr>
+          <w:noProof/>
+        </w:rPr>
+        <w:t>1</w:t>
+      </w:r>
+      <w:r>
+        <w:rPr>
+          <w:noProof/>
+        </w:rPr>
+        <w:fldChar w:fldCharType="end"/>
+      </w:r>
+      <w:r>
+        <w:t xml:space="preserve"> Architecture Diagram</w:t>
+      </w:r>
+    </w:p>
+    <w:p>
+      <w:pPr>
+        <w:rPr>
+          <w:rFonts w:asciiTheme="majorHAnsi" w:eastAsiaTheme="majorEastAsia" w:hAnsiTheme="majorHAnsi" w:cstheme="majorBidi"/>
+          <w:color w:val="2E74B5" w:themeColor="accent1" w:themeShade="BF"/>
+          <w:sz w:val="32"/>
+          <w:szCs w:val="32"/>
+          <w:lang w:val="en-IE"/>
+        </w:rPr>
+      </w:pPr>
+      <w:r>
+        <w:rPr>
+          <w:lang w:val="en-IE"/>
+        </w:rPr>
+        <w:br w:type="page"/>
+      </w:r>
+    </w:p>
+    <w:p>
+      <w:pPr>
+        <w:pStyle w:val="Heading1"/>
+        <w:rPr>
+          <w:lang w:val="en-IE"/>
+        </w:rPr>
+      </w:pPr>
+      <w:bookmarkStart w:id="8" w:name="_Toc71843540"/>
+      <w:r>
+        <w:rPr>
+          <w:lang w:val="en-IE"/>
+        </w:rPr>
+        <w:lastRenderedPageBreak/>
+        <w:t>Project Plan</w:t>
+      </w:r>
+      <w:bookmarkEnd w:id="8"/>
+    </w:p>
+    <w:p>
+      <w:pPr>
+        <w:spacing w:line="259" w:lineRule="auto"/>
+        <w:rPr>
+          <w:lang w:val="en-IE"/>
+        </w:rPr>
+      </w:pPr>
+      <w:r>
+        <w:rPr>
+          <w:lang w:val="en-IE"/>
+        </w:rPr>
+        <w:br w:type="page"/>
+      </w:r>
+    </w:p>
+    <w:p>
+      <w:pPr>
+        <w:pStyle w:val="Heading1"/>
+        <w:rPr>
+          <w:lang w:val="en-IE"/>
+        </w:rPr>
+      </w:pPr>
+      <w:bookmarkStart w:id="9" w:name="_Toc71843541"/>
+      <w:r>
+        <w:rPr>
+          <w:lang w:val="en-IE"/>
+        </w:rPr>
+        <w:lastRenderedPageBreak/>
+        <w:t>React Native</w:t>
+      </w:r>
+      <w:bookmarkEnd w:id="9"/>
+    </w:p>
+    <w:p>
+      <w:pPr>
+        <w:rPr>
+          <w:lang w:val="en-IE"/>
+        </w:rPr>
+      </w:pPr>
+      <w:r>
+        <w:rPr>
+          <w:lang w:val="en-IE"/>
+        </w:rPr>
+        <w:t>In this section I will discuss in detail the use of React Native and the reasoning about using this approach. I will break down some of the key features that were used with regards React Native.</w:t>
+      </w:r>
+    </w:p>
+    <w:p>
+      <w:pPr>
+        <w:rPr>
+          <w:lang w:val="en-IE"/>
+        </w:rPr>
+      </w:pPr>
+      <w:r>
+        <w:rPr>
+          <w:lang w:val="en-IE"/>
+        </w:rPr>
+        <w:t>“React Native combines the best parts of native development with React, a best-in-class JavaScript library for building user interfaces</w:t>
+      </w:r>
+      <w:r>
+        <w:rPr>
+          <w:lang w:val="en-IE"/>
+        </w:rPr>
+        <w:t>” [</w:t>
+      </w:r>
+      <w:r>
+        <w:rPr>
+          <w:lang w:val="en-IE"/>
+        </w:rPr>
+        <w:t>2]. This was one of the driving forces behind this viewpoint. The ability to create native applications is a massive advantage that suited the style of project I was creating.</w:t>
+      </w:r>
+    </w:p>
+    <w:p>
+      <w:pPr>
+        <w:pStyle w:val="Heading2"/>
+        <w:rPr>
+          <w:lang w:val="en-IE"/>
+        </w:rPr>
+      </w:pPr>
+      <w:bookmarkStart w:id="10" w:name="_Toc71843542"/>
+      <w:r>
+        <w:rPr>
+          <w:lang w:val="en-IE"/>
+        </w:rPr>
+        <w:t>React Navigation</w:t>
+      </w:r>
+      <w:bookmarkEnd w:id="10"/>
+    </w:p>
+    <w:p>
+      <w:pPr>
+        <w:rPr>
+          <w:lang w:val="en-IE"/>
+        </w:rPr>
+      </w:pPr>
+      <w:r>
+        <w:rPr>
+          <w:lang w:val="en-IE"/>
+        </w:rPr>
+        <w:t xml:space="preserve">React Navigation is a very functional way of moving between screens in an application. “React </w:t>
+      </w:r>
+      <w:r>
+        <w:rPr>
+          <w:lang w:val="en-IE"/>
+        </w:rPr>
+        <w:t>Navigation</w:t>
+      </w:r>
+      <w:r>
+        <w:rPr>
+          <w:lang w:val="en-IE"/>
+        </w:rPr>
+        <w:t xml:space="preserve"> provides</w:t>
+      </w:r>
+      <w:r>
+        <w:rPr>
+          <w:lang w:val="en-IE"/>
+        </w:rPr>
+        <w:t xml:space="preserve"> a </w:t>
+      </w:r>
+      <w:r>
+        <w:rPr>
+          <w:lang w:val="en-IE"/>
+        </w:rPr>
+        <w:t>straightforward</w:t>
+      </w:r>
+      <w:r>
+        <w:rPr>
+          <w:lang w:val="en-IE"/>
+        </w:rPr>
+        <w:t xml:space="preserve"> navigation solution, with the ability to present a common stack navigation and tabbed navigation patterns on both Android and iOS</w:t>
+      </w:r>
+      <w:r>
+        <w:rPr>
+          <w:lang w:val="en-IE"/>
+        </w:rPr>
+        <w:t>” [</w:t>
+      </w:r>
+      <w:r>
+        <w:rPr>
+          <w:lang w:val="en-IE"/>
+        </w:rPr>
+        <w:t>3]</w:t>
+      </w:r>
+      <w:r>
+        <w:rPr>
+          <w:lang w:val="en-IE"/>
+        </w:rPr>
+        <w:t xml:space="preserve">. Firstly I was required to make a stack, this is a common container for all the screens required. As can be seen below, we have created a navigation container and then inside this we declare our screen. I have only used one screen in this example called “HomeScreen”. </w:t>
+      </w:r>
+    </w:p>
+    <w:p>
+      <w:pPr>
+        <w:rPr>
+          <w:lang w:val="en-IE"/>
+        </w:rPr>
+      </w:pPr>
+    </w:p>
+    <w:p>
+      <w:pPr>
+        <w:rPr>
+          <w:lang w:val="en-IE"/>
+        </w:rPr>
+      </w:pPr>
+      <w:r>
+        <w:rPr>
+          <w:noProof/>
+          <w:lang w:val="en-GB" w:eastAsia="en-GB"/>
+        </w:rPr>
+        <w:drawing>
+          <wp:anchor distT="0" distB="0" distL="114300" distR="114300" simplePos="0" relativeHeight="251684864" behindDoc="0" locked="0" layoutInCell="1" allowOverlap="1" wp14:anchorId="68F4682E" wp14:editId="3A122D85">
+            <wp:simplePos x="0" y="0"/>
+            <wp:positionH relativeFrom="margin">
+              <wp:align>center</wp:align>
+            </wp:positionH>
+            <wp:positionV relativeFrom="paragraph">
+              <wp:posOffset>2540</wp:posOffset>
+            </wp:positionV>
+            <wp:extent cx="2272628" cy="2457450"/>
+            <wp:effectExtent l="0" t="0" r="0" b="0"/>
+            <wp:wrapNone/>
+            <wp:docPr id="7" name="Picture 7"/>
+            <wp:cNvGraphicFramePr>
+              <a:graphicFrameLocks xmlns:a="http://schemas.openxmlformats.org/drawingml/2006/main" noChangeAspect="1"/>
+            </wp:cNvGraphicFramePr>
+            <a:graphic xmlns:a="http://schemas.openxmlformats.org/drawingml/2006/main">
+              <a:graphicData uri="http://schemas.openxmlformats.org/drawingml/2006/picture">
+                <pic:pic xmlns:pic="http://schemas.openxmlformats.org/drawingml/2006/picture">
+                  <pic:nvPicPr>
+                    <pic:cNvPr id="1" name=""/>
+                    <pic:cNvPicPr/>
+                  </pic:nvPicPr>
+                  <pic:blipFill>
+                    <a:blip r:embed="rId14">
+                      <a:extLst>
+                        <a:ext uri="{28A0092B-C50C-407E-A947-70E740481C1C}">
+                          <a14:useLocalDpi xmlns:a14="http://schemas.microsoft.com/office/drawing/2010/main" val="0"/>
+                        </a:ext>
+                      </a:extLst>
+                    </a:blip>
+                    <a:stretch>
+                      <a:fillRect/>
+                    </a:stretch>
+                  </pic:blipFill>
+                  <pic:spPr>
+                    <a:xfrm>
+                      <a:off x="0" y="0"/>
+                      <a:ext cx="2272628" cy="2457450"/>
+                    </a:xfrm>
+                    <a:prstGeom prst="rect">
+                      <a:avLst/>
+                    </a:prstGeom>
+                  </pic:spPr>
+                </pic:pic>
+              </a:graphicData>
+            </a:graphic>
+            <wp14:sizeRelH relativeFrom="margin">
+              <wp14:pctWidth>0</wp14:pctWidth>
+            </wp14:sizeRelH>
+            <wp14:sizeRelV relativeFrom="margin">
+              <wp14:pctHeight>0</wp14:pctHeight>
+            </wp14:sizeRelV>
+          </wp:anchor>
+        </w:drawing>
+      </w:r>
+    </w:p>
+    <w:p>
+      <w:pPr>
+        <w:rPr>
+          <w:lang w:val="en-IE"/>
+        </w:rPr>
+      </w:pPr>
+    </w:p>
+    <w:p>
+      <w:pPr>
+        <w:rPr>
+          <w:lang w:val="en-IE"/>
+        </w:rPr>
+      </w:pPr>
+    </w:p>
+    <w:p>
+      <w:pPr>
+        <w:rPr>
+          <w:lang w:val="en-IE"/>
+        </w:rPr>
+      </w:pPr>
+    </w:p>
+    <w:p>
+      <w:pPr>
+        <w:rPr>
+          <w:lang w:val="en-IE"/>
+        </w:rPr>
+      </w:pPr>
+    </w:p>
+    <w:p>
+      <w:pPr>
+        <w:rPr>
+          <w:lang w:val="en-IE"/>
+        </w:rPr>
+      </w:pPr>
+    </w:p>
+    <w:p>
+      <w:pPr>
+        <w:rPr>
+          <w:lang w:val="en-IE"/>
+        </w:rPr>
+      </w:pPr>
+    </w:p>
+    <w:p>
+      <w:pPr>
+        <w:pStyle w:val="Caption"/>
+        <w:rPr>
+          <w:lang w:val="en-IE"/>
+        </w:rPr>
+      </w:pPr>
+      <w:r>
+        <w:t xml:space="preserve">Figure </w:t>
+      </w:r>
+      <w:r>
+        <w:rPr>
+          <w:noProof/>
+        </w:rPr>
+        <w:t>7</w:t>
+      </w:r>
+      <w:r>
+        <w:noBreakHyphen/>
+      </w:r>
+      <w:r>
+        <w:rPr>
+          <w:noProof/>
+        </w:rPr>
+        <w:fldChar w:fldCharType="begin"/>
+      </w:r>
+      <w:r>
+        <w:rPr>
+          <w:noProof/>
+        </w:rPr>
+        <w:instrText xml:space="preserve"> SEQ Figure \* ARABIC \s 1 </w:instrText>
+      </w:r>
+      <w:r>
+        <w:rPr>
+          <w:noProof/>
+        </w:rPr>
+        <w:fldChar w:fldCharType="separate"/>
+      </w:r>
+      <w:r>
+        <w:rPr>
+          <w:noProof/>
+        </w:rPr>
+        <w:t>1</w:t>
+      </w:r>
+      <w:r>
+        <w:rPr>
+          <w:noProof/>
+        </w:rPr>
+        <w:fldChar w:fldCharType="end"/>
+      </w:r>
+      <w:r>
         <w:t xml:space="preserve"> </w:t>
       </w:r>
       <w:r>
-        <w:rPr>
-          <w:lang w:val="en-IE"/>
-        </w:rPr>
-        <w:t>Here I am adding another citation</w:t>
-      </w:r>
-      <w:r>
-        <w:rPr>
-          <w:lang w:val="en-IE"/>
-        </w:rPr>
+        <w:t>Stack Navigation Container</w:t>
+      </w:r>
+    </w:p>
+    <w:p>
+      <w:pPr>
+        <w:rPr>
+          <w:lang w:val="en-IE"/>
+        </w:rPr>
+      </w:pPr>
+    </w:p>
+    <w:p>
+      <w:pPr>
+        <w:rPr>
+          <w:lang w:val="en-IE"/>
+        </w:rPr>
+      </w:pPr>
+    </w:p>
+    <w:p>
+      <w:pPr>
+        <w:rPr>
+          <w:lang w:val="en-IE"/>
+        </w:rPr>
+      </w:pPr>
+      <w:r>
+        <w:rPr>
+          <w:lang w:val="en-IE"/>
+        </w:rPr>
+        <w:t>The component name needs to be identical to the import component name to allow me to use a multi file structure. As can be seen in “Figure 7-2”, the component that is being imported is identical in name to the component in the stack navigator and this allows me to import functions/screens from separate files keeping my “App.js</w:t>
+      </w:r>
+      <w:r>
+        <w:rPr>
+          <w:lang w:val="en-IE"/>
+        </w:rPr>
+        <w:t>” (</w:t>
+      </w:r>
+      <w:r>
+        <w:rPr>
+          <w:lang w:val="en-IE"/>
+        </w:rPr>
+        <w:t>or main file) clean and clutter free.</w:t>
+      </w:r>
+    </w:p>
+    <w:p>
+      <w:pPr>
+        <w:rPr>
+          <w:lang w:val="en-IE"/>
+        </w:rPr>
+      </w:pPr>
+      <w:r>
+        <w:rPr>
+          <w:noProof/>
+          <w:lang w:val="en-GB" w:eastAsia="en-GB"/>
+        </w:rPr>
+        <w:drawing>
+          <wp:anchor distT="0" distB="0" distL="114300" distR="114300" simplePos="0" relativeHeight="251685888" behindDoc="0" locked="0" layoutInCell="1" allowOverlap="1" wp14:anchorId="34AA9CF9" wp14:editId="3075CF0C">
+            <wp:simplePos x="0" y="0"/>
+            <wp:positionH relativeFrom="margin">
+              <wp:align>center</wp:align>
+            </wp:positionH>
+            <wp:positionV relativeFrom="paragraph">
+              <wp:posOffset>130175</wp:posOffset>
+            </wp:positionV>
+            <wp:extent cx="5603976" cy="371475"/>
+            <wp:effectExtent l="0" t="0" r="0" b="0"/>
+            <wp:wrapNone/>
+            <wp:docPr id="8" name="Picture 8"/>
+            <wp:cNvGraphicFramePr>
+              <a:graphicFrameLocks xmlns:a="http://schemas.openxmlformats.org/drawingml/2006/main" noChangeAspect="1"/>
+            </wp:cNvGraphicFramePr>
+            <a:graphic xmlns:a="http://schemas.openxmlformats.org/drawingml/2006/main">
+              <a:graphicData uri="http://schemas.openxmlformats.org/drawingml/2006/picture">
+                <pic:pic xmlns:pic="http://schemas.openxmlformats.org/drawingml/2006/picture">
+                  <pic:nvPicPr>
+                    <pic:cNvPr id="1" name=""/>
+                    <pic:cNvPicPr/>
+                  </pic:nvPicPr>
+                  <pic:blipFill>
+                    <a:blip r:embed="rId15">
+                      <a:extLst>
+                        <a:ext uri="{28A0092B-C50C-407E-A947-70E740481C1C}">
+                          <a14:useLocalDpi xmlns:a14="http://schemas.microsoft.com/office/drawing/2010/main" val="0"/>
+                        </a:ext>
+                      </a:extLst>
+                    </a:blip>
+                    <a:stretch>
+                      <a:fillRect/>
+                    </a:stretch>
+                  </pic:blipFill>
+                  <pic:spPr>
+                    <a:xfrm>
+                      <a:off x="0" y="0"/>
+                      <a:ext cx="5603976" cy="371475"/>
+                    </a:xfrm>
+                    <a:prstGeom prst="rect">
+                      <a:avLst/>
+                    </a:prstGeom>
+                  </pic:spPr>
+                </pic:pic>
+              </a:graphicData>
+            </a:graphic>
+            <wp14:sizeRelH relativeFrom="margin">
+              <wp14:pctWidth>0</wp14:pctWidth>
+            </wp14:sizeRelH>
+            <wp14:sizeRelV relativeFrom="margin">
+              <wp14:pctHeight>0</wp14:pctHeight>
+            </wp14:sizeRelV>
+          </wp:anchor>
+        </w:drawing>
+      </w:r>
+    </w:p>
+    <w:p>
+      <w:pPr>
+        <w:rPr>
+          <w:lang w:val="en-IE"/>
+        </w:rPr>
+      </w:pPr>
+    </w:p>
+    <w:p>
+      <w:pPr>
+        <w:pStyle w:val="Caption"/>
+        <w:rPr>
+          <w:lang w:val="en-IE"/>
+        </w:rPr>
+      </w:pPr>
+      <w:r>
+        <w:t xml:space="preserve">Figure </w:t>
+      </w:r>
+      <w:r>
+        <w:rPr>
+          <w:noProof/>
+        </w:rPr>
+        <w:t>7</w:t>
+      </w:r>
+      <w:r>
+        <w:noBreakHyphen/>
+      </w:r>
+      <w:r>
+        <w:rPr>
+          <w:noProof/>
+        </w:rPr>
+        <w:t>2</w:t>
+      </w:r>
+      <w:r>
         <w:t xml:space="preserve"> </w:t>
       </w:r>
-      <w:sdt>
-        <w:sdtPr>
-          <w:rPr>
-            <w:lang w:val="en-IE"/>
-          </w:rPr>
-          <w:id w:val="-417784784"/>
-          <w:citation/>
-        </w:sdtPr>
-        <w:sdtEndPr/>
-        <w:sdtContent>
-          <w:r>
-            <w:rPr>
-              <w:lang w:val="en-IE"/>
-            </w:rPr>
-            <w:fldChar w:fldCharType="begin"/>
-          </w:r>
-          <w:r>
-            <w:rPr>
-              <w:lang w:val="en-IE"/>
-            </w:rPr>
-            <w:instrText xml:space="preserve"> CITATION Mak21 \l 6153 </w:instrText>
-          </w:r>
-          <w:r>
-            <w:rPr>
-              <w:lang w:val="en-IE"/>
-            </w:rPr>
-            <w:fldChar w:fldCharType="separate"/>
-          </w:r>
-          <w:r>
-            <w:rPr>
-              <w:noProof/>
-              <w:lang w:val="en-IE"/>
-            </w:rPr>
-            <w:t>[3]</w:t>
-          </w:r>
-          <w:r>
-            <w:rPr>
-              <w:lang w:val="en-IE"/>
-            </w:rPr>
-            <w:fldChar w:fldCharType="end"/>
-          </w:r>
-        </w:sdtContent>
-      </w:sdt>
-      <w:r>
-        <w:rPr>
-          <w:lang w:val="en-IE"/>
-        </w:rPr>
-        <w:t>.</w:t>
-      </w:r>
-      <w:r>
-        <w:rPr>
-          <w:lang w:val="en-IE"/>
-        </w:rPr>
-        <w:t xml:space="preserve"> And another </w:t>
-      </w:r>
-      <w:sdt>
-        <w:sdtPr>
-          <w:rPr>
-            <w:lang w:val="en-IE"/>
-          </w:rPr>
-          <w:id w:val="-1357271986"/>
-          <w:citation/>
-        </w:sdtPr>
-        <w:sdtEndPr/>
-        <w:sdtContent>
-          <w:r>
-            <w:rPr>
-              <w:lang w:val="en-IE"/>
-            </w:rPr>
-            <w:fldChar w:fldCharType="begin"/>
-          </w:r>
-          <w:r>
-            <w:rPr>
-              <w:lang w:val="en-IE"/>
-            </w:rPr>
-            <w:instrText xml:space="preserve">CITATION Ard \l 6153 </w:instrText>
-          </w:r>
-          <w:r>
-            <w:rPr>
-              <w:lang w:val="en-IE"/>
-            </w:rPr>
-            <w:fldChar w:fldCharType="separate"/>
-          </w:r>
-          <w:r>
-            <w:rPr>
-              <w:noProof/>
-              <w:lang w:val="en-IE"/>
-            </w:rPr>
-            <w:t>[4]</w:t>
-          </w:r>
-          <w:r>
-            <w:rPr>
-              <w:lang w:val="en-IE"/>
-            </w:rPr>
-            <w:fldChar w:fldCharType="end"/>
-          </w:r>
-        </w:sdtContent>
-      </w:sdt>
-      <w:r>
-        <w:rPr>
-          <w:lang w:val="en-IE"/>
-        </w:rPr>
-        <w:t>.</w:t>
-      </w:r>
-      <w:r>
-        <w:rPr>
-          <w:lang w:val="en-IE"/>
-        </w:rPr>
+      <w:r>
+        <w:t>Component Import</w:t>
+      </w:r>
+    </w:p>
+    <w:p>
+      <w:pPr>
+        <w:rPr>
+          <w:lang w:val="en-IE"/>
+        </w:rPr>
+      </w:pPr>
+      <w:r>
+        <w:rPr>
+          <w:lang w:val="en-IE"/>
+        </w:rPr>
+        <w:t xml:space="preserve">I also provide a route to the screen. This route is used when I require to move to another screen. </w:t>
+      </w:r>
+      <w:r>
+        <w:rPr>
+          <w:lang w:val="en-IE"/>
+        </w:rPr>
+        <w:t>Below I will provide an example and explain how this functions.</w:t>
+      </w:r>
+    </w:p>
+    <w:p>
+      <w:pPr>
+        <w:rPr>
+          <w:lang w:val="en-IE"/>
+        </w:rPr>
+      </w:pPr>
+      <w:r>
+        <w:rPr>
+          <w:noProof/>
+          <w:lang w:val="en-GB" w:eastAsia="en-GB"/>
+        </w:rPr>
+        <w:drawing>
+          <wp:anchor distT="0" distB="0" distL="114300" distR="114300" simplePos="0" relativeHeight="251686912" behindDoc="0" locked="0" layoutInCell="1" allowOverlap="1" wp14:anchorId="39CDB5DA" wp14:editId="22D1E8A3">
+            <wp:simplePos x="0" y="0"/>
+            <wp:positionH relativeFrom="margin">
+              <wp:align>center</wp:align>
+            </wp:positionH>
+            <wp:positionV relativeFrom="paragraph">
+              <wp:posOffset>296545</wp:posOffset>
+            </wp:positionV>
+            <wp:extent cx="4048125" cy="1390650"/>
+            <wp:effectExtent l="0" t="0" r="9525" b="0"/>
+            <wp:wrapNone/>
+            <wp:docPr id="9" name="Picture 9"/>
+            <wp:cNvGraphicFramePr>
+              <a:graphicFrameLocks xmlns:a="http://schemas.openxmlformats.org/drawingml/2006/main" noChangeAspect="1"/>
+            </wp:cNvGraphicFramePr>
+            <a:graphic xmlns:a="http://schemas.openxmlformats.org/drawingml/2006/main">
+              <a:graphicData uri="http://schemas.openxmlformats.org/drawingml/2006/picture">
+                <pic:pic xmlns:pic="http://schemas.openxmlformats.org/drawingml/2006/picture">
+                  <pic:nvPicPr>
+                    <pic:cNvPr id="1" name=""/>
+                    <pic:cNvPicPr/>
+                  </pic:nvPicPr>
+                  <pic:blipFill>
+                    <a:blip r:embed="rId16">
+                      <a:extLst>
+                        <a:ext uri="{28A0092B-C50C-407E-A947-70E740481C1C}">
+                          <a14:useLocalDpi xmlns:a14="http://schemas.microsoft.com/office/drawing/2010/main" val="0"/>
+                        </a:ext>
+                      </a:extLst>
+                    </a:blip>
+                    <a:stretch>
+                      <a:fillRect/>
+                    </a:stretch>
+                  </pic:blipFill>
+                  <pic:spPr>
+                    <a:xfrm>
+                      <a:off x="0" y="0"/>
+                      <a:ext cx="4048125" cy="1390650"/>
+                    </a:xfrm>
+                    <a:prstGeom prst="rect">
+                      <a:avLst/>
+                    </a:prstGeom>
+                  </pic:spPr>
+                </pic:pic>
+              </a:graphicData>
+            </a:graphic>
+          </wp:anchor>
+        </w:drawing>
+      </w:r>
+    </w:p>
+    <w:p>
+      <w:pPr>
+        <w:rPr>
+          <w:lang w:val="en-IE"/>
+        </w:rPr>
+      </w:pPr>
+    </w:p>
+    <w:p>
+      <w:pPr>
+        <w:rPr>
+          <w:lang w:val="en-IE"/>
+        </w:rPr>
+      </w:pPr>
+    </w:p>
+    <w:p>
+      <w:pPr>
+        <w:rPr>
+          <w:lang w:val="en-IE"/>
+        </w:rPr>
+      </w:pPr>
+    </w:p>
+    <w:p>
+      <w:pPr>
+        <w:pStyle w:val="Caption"/>
+      </w:pPr>
+    </w:p>
+    <w:p>
+      <w:pPr>
+        <w:pStyle w:val="Caption"/>
+      </w:pPr>
+      <w:r>
+        <w:t xml:space="preserve">Figure </w:t>
+      </w:r>
+      <w:r>
+        <w:rPr>
+          <w:noProof/>
+        </w:rPr>
+        <w:t>7</w:t>
+      </w:r>
+      <w:r>
+        <w:noBreakHyphen/>
+      </w:r>
+      <w:r>
+        <w:rPr>
+          <w:noProof/>
+        </w:rPr>
+        <w:t>3</w:t>
+      </w:r>
+      <w:r>
         <w:t xml:space="preserve"> </w:t>
       </w:r>
-    </w:p>
-    <w:p>
-      <w:pPr>
-        <w:rPr>
-          <w:lang w:val="en-IE"/>
-        </w:rPr>
-      </w:pPr>
-      <w:r>
-        <w:rPr>
-          <w:lang w:val="en-IE"/>
-        </w:rPr>
-        <w:t xml:space="preserve">You then need to insert </w:t>
-      </w:r>
-      <w:r>
-        <w:rPr>
-          <w:lang w:val="en-IE"/>
-        </w:rPr>
-        <w:t xml:space="preserve">a </w:t>
-      </w:r>
-      <w:r>
-        <w:rPr>
-          <w:lang w:val="en-IE"/>
-        </w:rPr>
-        <w:fldChar w:fldCharType="begin"/>
-      </w:r>
-      <w:r>
-        <w:rPr>
-          <w:lang w:val="en-IE"/>
-        </w:rPr>
-        <w:instrText xml:space="preserve"> REF _Ref64975344 \h </w:instrText>
-      </w:r>
-      <w:r>
-        <w:rPr>
-          <w:lang w:val="en-IE"/>
-        </w:rPr>
-      </w:r>
-      <w:r>
-        <w:rPr>
-          <w:lang w:val="en-IE"/>
-        </w:rPr>
-        <w:fldChar w:fldCharType="separate"/>
-      </w:r>
-      <w:r>
-        <w:rPr>
-          <w:lang w:val="en-IE"/>
-        </w:rPr>
-        <w:t>References</w:t>
-      </w:r>
-      <w:r>
-        <w:rPr>
-          <w:lang w:val="en-IE"/>
-        </w:rPr>
-        <w:fldChar w:fldCharType="end"/>
-      </w:r>
-      <w:r>
-        <w:rPr>
-          <w:lang w:val="en-IE"/>
-        </w:rPr>
-        <w:t xml:space="preserve"> section at the end of the document. In Word, choose </w:t>
-      </w:r>
-      <w:r>
-        <w:rPr>
-          <w:lang w:val="en-IE"/>
-        </w:rPr>
-        <w:t>References-&gt;Bibliography-&gt;References. This will pull all your citations into a reference page, as shown at the end of this document. Th</w:t>
-      </w:r>
-      <w:r>
-        <w:rPr>
-          <w:lang w:val="en-IE"/>
-        </w:rPr>
-        <w:t xml:space="preserve">e </w:t>
-      </w:r>
-      <w:r>
-        <w:rPr>
-          <w:lang w:val="en-IE"/>
-        </w:rPr>
-        <w:fldChar w:fldCharType="begin"/>
-      </w:r>
-      <w:r>
-        <w:rPr>
-          <w:lang w:val="en-IE"/>
-        </w:rPr>
-        <w:instrText xml:space="preserve"> REF _Ref64975434 \h </w:instrText>
-      </w:r>
-      <w:r>
-        <w:rPr>
-          <w:lang w:val="en-IE"/>
-        </w:rPr>
-      </w:r>
-      <w:r>
-        <w:rPr>
-          <w:lang w:val="en-IE"/>
-        </w:rPr>
-        <w:fldChar w:fldCharType="separate"/>
-      </w:r>
-      <w:r>
-        <w:rPr>
-          <w:lang w:val="en-IE"/>
-        </w:rPr>
-        <w:t>References</w:t>
-      </w:r>
-      <w:r>
-        <w:rPr>
-          <w:lang w:val="en-IE"/>
-        </w:rPr>
-        <w:fldChar w:fldCharType="end"/>
-      </w:r>
-      <w:r>
-        <w:rPr>
-          <w:lang w:val="en-IE"/>
-        </w:rPr>
-        <w:t xml:space="preserve"> section in this document also includes examples of further references that have not yet been cited in the text – to demonstrate IEEE style for different types of resources, i.e. books/</w:t>
-      </w:r>
-      <w:r>
-        <w:rPr>
-          <w:lang w:val="en-IE"/>
-        </w:rPr>
-        <w:t>websites/lectures/source code/etc</w:t>
-      </w:r>
-      <w:r>
-        <w:rPr>
-          <w:lang w:val="en-IE"/>
-        </w:rPr>
-        <w:t>.</w:t>
-      </w:r>
-    </w:p>
-    <w:p>
-      <w:pPr>
-        <w:rPr>
-          <w:lang w:val="en-IE"/>
-        </w:rPr>
-      </w:pPr>
-      <w:r>
-        <w:rPr>
-          <w:lang w:val="en-IE"/>
-        </w:rPr>
-        <w:t>You could</w:t>
-      </w:r>
-      <w:r>
-        <w:rPr>
-          <w:lang w:val="en-IE"/>
-        </w:rPr>
-        <w:t xml:space="preserve"> also manually add all </w:t>
-      </w:r>
-      <w:r>
-        <w:rPr>
-          <w:lang w:val="en-IE"/>
-        </w:rPr>
-        <w:t xml:space="preserve">your </w:t>
-      </w:r>
-      <w:r>
-        <w:rPr>
-          <w:lang w:val="en-IE"/>
-        </w:rPr>
-        <w:t>citations &amp; references</w:t>
-      </w:r>
-      <w:r>
-        <w:rPr>
-          <w:lang w:val="en-IE"/>
-        </w:rPr>
-        <w:t xml:space="preserve">, </w:t>
-      </w:r>
-      <w:r>
-        <w:rPr>
-          <w:lang w:val="en-IE"/>
-        </w:rPr>
-        <w:t>without using MS Word’s citation &amp; referencing wizards.</w:t>
-      </w:r>
+      <w:r>
+        <w:t>Navigation Route</w:t>
+      </w:r>
+    </w:p>
+    <w:p>
+      <w:r>
+        <w:t>When an action is performed, in this case its “onPress” we call the function “navigation.navigate()” and we pass it the route and in this example the route is “About”. This “FAB”[4] when pressed will navigate to the route “About”. It’s a very simple yet effective method of moving throughout various screens in react native applications.</w:t>
+      </w:r>
+    </w:p>
+    <w:p>
+      <w:pPr>
+        <w:rPr>
+          <w:lang w:val="en-IE"/>
+        </w:rPr>
+      </w:pPr>
+    </w:p>
+    <w:p>
+      <w:pPr>
+        <w:rPr>
+          <w:lang w:val="en-IE"/>
+        </w:rPr>
+      </w:pPr>
     </w:p>
     <w:p>
       <w:pPr>
@@ -3228,27 +4046,15 @@
           <w:lang w:val="en-IE"/>
         </w:rPr>
       </w:pPr>
-      <w:bookmarkStart w:id="9" w:name="_Toc64975708"/>
+      <w:bookmarkStart w:id="11" w:name="_Toc71843543"/>
       <w:r>
         <w:rPr>
           <w:lang w:val="en-IE"/>
         </w:rPr>
         <w:lastRenderedPageBreak/>
-        <w:t xml:space="preserve">Notes on </w:t>
-      </w:r>
-      <w:r>
-        <w:rPr>
-          <w:lang w:val="en-IE"/>
-        </w:rPr>
-        <w:t>C</w:t>
-      </w:r>
-      <w:r>
-        <w:rPr>
-          <w:lang w:val="en-IE"/>
-        </w:rPr>
-        <w:t>ontent</w:t>
-      </w:r>
-      <w:bookmarkEnd w:id="9"/>
+        <w:t>Picker</w:t>
+      </w:r>
+      <w:bookmarkEnd w:id="11"/>
     </w:p>
     <w:p>
       <w:pPr>
@@ -3349,7 +4155,7 @@
             <wp:docPr id="24582" name="Picture 5">
               <a:extLst xmlns:a="http://schemas.openxmlformats.org/drawingml/2006/main">
                 <a:ext uri="{FF2B5EF4-FFF2-40B4-BE49-F238E27FC236}">
-                  <a16:creationId xmlns:a16="http://schemas.microsoft.com/office/drawing/2014/main" xmlns:w16se="http://schemas.microsoft.com/office/word/2015/wordml/symex" xmlns:w16="http://schemas.microsoft.com/office/word/2018/wordml" xmlns:w16cid="http://schemas.microsoft.com/office/word/2016/wordml/cid" xmlns:w16cex="http://schemas.microsoft.com/office/word/2018/wordml/cex" xmlns:w="http://schemas.openxmlformats.org/wordprocessingml/2006/main" xmlns:w10="urn:schemas-microsoft-com:office:word" xmlns:v="urn:schemas-microsoft-com:vml" xmlns:o="urn:schemas-microsoft-com:office:office" xmlns:am3d="http://schemas.microsoft.com/office/drawing/2017/model3d" xmlns:aink="http://schemas.microsoft.com/office/drawing/2016/ink" xmlns:cx8="http://schemas.microsoft.com/office/drawing/2016/5/14/chartex" xmlns:cx7="http://schemas.microsoft.com/office/drawing/2016/5/13/chartex" xmlns:cx6="http://schemas.microsoft.com/office/drawing/2016/5/12/chartex" xmlns:cx5="http://schemas.microsoft.com/office/drawing/2016/5/11/chartex" xmlns:cx4="http://schemas.microsoft.com/office/drawing/2016/5/10/chartex" xmlns:cx3="http://schemas.microsoft.com/office/drawing/2016/5/9/chartex" xmlns:cx2="http://schemas.microsoft.com/office/drawing/2015/10/21/chartex" xmlns:cx1="http://schemas.microsoft.com/office/drawing/2015/9/8/chartex" xmlns:cx="http://schemas.microsoft.com/office/drawing/2014/chartex" xmlns="" id="{436371DB-713D-4430-9ECD-DACC5526FA91}"/>
+                  <a16:creationId xmlns="" xmlns:cx="http://schemas.microsoft.com/office/drawing/2014/chartex" xmlns:cx1="http://schemas.microsoft.com/office/drawing/2015/9/8/chartex" xmlns:cx2="http://schemas.microsoft.com/office/drawing/2015/10/21/chartex" xmlns:cx3="http://schemas.microsoft.com/office/drawing/2016/5/9/chartex" xmlns:cx4="http://schemas.microsoft.com/office/drawing/2016/5/10/chartex" xmlns:cx5="http://schemas.microsoft.com/office/drawing/2016/5/11/chartex" xmlns:cx6="http://schemas.microsoft.com/office/drawing/2016/5/12/chartex" xmlns:cx7="http://schemas.microsoft.com/office/drawing/2016/5/13/chartex" xmlns:cx8="http://schemas.microsoft.com/office/drawing/2016/5/14/chartex" xmlns:aink="http://schemas.microsoft.com/office/drawing/2016/ink" xmlns:am3d="http://schemas.microsoft.com/office/drawing/2017/model3d" xmlns:o="urn:schemas-microsoft-com:office:office" xmlns:v="urn:schemas-microsoft-com:vml" xmlns:w10="urn:schemas-microsoft-com:office:word" xmlns:w="http://schemas.openxmlformats.org/wordprocessingml/2006/main" xmlns:w16cex="http://schemas.microsoft.com/office/word/2018/wordml/cex" xmlns:w16cid="http://schemas.microsoft.com/office/word/2016/wordml/cid" xmlns:w16="http://schemas.microsoft.com/office/word/2018/wordml" xmlns:w16se="http://schemas.microsoft.com/office/word/2015/wordml/symex" xmlns:a16="http://schemas.microsoft.com/office/drawing/2014/main" id="{436371DB-713D-4430-9ECD-DACC5526FA91}"/>
                 </a:ext>
               </a:extLst>
             </wp:docPr>
@@ -3363,7 +4169,7 @@
                     <pic:cNvPr id="24582" name="Picture 5">
                       <a:extLst>
                         <a:ext uri="{FF2B5EF4-FFF2-40B4-BE49-F238E27FC236}">
-                          <a16:creationId xmlns:a16="http://schemas.microsoft.com/office/drawing/2014/main" xmlns:w16se="http://schemas.microsoft.com/office/word/2015/wordml/symex" xmlns:w16="http://schemas.microsoft.com/office/word/2018/wordml" xmlns:w16cid="http://schemas.microsoft.com/office/word/2016/wordml/cid" xmlns:w16cex="http://schemas.microsoft.com/office/word/2018/wordml/cex" xmlns:w="http://schemas.openxmlformats.org/wordprocessingml/2006/main" xmlns:w10="urn:schemas-microsoft-com:office:word" xmlns:v="urn:schemas-microsoft-com:vml" xmlns:o="urn:schemas-microsoft-com:office:office" xmlns:am3d="http://schemas.microsoft.com/office/drawing/2017/model3d" xmlns:aink="http://schemas.microsoft.com/office/drawing/2016/ink" xmlns:cx8="http://schemas.microsoft.com/office/drawing/2016/5/14/chartex" xmlns:cx7="http://schemas.microsoft.com/office/drawing/2016/5/13/chartex" xmlns:cx6="http://schemas.microsoft.com/office/drawing/2016/5/12/chartex" xmlns:cx5="http://schemas.microsoft.com/office/drawing/2016/5/11/chartex" xmlns:cx4="http://schemas.microsoft.com/office/drawing/2016/5/10/chartex" xmlns:cx3="http://schemas.microsoft.com/office/drawing/2016/5/9/chartex" xmlns:cx2="http://schemas.microsoft.com/office/drawing/2015/10/21/chartex" xmlns:cx1="http://schemas.microsoft.com/office/drawing/2015/9/8/chartex" xmlns:cx="http://schemas.microsoft.com/office/drawing/2014/chartex" xmlns="" id="{436371DB-713D-4430-9ECD-DACC5526FA91}"/>
+                          <a16:creationId xmlns="" xmlns:cx="http://schemas.microsoft.com/office/drawing/2014/chartex" xmlns:cx1="http://schemas.microsoft.com/office/drawing/2015/9/8/chartex" xmlns:cx2="http://schemas.microsoft.com/office/drawing/2015/10/21/chartex" xmlns:cx3="http://schemas.microsoft.com/office/drawing/2016/5/9/chartex" xmlns:cx4="http://schemas.microsoft.com/office/drawing/2016/5/10/chartex" xmlns:cx5="http://schemas.microsoft.com/office/drawing/2016/5/11/chartex" xmlns:cx6="http://schemas.microsoft.com/office/drawing/2016/5/12/chartex" xmlns:cx7="http://schemas.microsoft.com/office/drawing/2016/5/13/chartex" xmlns:cx8="http://schemas.microsoft.com/office/drawing/2016/5/14/chartex" xmlns:aink="http://schemas.microsoft.com/office/drawing/2016/ink" xmlns:am3d="http://schemas.microsoft.com/office/drawing/2017/model3d" xmlns:o="urn:schemas-microsoft-com:office:office" xmlns:v="urn:schemas-microsoft-com:vml" xmlns:w10="urn:schemas-microsoft-com:office:word" xmlns:w="http://schemas.openxmlformats.org/wordprocessingml/2006/main" xmlns:w16cex="http://schemas.microsoft.com/office/word/2018/wordml/cex" xmlns:w16cid="http://schemas.microsoft.com/office/word/2016/wordml/cid" xmlns:w16="http://schemas.microsoft.com/office/word/2018/wordml" xmlns:w16se="http://schemas.microsoft.com/office/word/2015/wordml/symex" xmlns:a16="http://schemas.microsoft.com/office/drawing/2014/main" id="{436371DB-713D-4430-9ECD-DACC5526FA91}"/>
                         </a:ext>
                       </a:extLst>
                     </pic:cNvPr>
@@ -3372,7 +4178,7 @@
                     </pic:cNvPicPr>
                   </pic:nvPicPr>
                   <pic:blipFill>
-                    <a:blip r:embed="rId11">
+                    <a:blip r:embed="rId17">
                       <a:extLst>
                         <a:ext uri="{28A0092B-C50C-407E-A947-70E740481C1C}">
                           <a14:useLocalDpi xmlns:a14="http://schemas.microsoft.com/office/drawing/2010/main" val="0"/>
@@ -3429,7 +4235,7 @@
             <wp:docPr id="24581" name="Picture 4">
               <a:extLst xmlns:a="http://schemas.openxmlformats.org/drawingml/2006/main">
                 <a:ext uri="{FF2B5EF4-FFF2-40B4-BE49-F238E27FC236}">
-                  <a16:creationId xmlns:a16="http://schemas.microsoft.com/office/drawing/2014/main" xmlns:w16se="http://schemas.microsoft.com/office/word/2015/wordml/symex" xmlns:w16="http://schemas.microsoft.com/office/word/2018/wordml" xmlns:w16cid="http://schemas.microsoft.com/office/word/2016/wordml/cid" xmlns:w16cex="http://schemas.microsoft.com/office/word/2018/wordml/cex" xmlns:w="http://schemas.openxmlformats.org/wordprocessingml/2006/main" xmlns:w10="urn:schemas-microsoft-com:office:word" xmlns:v="urn:schemas-microsoft-com:vml" xmlns:o="urn:schemas-microsoft-com:office:office" xmlns:am3d="http://schemas.microsoft.com/office/drawing/2017/model3d" xmlns:aink="http://schemas.microsoft.com/office/drawing/2016/ink" xmlns:cx8="http://schemas.microsoft.com/office/drawing/2016/5/14/chartex" xmlns:cx7="http://schemas.microsoft.com/office/drawing/2016/5/13/chartex" xmlns:cx6="http://schemas.microsoft.com/office/drawing/2016/5/12/chartex" xmlns:cx5="http://schemas.microsoft.com/office/drawing/2016/5/11/chartex" xmlns:cx4="http://schemas.microsoft.com/office/drawing/2016/5/10/chartex" xmlns:cx3="http://schemas.microsoft.com/office/drawing/2016/5/9/chartex" xmlns:cx2="http://schemas.microsoft.com/office/drawing/2015/10/21/chartex" xmlns:cx1="http://schemas.microsoft.com/office/drawing/2015/9/8/chartex" xmlns:cx="http://schemas.microsoft.com/office/drawing/2014/chartex" xmlns="" id="{0B91586B-B66F-4093-A160-F5BBF0D8C9E5}"/>
+                  <a16:creationId xmlns="" xmlns:cx="http://schemas.microsoft.com/office/drawing/2014/chartex" xmlns:cx1="http://schemas.microsoft.com/office/drawing/2015/9/8/chartex" xmlns:cx2="http://schemas.microsoft.com/office/drawing/2015/10/21/chartex" xmlns:cx3="http://schemas.microsoft.com/office/drawing/2016/5/9/chartex" xmlns:cx4="http://schemas.microsoft.com/office/drawing/2016/5/10/chartex" xmlns:cx5="http://schemas.microsoft.com/office/drawing/2016/5/11/chartex" xmlns:cx6="http://schemas.microsoft.com/office/drawing/2016/5/12/chartex" xmlns:cx7="http://schemas.microsoft.com/office/drawing/2016/5/13/chartex" xmlns:cx8="http://schemas.microsoft.com/office/drawing/2016/5/14/chartex" xmlns:aink="http://schemas.microsoft.com/office/drawing/2016/ink" xmlns:am3d="http://schemas.microsoft.com/office/drawing/2017/model3d" xmlns:o="urn:schemas-microsoft-com:office:office" xmlns:v="urn:schemas-microsoft-com:vml" xmlns:w10="urn:schemas-microsoft-com:office:word" xmlns:w="http://schemas.openxmlformats.org/wordprocessingml/2006/main" xmlns:w16cex="http://schemas.microsoft.com/office/word/2018/wordml/cex" xmlns:w16cid="http://schemas.microsoft.com/office/word/2016/wordml/cid" xmlns:w16="http://schemas.microsoft.com/office/word/2018/wordml" xmlns:w16se="http://schemas.microsoft.com/office/word/2015/wordml/symex" xmlns:a16="http://schemas.microsoft.com/office/drawing/2014/main" id="{0B91586B-B66F-4093-A160-F5BBF0D8C9E5}"/>
                 </a:ext>
               </a:extLst>
             </wp:docPr>
@@ -3443,7 +4249,7 @@
                     <pic:cNvPr id="24581" name="Picture 4">
                       <a:extLst>
                         <a:ext uri="{FF2B5EF4-FFF2-40B4-BE49-F238E27FC236}">
-                          <a16:creationId xmlns:a16="http://schemas.microsoft.com/office/drawing/2014/main" xmlns:w16se="http://schemas.microsoft.com/office/word/2015/wordml/symex" xmlns:w16="http://schemas.microsoft.com/office/word/2018/wordml" xmlns:w16cid="http://schemas.microsoft.com/office/word/2016/wordml/cid" xmlns:w16cex="http://schemas.microsoft.com/office/word/2018/wordml/cex" xmlns:w="http://schemas.openxmlformats.org/wordprocessingml/2006/main" xmlns:w10="urn:schemas-microsoft-com:office:word" xmlns:v="urn:schemas-microsoft-com:vml" xmlns:o="urn:schemas-microsoft-com:office:office" xmlns:am3d="http://schemas.microsoft.com/office/drawing/2017/model3d" xmlns:aink="http://schemas.microsoft.com/office/drawing/2016/ink" xmlns:cx8="http://schemas.microsoft.com/office/drawing/2016/5/14/chartex" xmlns:cx7="http://schemas.microsoft.com/office/drawing/2016/5/13/chartex" xmlns:cx6="http://schemas.microsoft.com/office/drawing/2016/5/12/chartex" xmlns:cx5="http://schemas.microsoft.com/office/drawing/2016/5/11/chartex" xmlns:cx4="http://schemas.microsoft.com/office/drawing/2016/5/10/chartex" xmlns:cx3="http://schemas.microsoft.com/office/drawing/2016/5/9/chartex" xmlns:cx2="http://schemas.microsoft.com/office/drawing/2015/10/21/chartex" xmlns:cx1="http://schemas.microsoft.com/office/drawing/2015/9/8/chartex" xmlns:cx="http://schemas.microsoft.com/office/drawing/2014/chartex" xmlns="" id="{0B91586B-B66F-4093-A160-F5BBF0D8C9E5}"/>
+                          <a16:creationId xmlns="" xmlns:cx="http://schemas.microsoft.com/office/drawing/2014/chartex" xmlns:cx1="http://schemas.microsoft.com/office/drawing/2015/9/8/chartex" xmlns:cx2="http://schemas.microsoft.com/office/drawing/2015/10/21/chartex" xmlns:cx3="http://schemas.microsoft.com/office/drawing/2016/5/9/chartex" xmlns:cx4="http://schemas.microsoft.com/office/drawing/2016/5/10/chartex" xmlns:cx5="http://schemas.microsoft.com/office/drawing/2016/5/11/chartex" xmlns:cx6="http://schemas.microsoft.com/office/drawing/2016/5/12/chartex" xmlns:cx7="http://schemas.microsoft.com/office/drawing/2016/5/13/chartex" xmlns:cx8="http://schemas.microsoft.com/office/drawing/2016/5/14/chartex" xmlns:aink="http://schemas.microsoft.com/office/drawing/2016/ink" xmlns:am3d="http://schemas.microsoft.com/office/drawing/2017/model3d" xmlns:o="urn:schemas-microsoft-com:office:office" xmlns:v="urn:schemas-microsoft-com:vml" xmlns:w10="urn:schemas-microsoft-com:office:word" xmlns:w="http://schemas.openxmlformats.org/wordprocessingml/2006/main" xmlns:w16cex="http://schemas.microsoft.com/office/word/2018/wordml/cex" xmlns:w16cid="http://schemas.microsoft.com/office/word/2016/wordml/cid" xmlns:w16="http://schemas.microsoft.com/office/word/2018/wordml" xmlns:w16se="http://schemas.microsoft.com/office/word/2015/wordml/symex" xmlns:a16="http://schemas.microsoft.com/office/drawing/2014/main" id="{0B91586B-B66F-4093-A160-F5BBF0D8C9E5}"/>
                         </a:ext>
                       </a:extLst>
                     </pic:cNvPr>
@@ -3452,7 +4258,7 @@
                     </pic:cNvPicPr>
                   </pic:nvPicPr>
                   <pic:blipFill>
-                    <a:blip r:embed="rId12">
+                    <a:blip r:embed="rId18">
                       <a:extLst>
                         <a:ext uri="{28A0092B-C50C-407E-A947-70E740481C1C}">
                           <a14:useLocalDpi xmlns:a14="http://schemas.microsoft.com/office/drawing/2010/main" val="0"/>
@@ -3511,7 +4317,7 @@
                 <wp:docPr id="24583" name="TextBox 6">
                   <a:extLst xmlns:a="http://schemas.openxmlformats.org/drawingml/2006/main">
                     <a:ext uri="{FF2B5EF4-FFF2-40B4-BE49-F238E27FC236}">
-                      <a16:creationId xmlns:a16="http://schemas.microsoft.com/office/drawing/2014/main" xmlns:w16se="http://schemas.microsoft.com/office/word/2015/wordml/symex" xmlns:w16="http://schemas.microsoft.com/office/word/2018/wordml" xmlns:w16cid="http://schemas.microsoft.com/office/word/2016/wordml/cid" xmlns:w16cex="http://schemas.microsoft.com/office/word/2018/wordml/cex" xmlns:w="http://schemas.openxmlformats.org/wordprocessingml/2006/main" xmlns:w10="urn:schemas-microsoft-com:office:word" xmlns:v="urn:schemas-microsoft-com:vml" xmlns:o="urn:schemas-microsoft-com:office:office" xmlns:am3d="http://schemas.microsoft.com/office/drawing/2017/model3d" xmlns:aink="http://schemas.microsoft.com/office/drawing/2016/ink" xmlns:cx8="http://schemas.microsoft.com/office/drawing/2016/5/14/chartex" xmlns:cx7="http://schemas.microsoft.com/office/drawing/2016/5/13/chartex" xmlns:cx6="http://schemas.microsoft.com/office/drawing/2016/5/12/chartex" xmlns:cx5="http://schemas.microsoft.com/office/drawing/2016/5/11/chartex" xmlns:cx4="http://schemas.microsoft.com/office/drawing/2016/5/10/chartex" xmlns:cx3="http://schemas.microsoft.com/office/drawing/2016/5/9/chartex" xmlns:cx2="http://schemas.microsoft.com/office/drawing/2015/10/21/chartex" xmlns:cx1="http://schemas.microsoft.com/office/drawing/2015/9/8/chartex" xmlns:cx="http://schemas.microsoft.com/office/drawing/2014/chartex" xmlns="" id="{81A3E6F5-0B57-452B-B5F5-1B3725437E8B}"/>
+                      <a16:creationId xmlns="" xmlns:cx="http://schemas.microsoft.com/office/drawing/2014/chartex" xmlns:cx1="http://schemas.microsoft.com/office/drawing/2015/9/8/chartex" xmlns:cx2="http://schemas.microsoft.com/office/drawing/2015/10/21/chartex" xmlns:cx3="http://schemas.microsoft.com/office/drawing/2016/5/9/chartex" xmlns:cx4="http://schemas.microsoft.com/office/drawing/2016/5/10/chartex" xmlns:cx5="http://schemas.microsoft.com/office/drawing/2016/5/11/chartex" xmlns:cx6="http://schemas.microsoft.com/office/drawing/2016/5/12/chartex" xmlns:cx7="http://schemas.microsoft.com/office/drawing/2016/5/13/chartex" xmlns:cx8="http://schemas.microsoft.com/office/drawing/2016/5/14/chartex" xmlns:aink="http://schemas.microsoft.com/office/drawing/2016/ink" xmlns:am3d="http://schemas.microsoft.com/office/drawing/2017/model3d" xmlns:o="urn:schemas-microsoft-com:office:office" xmlns:v="urn:schemas-microsoft-com:vml" xmlns:w10="urn:schemas-microsoft-com:office:word" xmlns:w="http://schemas.openxmlformats.org/wordprocessingml/2006/main" xmlns:w16cex="http://schemas.microsoft.com/office/word/2018/wordml/cex" xmlns:w16cid="http://schemas.microsoft.com/office/word/2016/wordml/cid" xmlns:w16="http://schemas.microsoft.com/office/word/2018/wordml" xmlns:w16se="http://schemas.microsoft.com/office/word/2015/wordml/symex" xmlns:a16="http://schemas.microsoft.com/office/drawing/2014/main" id="{81A3E6F5-0B57-452B-B5F5-1B3725437E8B}"/>
                     </a:ext>
                   </a:extLst>
                 </wp:docPr>
@@ -3595,7 +4401,7 @@
                 <v:stroke joinstyle="miter"/>
                 <v:path gradientshapeok="t" o:connecttype="rect"/>
               </v:shapetype>
-              <v:shape id="TextBox 6" o:spid="_x0000_s1027" type="#_x0000_t202" style="position:absolute;margin-left:172.85pt;margin-top:63.2pt;width:48.85pt;height:43.6pt;z-index:251672576;visibility:visible;mso-wrap-style:square;mso-wrap-distance-left:9pt;mso-wrap-distance-top:0;mso-wrap-distance-right:9pt;mso-wrap-distance-bottom:0;mso-position-horizontal:absolute;mso-position-horizontal-relative:text;mso-position-vertical:absolute;mso-position-vertical-relative:text;v-text-anchor:top" o:gfxdata="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" filled="f" stroked="f">
+              <v:shape id="TextBox 6" o:spid="_x0000_s1026" type="#_x0000_t202" style="position:absolute;margin-left:172.85pt;margin-top:63.2pt;width:48.85pt;height:43.6pt;z-index:251672576;visibility:visible;mso-wrap-style:square;mso-wrap-distance-left:9pt;mso-wrap-distance-top:0;mso-wrap-distance-right:9pt;mso-wrap-distance-bottom:0;mso-position-horizontal:absolute;mso-position-horizontal-relative:text;mso-position-vertical:absolute;mso-position-vertical-relative:text;v-text-anchor:top" o:gfxdata="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" filled="f" stroked="f">
                 <v:textbox style="mso-fit-shape-to-text:t">
                   <w:txbxContent>
                     <w:p>
@@ -3871,6 +4677,227 @@
       <w:pPr>
         <w:spacing w:line="259" w:lineRule="auto"/>
         <w:rPr>
+          <w:lang w:val="en-IE"/>
+        </w:rPr>
+      </w:pPr>
+      <w:r>
+        <w:rPr>
+          <w:lang w:val="en-IE"/>
+        </w:rPr>
+        <w:br w:type="page"/>
+      </w:r>
+    </w:p>
+    <w:p>
+      <w:pPr>
+        <w:pStyle w:val="Heading1"/>
+        <w:rPr>
+          <w:lang w:val="en-IE"/>
+        </w:rPr>
+      </w:pPr>
+      <w:bookmarkStart w:id="12" w:name="_Toc71843544"/>
+      <w:r>
+        <w:rPr>
+          <w:lang w:val="en-IE"/>
+        </w:rPr>
+        <w:lastRenderedPageBreak/>
+        <w:t>Accelerometer</w:t>
+      </w:r>
+      <w:bookmarkEnd w:id="12"/>
+    </w:p>
+    <w:p>
+      <w:pPr>
+        <w:rPr>
+          <w:lang w:val="en-IE"/>
+        </w:rPr>
+      </w:pPr>
+    </w:p>
+    <w:p>
+      <w:pPr>
+        <w:rPr>
+          <w:lang w:val="en-IE"/>
+        </w:rPr>
+      </w:pPr>
+    </w:p>
+    <w:p>
+      <w:pPr>
+        <w:rPr>
+          <w:lang w:val="en-IE"/>
+        </w:rPr>
+      </w:pPr>
+    </w:p>
+    <w:p>
+      <w:pPr>
+        <w:rPr>
+          <w:lang w:val="en-IE"/>
+        </w:rPr>
+      </w:pPr>
+    </w:p>
+    <w:p>
+      <w:pPr>
+        <w:rPr>
+          <w:lang w:val="en-IE"/>
+        </w:rPr>
+      </w:pPr>
+    </w:p>
+    <w:p>
+      <w:pPr>
+        <w:rPr>
+          <w:lang w:val="en-IE"/>
+        </w:rPr>
+      </w:pPr>
+    </w:p>
+    <w:p>
+      <w:pPr>
+        <w:rPr>
+          <w:lang w:val="en-IE"/>
+        </w:rPr>
+      </w:pPr>
+    </w:p>
+    <w:p>
+      <w:pPr>
+        <w:rPr>
+          <w:lang w:val="en-IE"/>
+        </w:rPr>
+      </w:pPr>
+    </w:p>
+    <w:p>
+      <w:pPr>
+        <w:rPr>
+          <w:lang w:val="en-IE"/>
+        </w:rPr>
+      </w:pPr>
+    </w:p>
+    <w:p>
+      <w:pPr>
+        <w:rPr>
+          <w:lang w:val="en-IE"/>
+        </w:rPr>
+      </w:pPr>
+    </w:p>
+    <w:p>
+      <w:pPr>
+        <w:rPr>
+          <w:lang w:val="en-IE"/>
+        </w:rPr>
+      </w:pPr>
+    </w:p>
+    <w:p>
+      <w:pPr>
+        <w:rPr>
+          <w:lang w:val="en-IE"/>
+        </w:rPr>
+      </w:pPr>
+    </w:p>
+    <w:p>
+      <w:pPr>
+        <w:rPr>
+          <w:lang w:val="en-IE"/>
+        </w:rPr>
+      </w:pPr>
+    </w:p>
+    <w:p>
+      <w:pPr>
+        <w:rPr>
+          <w:lang w:val="en-IE"/>
+        </w:rPr>
+      </w:pPr>
+    </w:p>
+    <w:p>
+      <w:pPr>
+        <w:rPr>
+          <w:lang w:val="en-IE"/>
+        </w:rPr>
+      </w:pPr>
+    </w:p>
+    <w:p>
+      <w:pPr>
+        <w:rPr>
+          <w:lang w:val="en-IE"/>
+        </w:rPr>
+      </w:pPr>
+    </w:p>
+    <w:p>
+      <w:pPr>
+        <w:rPr>
+          <w:lang w:val="en-IE"/>
+        </w:rPr>
+      </w:pPr>
+    </w:p>
+    <w:p>
+      <w:pPr>
+        <w:rPr>
+          <w:lang w:val="en-IE"/>
+        </w:rPr>
+      </w:pPr>
+    </w:p>
+    <w:p>
+      <w:pPr>
+        <w:rPr>
+          <w:lang w:val="en-IE"/>
+        </w:rPr>
+      </w:pPr>
+    </w:p>
+    <w:p>
+      <w:pPr>
+        <w:rPr>
+          <w:lang w:val="en-IE"/>
+        </w:rPr>
+      </w:pPr>
+    </w:p>
+    <w:p>
+      <w:pPr>
+        <w:rPr>
+          <w:lang w:val="en-IE"/>
+        </w:rPr>
+      </w:pPr>
+    </w:p>
+    <w:p>
+      <w:pPr>
+        <w:rPr>
+          <w:lang w:val="en-IE"/>
+        </w:rPr>
+      </w:pPr>
+    </w:p>
+    <w:p>
+      <w:pPr>
+        <w:pStyle w:val="Heading1"/>
+        <w:rPr>
+          <w:lang w:val="en-IE"/>
+        </w:rPr>
+      </w:pPr>
+      <w:bookmarkStart w:id="13" w:name="_Toc71843545"/>
+      <w:r>
+        <w:rPr>
+          <w:lang w:val="en-IE"/>
+        </w:rPr>
+        <w:t>Charts</w:t>
+      </w:r>
+      <w:bookmarkEnd w:id="13"/>
+      <w:r>
+        <w:rPr>
+          <w:lang w:val="en-IE"/>
+        </w:rPr>
+        <w:t xml:space="preserve"> </w:t>
+      </w:r>
+    </w:p>
+    <w:p>
+      <w:pPr>
+        <w:rPr>
+          <w:lang w:val="en-IE"/>
+        </w:rPr>
+      </w:pPr>
+    </w:p>
+    <w:p>
+      <w:pPr>
+        <w:rPr>
+          <w:lang w:val="en-IE"/>
+        </w:rPr>
+      </w:pPr>
+    </w:p>
+    <w:p>
+      <w:pPr>
+        <w:spacing w:line="259" w:lineRule="auto"/>
+        <w:rPr>
           <w:rFonts w:asciiTheme="majorHAnsi" w:eastAsiaTheme="majorEastAsia" w:hAnsiTheme="majorHAnsi" w:cstheme="majorBidi"/>
           <w:color w:val="2E74B5" w:themeColor="accent1" w:themeShade="BF"/>
           <w:sz w:val="32"/>
@@ -3878,48 +4905,6 @@
           <w:lang w:val="en-IE"/>
         </w:rPr>
       </w:pPr>
-      <w:r>
-        <w:rPr>
-          <w:lang w:val="en-IE"/>
-        </w:rPr>
-        <w:br w:type="page"/>
-      </w:r>
-    </w:p>
-    <w:p>
-      <w:pPr>
-        <w:pStyle w:val="Heading1"/>
-        <w:rPr>
-          <w:lang w:val="en-IE"/>
-        </w:rPr>
-      </w:pPr>
-      <w:bookmarkStart w:id="10" w:name="_Toc64975709"/>
-      <w:r>
-        <w:rPr>
-          <w:lang w:val="en-IE"/>
-        </w:rPr>
-        <w:lastRenderedPageBreak/>
-        <w:t>Ethics</w:t>
-      </w:r>
-      <w:bookmarkEnd w:id="10"/>
-    </w:p>
-    <w:p>
-      <w:pPr>
-        <w:rPr>
-          <w:lang w:val="en-IE"/>
-        </w:rPr>
-      </w:pPr>
-      <w:r>
-        <w:rPr>
-          <w:lang w:val="en-IE"/>
-        </w:rPr>
-        <w:t xml:space="preserve">Include a short section on </w:t>
-      </w:r>
-      <w:r>
-        <w:rPr>
-          <w:lang w:val="en-IE"/>
-        </w:rPr>
-        <w:t>ethical considerations in your project or in the field of study of your project.</w:t>
-      </w:r>
     </w:p>
     <w:p>
       <w:pPr>
@@ -3932,6 +4917,234 @@
           <w:lang w:val="en-IE"/>
         </w:rPr>
       </w:pPr>
+    </w:p>
+    <w:p>
+      <w:pPr>
+        <w:spacing w:line="259" w:lineRule="auto"/>
+        <w:rPr>
+          <w:rFonts w:asciiTheme="majorHAnsi" w:eastAsiaTheme="majorEastAsia" w:hAnsiTheme="majorHAnsi" w:cstheme="majorBidi"/>
+          <w:color w:val="2E74B5" w:themeColor="accent1" w:themeShade="BF"/>
+          <w:sz w:val="32"/>
+          <w:szCs w:val="32"/>
+          <w:lang w:val="en-IE"/>
+        </w:rPr>
+      </w:pPr>
+    </w:p>
+    <w:p>
+      <w:pPr>
+        <w:spacing w:line="259" w:lineRule="auto"/>
+        <w:rPr>
+          <w:rFonts w:asciiTheme="majorHAnsi" w:eastAsiaTheme="majorEastAsia" w:hAnsiTheme="majorHAnsi" w:cstheme="majorBidi"/>
+          <w:color w:val="2E74B5" w:themeColor="accent1" w:themeShade="BF"/>
+          <w:sz w:val="32"/>
+          <w:szCs w:val="32"/>
+          <w:lang w:val="en-IE"/>
+        </w:rPr>
+      </w:pPr>
+    </w:p>
+    <w:p>
+      <w:pPr>
+        <w:spacing w:line="259" w:lineRule="auto"/>
+        <w:rPr>
+          <w:rFonts w:asciiTheme="majorHAnsi" w:eastAsiaTheme="majorEastAsia" w:hAnsiTheme="majorHAnsi" w:cstheme="majorBidi"/>
+          <w:color w:val="2E74B5" w:themeColor="accent1" w:themeShade="BF"/>
+          <w:sz w:val="32"/>
+          <w:szCs w:val="32"/>
+          <w:lang w:val="en-IE"/>
+        </w:rPr>
+      </w:pPr>
+    </w:p>
+    <w:p>
+      <w:pPr>
+        <w:spacing w:line="259" w:lineRule="auto"/>
+        <w:rPr>
+          <w:rFonts w:asciiTheme="majorHAnsi" w:eastAsiaTheme="majorEastAsia" w:hAnsiTheme="majorHAnsi" w:cstheme="majorBidi"/>
+          <w:color w:val="2E74B5" w:themeColor="accent1" w:themeShade="BF"/>
+          <w:sz w:val="32"/>
+          <w:szCs w:val="32"/>
+          <w:lang w:val="en-IE"/>
+        </w:rPr>
+      </w:pPr>
+    </w:p>
+    <w:p>
+      <w:pPr>
+        <w:spacing w:line="259" w:lineRule="auto"/>
+        <w:rPr>
+          <w:rFonts w:asciiTheme="majorHAnsi" w:eastAsiaTheme="majorEastAsia" w:hAnsiTheme="majorHAnsi" w:cstheme="majorBidi"/>
+          <w:color w:val="2E74B5" w:themeColor="accent1" w:themeShade="BF"/>
+          <w:sz w:val="32"/>
+          <w:szCs w:val="32"/>
+          <w:lang w:val="en-IE"/>
+        </w:rPr>
+      </w:pPr>
+    </w:p>
+    <w:p>
+      <w:pPr>
+        <w:spacing w:line="259" w:lineRule="auto"/>
+        <w:rPr>
+          <w:rFonts w:asciiTheme="majorHAnsi" w:eastAsiaTheme="majorEastAsia" w:hAnsiTheme="majorHAnsi" w:cstheme="majorBidi"/>
+          <w:color w:val="2E74B5" w:themeColor="accent1" w:themeShade="BF"/>
+          <w:sz w:val="32"/>
+          <w:szCs w:val="32"/>
+          <w:lang w:val="en-IE"/>
+        </w:rPr>
+      </w:pPr>
+    </w:p>
+    <w:p>
+      <w:pPr>
+        <w:spacing w:line="259" w:lineRule="auto"/>
+        <w:rPr>
+          <w:rFonts w:asciiTheme="majorHAnsi" w:eastAsiaTheme="majorEastAsia" w:hAnsiTheme="majorHAnsi" w:cstheme="majorBidi"/>
+          <w:color w:val="2E74B5" w:themeColor="accent1" w:themeShade="BF"/>
+          <w:sz w:val="32"/>
+          <w:szCs w:val="32"/>
+          <w:lang w:val="en-IE"/>
+        </w:rPr>
+      </w:pPr>
+    </w:p>
+    <w:p>
+      <w:pPr>
+        <w:spacing w:line="259" w:lineRule="auto"/>
+        <w:rPr>
+          <w:rFonts w:asciiTheme="majorHAnsi" w:eastAsiaTheme="majorEastAsia" w:hAnsiTheme="majorHAnsi" w:cstheme="majorBidi"/>
+          <w:color w:val="2E74B5" w:themeColor="accent1" w:themeShade="BF"/>
+          <w:sz w:val="32"/>
+          <w:szCs w:val="32"/>
+          <w:lang w:val="en-IE"/>
+        </w:rPr>
+      </w:pPr>
+    </w:p>
+    <w:p>
+      <w:pPr>
+        <w:spacing w:line="259" w:lineRule="auto"/>
+        <w:rPr>
+          <w:rFonts w:asciiTheme="majorHAnsi" w:eastAsiaTheme="majorEastAsia" w:hAnsiTheme="majorHAnsi" w:cstheme="majorBidi"/>
+          <w:color w:val="2E74B5" w:themeColor="accent1" w:themeShade="BF"/>
+          <w:sz w:val="32"/>
+          <w:szCs w:val="32"/>
+          <w:lang w:val="en-IE"/>
+        </w:rPr>
+      </w:pPr>
+    </w:p>
+    <w:p>
+      <w:pPr>
+        <w:spacing w:line="259" w:lineRule="auto"/>
+        <w:rPr>
+          <w:rFonts w:asciiTheme="majorHAnsi" w:eastAsiaTheme="majorEastAsia" w:hAnsiTheme="majorHAnsi" w:cstheme="majorBidi"/>
+          <w:color w:val="2E74B5" w:themeColor="accent1" w:themeShade="BF"/>
+          <w:sz w:val="32"/>
+          <w:szCs w:val="32"/>
+          <w:lang w:val="en-IE"/>
+        </w:rPr>
+      </w:pPr>
+    </w:p>
+    <w:p>
+      <w:pPr>
+        <w:spacing w:line="259" w:lineRule="auto"/>
+        <w:rPr>
+          <w:rFonts w:asciiTheme="majorHAnsi" w:eastAsiaTheme="majorEastAsia" w:hAnsiTheme="majorHAnsi" w:cstheme="majorBidi"/>
+          <w:color w:val="2E74B5" w:themeColor="accent1" w:themeShade="BF"/>
+          <w:sz w:val="32"/>
+          <w:szCs w:val="32"/>
+          <w:lang w:val="en-IE"/>
+        </w:rPr>
+      </w:pPr>
+    </w:p>
+    <w:p>
+      <w:pPr>
+        <w:spacing w:line="259" w:lineRule="auto"/>
+        <w:rPr>
+          <w:rFonts w:asciiTheme="majorHAnsi" w:eastAsiaTheme="majorEastAsia" w:hAnsiTheme="majorHAnsi" w:cstheme="majorBidi"/>
+          <w:color w:val="2E74B5" w:themeColor="accent1" w:themeShade="BF"/>
+          <w:sz w:val="32"/>
+          <w:szCs w:val="32"/>
+          <w:lang w:val="en-IE"/>
+        </w:rPr>
+      </w:pPr>
+    </w:p>
+    <w:p>
+      <w:pPr>
+        <w:spacing w:line="259" w:lineRule="auto"/>
+        <w:rPr>
+          <w:rFonts w:asciiTheme="majorHAnsi" w:eastAsiaTheme="majorEastAsia" w:hAnsiTheme="majorHAnsi" w:cstheme="majorBidi"/>
+          <w:color w:val="2E74B5" w:themeColor="accent1" w:themeShade="BF"/>
+          <w:sz w:val="32"/>
+          <w:szCs w:val="32"/>
+          <w:lang w:val="en-IE"/>
+        </w:rPr>
+      </w:pPr>
+    </w:p>
+    <w:p>
+      <w:pPr>
+        <w:spacing w:line="259" w:lineRule="auto"/>
+        <w:rPr>
+          <w:rFonts w:asciiTheme="majorHAnsi" w:eastAsiaTheme="majorEastAsia" w:hAnsiTheme="majorHAnsi" w:cstheme="majorBidi"/>
+          <w:color w:val="2E74B5" w:themeColor="accent1" w:themeShade="BF"/>
+          <w:sz w:val="32"/>
+          <w:szCs w:val="32"/>
+          <w:lang w:val="en-IE"/>
+        </w:rPr>
+      </w:pPr>
+    </w:p>
+    <w:p>
+      <w:pPr>
+        <w:spacing w:line="259" w:lineRule="auto"/>
+        <w:rPr>
+          <w:rFonts w:asciiTheme="majorHAnsi" w:eastAsiaTheme="majorEastAsia" w:hAnsiTheme="majorHAnsi" w:cstheme="majorBidi"/>
+          <w:color w:val="2E74B5" w:themeColor="accent1" w:themeShade="BF"/>
+          <w:sz w:val="32"/>
+          <w:szCs w:val="32"/>
+          <w:lang w:val="en-IE"/>
+        </w:rPr>
+      </w:pPr>
+    </w:p>
+    <w:p>
+      <w:pPr>
+        <w:pStyle w:val="Heading1"/>
+        <w:rPr>
+          <w:lang w:val="en-IE"/>
+        </w:rPr>
+      </w:pPr>
+      <w:bookmarkStart w:id="14" w:name="_Toc71843546"/>
+      <w:r>
+        <w:rPr>
+          <w:lang w:val="en-IE"/>
+        </w:rPr>
+        <w:lastRenderedPageBreak/>
+        <w:t>Ethics</w:t>
+      </w:r>
+      <w:bookmarkEnd w:id="14"/>
+    </w:p>
+    <w:p>
+      <w:pPr>
+        <w:rPr>
+          <w:lang w:val="en-IE"/>
+        </w:rPr>
+      </w:pPr>
+      <w:r>
+        <w:rPr>
+          <w:lang w:val="en-IE"/>
+        </w:rPr>
+        <w:t xml:space="preserve">Include a short section on </w:t>
+      </w:r>
+      <w:r>
+        <w:rPr>
+          <w:lang w:val="en-IE"/>
+        </w:rPr>
+        <w:t>ethical considerations in your project or in the field of study of your project.</w:t>
+      </w:r>
+    </w:p>
+    <w:p>
+      <w:pPr>
+        <w:spacing w:line="259" w:lineRule="auto"/>
+        <w:rPr>
+          <w:rFonts w:asciiTheme="majorHAnsi" w:eastAsiaTheme="majorEastAsia" w:hAnsiTheme="majorHAnsi" w:cstheme="majorBidi"/>
+          <w:color w:val="2E74B5" w:themeColor="accent1" w:themeShade="BF"/>
+          <w:sz w:val="32"/>
+          <w:szCs w:val="32"/>
+          <w:lang w:val="en-IE"/>
+        </w:rPr>
+      </w:pPr>
       <w:r>
         <w:rPr>
           <w:lang w:val="en-IE"/>
@@ -3946,7 +5159,7 @@
           <w:lang w:val="en-IE"/>
         </w:rPr>
       </w:pPr>
-      <w:bookmarkStart w:id="11" w:name="_Toc64975710"/>
+      <w:bookmarkStart w:id="15" w:name="_Toc71843547"/>
       <w:r>
         <w:rPr>
           <w:lang w:val="en-IE"/>
@@ -3954,7 +5167,7 @@
         <w:lastRenderedPageBreak/>
         <w:t>Conclusion</w:t>
       </w:r>
-      <w:bookmarkEnd w:id="11"/>
+      <w:bookmarkEnd w:id="15"/>
     </w:p>
     <w:p>
       <w:pPr>
@@ -4081,7 +5294,7 @@
           <w:lang w:val="en-IE"/>
         </w:rPr>
       </w:pPr>
-      <w:bookmarkStart w:id="12" w:name="_Toc64975711"/>
+      <w:bookmarkStart w:id="16" w:name="_Toc71843548"/>
       <w:r>
         <w:rPr>
           <w:lang w:val="en-IE"/>
@@ -4089,14 +5302,33 @@
         <w:lastRenderedPageBreak/>
         <w:t>Appendix</w:t>
       </w:r>
-      <w:bookmarkEnd w:id="12"/>
-    </w:p>
-    <w:p>
-      <w:pPr>
-        <w:rPr>
-          <w:lang w:val="en-IE"/>
-        </w:rPr>
-      </w:pPr>
+      <w:bookmarkEnd w:id="16"/>
+    </w:p>
+    <w:p>
+      <w:pPr>
+        <w:rPr>
+          <w:lang w:val="en-IE"/>
+        </w:rPr>
+      </w:pPr>
+      <w:r>
+        <w:rPr>
+          <w:lang w:val="en-IE"/>
+        </w:rPr>
+        <w:t>AWS – Amazon Web Services</w:t>
+      </w:r>
+    </w:p>
+    <w:p>
+      <w:pPr>
+        <w:rPr>
+          <w:lang w:val="en-IE"/>
+        </w:rPr>
+      </w:pPr>
+      <w:r>
+        <w:rPr>
+          <w:lang w:val="en-IE"/>
+        </w:rPr>
+        <w:t>FAB – Floating Action Button</w:t>
+      </w:r>
     </w:p>
     <w:p>
       <w:pPr>
@@ -4112,7 +5344,7 @@
         <w:br w:type="page"/>
       </w:r>
     </w:p>
-    <w:bookmarkStart w:id="13" w:name="_Toc64975712" w:displacedByCustomXml="next"/>
+    <w:bookmarkStart w:id="17" w:name="_Toc71843549" w:displacedByCustomXml="next"/>
     <w:sdt>
       <w:sdtPr>
         <w:rPr>
@@ -4127,7 +5359,6 @@
           <w:docPartUnique/>
         </w:docPartObj>
       </w:sdtPr>
-      <w:sdtEndPr/>
       <w:sdtContent>
         <w:p>
           <w:pPr>
@@ -4136,513 +5367,68 @@
           <w:r>
             <w:t>References</w:t>
           </w:r>
-          <w:bookmarkEnd w:id="13"/>
+          <w:bookmarkEnd w:id="17"/>
         </w:p>
-        <w:sdt>
-          <w:sdtPr>
-            <w:id w:val="-573587230"/>
-            <w:bibliography/>
-          </w:sdtPr>
-          <w:sdtEndPr/>
-          <w:sdtContent>
-            <w:p>
-              <w:pPr>
-                <w:rPr>
-                  <w:noProof/>
-                  <w:sz w:val="22"/>
-                </w:rPr>
-              </w:pPr>
-              <w:r>
-                <w:fldChar w:fldCharType="begin"/>
-              </w:r>
-              <w:r>
-                <w:instrText xml:space="preserve"> BIBLIOGRAPHY </w:instrText>
-              </w:r>
-              <w:r>
-                <w:fldChar w:fldCharType="separate"/>
-              </w:r>
-            </w:p>
-            <w:tbl>
-              <w:tblPr>
-                <w:tblW w:w="5000" w:type="pct"/>
-                <w:tblCellSpacing w:w="15" w:type="dxa"/>
-                <w:tblCellMar>
-                  <w:top w:w="15" w:type="dxa"/>
-                  <w:left w:w="15" w:type="dxa"/>
-                  <w:bottom w:w="15" w:type="dxa"/>
-                  <w:right w:w="15" w:type="dxa"/>
-                </w:tblCellMar>
-                <w:tblLook w:val="04A0" w:firstRow="1" w:lastRow="0" w:firstColumn="1" w:lastColumn="0" w:noHBand="0" w:noVBand="1"/>
-              </w:tblPr>
-              <w:tblGrid>
-                <w:gridCol w:w="344"/>
-                <w:gridCol w:w="9016"/>
-              </w:tblGrid>
-              <w:tr>
-                <w:trPr>
-                  <w:divId w:val="496504303"/>
-                  <w:tblCellSpacing w:w="15" w:type="dxa"/>
-                </w:trPr>
-                <w:tc>
-                  <w:tcPr>
-                    <w:tcW w:w="50" w:type="pct"/>
-                    <w:hideMark/>
-                  </w:tcPr>
-                  <w:p>
-                    <w:pPr>
-                      <w:pStyle w:val="Bibliography"/>
-                      <w:rPr>
-                        <w:noProof/>
-                        <w:szCs w:val="24"/>
-                      </w:rPr>
-                    </w:pPr>
-                    <w:r>
-                      <w:rPr>
-                        <w:noProof/>
-                      </w:rPr>
-                      <w:t xml:space="preserve">[1] </w:t>
-                    </w:r>
-                  </w:p>
-                </w:tc>
-                <w:tc>
-                  <w:tcPr>
-                    <w:tcW w:w="0" w:type="auto"/>
-                    <w:hideMark/>
-                  </w:tcPr>
-                  <w:p>
-                    <w:pPr>
-                      <w:pStyle w:val="Bibliography"/>
-                      <w:rPr>
-                        <w:noProof/>
-                      </w:rPr>
-                    </w:pPr>
-                    <w:r>
-                      <w:rPr>
-                        <w:noProof/>
-                      </w:rPr>
-                      <w:t>H. Kinsley, "Reinforcement Learning," PythonProgramming, [Online]. Available: https://pythonprogramming.net/q-learning-reinforcement-learning-python-tutorial/. [Accessed 02 02 2021].</w:t>
-                    </w:r>
-                  </w:p>
-                </w:tc>
-              </w:tr>
-              <w:tr>
-                <w:trPr>
-                  <w:divId w:val="496504303"/>
-                  <w:tblCellSpacing w:w="15" w:type="dxa"/>
-                </w:trPr>
-                <w:tc>
-                  <w:tcPr>
-                    <w:tcW w:w="50" w:type="pct"/>
-                    <w:hideMark/>
-                  </w:tcPr>
-                  <w:p>
-                    <w:pPr>
-                      <w:pStyle w:val="Bibliography"/>
-                      <w:rPr>
-                        <w:noProof/>
-                      </w:rPr>
-                    </w:pPr>
-                    <w:r>
-                      <w:rPr>
-                        <w:noProof/>
-                      </w:rPr>
-                      <w:t xml:space="preserve">[2] </w:t>
-                    </w:r>
-                  </w:p>
-                </w:tc>
-                <w:tc>
-                  <w:tcPr>
-                    <w:tcW w:w="0" w:type="auto"/>
-                    <w:hideMark/>
-                  </w:tcPr>
-                  <w:p>
-                    <w:pPr>
-                      <w:pStyle w:val="Bibliography"/>
-                      <w:rPr>
-                        <w:noProof/>
-                      </w:rPr>
-                    </w:pPr>
-                    <w:r>
-                      <w:rPr>
-                        <w:noProof/>
-                      </w:rPr>
-                      <w:t xml:space="preserve">[Online]. </w:t>
-                    </w:r>
-                  </w:p>
-                </w:tc>
-              </w:tr>
-              <w:tr>
-                <w:trPr>
-                  <w:divId w:val="496504303"/>
-                  <w:tblCellSpacing w:w="15" w:type="dxa"/>
-                </w:trPr>
-                <w:tc>
-                  <w:tcPr>
-                    <w:tcW w:w="50" w:type="pct"/>
-                    <w:hideMark/>
-                  </w:tcPr>
-                  <w:p>
-                    <w:pPr>
-                      <w:pStyle w:val="Bibliography"/>
-                      <w:rPr>
-                        <w:noProof/>
-                      </w:rPr>
-                    </w:pPr>
-                    <w:r>
-                      <w:rPr>
-                        <w:noProof/>
-                      </w:rPr>
-                      <w:t xml:space="preserve">[3] </w:t>
-                    </w:r>
-                  </w:p>
-                </w:tc>
-                <w:tc>
-                  <w:tcPr>
-                    <w:tcW w:w="0" w:type="auto"/>
-                    <w:hideMark/>
-                  </w:tcPr>
-                  <w:p>
-                    <w:pPr>
-                      <w:pStyle w:val="Bibliography"/>
-                      <w:rPr>
-                        <w:noProof/>
-                      </w:rPr>
-                    </w:pPr>
-                    <w:r>
-                      <w:rPr>
-                        <w:noProof/>
-                      </w:rPr>
-                      <w:t>MakeSigns, "Scientic Posters Tutorial," [Online]. Available: https://www.makesigns.com/tutorials/scientific-poster-parts.aspx. [Accessed 09 02 2021].</w:t>
-                    </w:r>
-                  </w:p>
-                </w:tc>
-              </w:tr>
-              <w:tr>
-                <w:trPr>
-                  <w:divId w:val="496504303"/>
-                  <w:tblCellSpacing w:w="15" w:type="dxa"/>
-                </w:trPr>
-                <w:tc>
-                  <w:tcPr>
-                    <w:tcW w:w="50" w:type="pct"/>
-                    <w:hideMark/>
-                  </w:tcPr>
-                  <w:p>
-                    <w:pPr>
-                      <w:pStyle w:val="Bibliography"/>
-                      <w:rPr>
-                        <w:noProof/>
-                        <w:lang w:val="en-GB"/>
-                      </w:rPr>
-                    </w:pPr>
-                    <w:r>
-                      <w:rPr>
-                        <w:noProof/>
-                        <w:lang w:val="en-GB"/>
-                      </w:rPr>
-                      <w:t xml:space="preserve">[4] </w:t>
-                    </w:r>
-                  </w:p>
-                </w:tc>
-                <w:tc>
-                  <w:tcPr>
-                    <w:tcW w:w="0" w:type="auto"/>
-                    <w:hideMark/>
-                  </w:tcPr>
-                  <w:p>
-                    <w:pPr>
-                      <w:pStyle w:val="Bibliography"/>
-                      <w:rPr>
-                        <w:noProof/>
-                        <w:lang w:val="en-GB"/>
-                      </w:rPr>
-                    </w:pPr>
-                    <w:r>
-                      <w:rPr>
-                        <w:noProof/>
-                        <w:lang w:val="en-GB"/>
-                      </w:rPr>
-                      <w:t>Arduino. [Online]. Available: https://www.arduino.cc/. [Accessed 09 02 2021].</w:t>
-                    </w:r>
-                  </w:p>
-                </w:tc>
-              </w:tr>
-              <w:tr>
-                <w:trPr>
-                  <w:divId w:val="496504303"/>
-                  <w:tblCellSpacing w:w="15" w:type="dxa"/>
-                </w:trPr>
-                <w:tc>
-                  <w:tcPr>
-                    <w:tcW w:w="50" w:type="pct"/>
-                  </w:tcPr>
-                  <w:p>
-                    <w:pPr>
-                      <w:pStyle w:val="Bibliography"/>
-                      <w:rPr>
-                        <w:noProof/>
-                      </w:rPr>
-                    </w:pPr>
-                  </w:p>
-                </w:tc>
-                <w:tc>
-                  <w:tcPr>
-                    <w:tcW w:w="0" w:type="auto"/>
-                  </w:tcPr>
-                  <w:p>
-                    <w:pPr>
-                      <w:pStyle w:val="Bibliography"/>
-                      <w:rPr>
-                        <w:noProof/>
-                      </w:rPr>
-                    </w:pPr>
-                  </w:p>
-                </w:tc>
-              </w:tr>
-              <w:tr>
-                <w:trPr>
-                  <w:divId w:val="496504303"/>
-                  <w:tblCellSpacing w:w="15" w:type="dxa"/>
-                </w:trPr>
-                <w:tc>
-                  <w:tcPr>
-                    <w:tcW w:w="50" w:type="pct"/>
-                  </w:tcPr>
-                  <w:p>
-                    <w:pPr>
-                      <w:pStyle w:val="Bibliography"/>
-                      <w:rPr>
-                        <w:noProof/>
-                        <w:lang w:val="en-GB"/>
-                      </w:rPr>
-                    </w:pPr>
-                  </w:p>
-                </w:tc>
-                <w:tc>
-                  <w:tcPr>
-                    <w:tcW w:w="0" w:type="auto"/>
-                  </w:tcPr>
-                  <w:p>
-                    <w:pPr>
-                      <w:pStyle w:val="Bibliography"/>
-                      <w:rPr>
-                        <w:noProof/>
-                        <w:lang w:val="en-GB"/>
-                      </w:rPr>
-                    </w:pPr>
-                  </w:p>
-                </w:tc>
-              </w:tr>
-            </w:tbl>
-            <w:p>
-              <w:r>
-                <w:rPr>
-                  <w:b/>
-                  <w:bCs/>
-                  <w:noProof/>
-                </w:rPr>
-                <w:fldChar w:fldCharType="end"/>
-              </w:r>
-            </w:p>
-          </w:sdtContent>
-        </w:sdt>
+        <w:p/>
       </w:sdtContent>
     </w:sdt>
     <w:p>
       <w:r>
-        <w:t xml:space="preserve">[x] J. C. Russ and F. Brent Neal. </w:t>
-      </w:r>
-      <w:r>
-        <w:rPr>
-          <w:i/>
-          <w:iCs/>
-        </w:rPr>
-        <w:t>The Image Processing Handbook</w:t>
-      </w:r>
-      <w:r>
-        <w:t>. 7</w:t>
-      </w:r>
-      <w:r>
-        <w:rPr>
-          <w:vertAlign w:val="superscript"/>
-        </w:rPr>
-        <w:t>th</w:t>
-      </w:r>
-      <w:r>
-        <w:t xml:space="preserve"> ed. Boca Raton FL: CRC Press, 2017.</w:t>
-      </w:r>
-    </w:p>
-    <w:p>
-      <w:r>
-        <w:t xml:space="preserve">[x] S. Lippman, J. Lajoie and B.E. Moo. “Classes” in </w:t>
-      </w:r>
-      <w:r>
-        <w:rPr>
-          <w:i/>
-          <w:iCs/>
-        </w:rPr>
-        <w:t>C++ Primer</w:t>
-      </w:r>
-      <w:r>
-        <w:t>. 5</w:t>
-      </w:r>
-      <w:r>
-        <w:rPr>
-          <w:vertAlign w:val="superscript"/>
-        </w:rPr>
-        <w:t>th</w:t>
-      </w:r>
-      <w:r>
-        <w:t xml:space="preserve"> ed. Massachusetts: Addison Wesley, 2013.</w:t>
-      </w:r>
-    </w:p>
-    <w:p>
-      <w:r>
-        <w:t xml:space="preserve">[x] IEEE Signal Processing Society. “Signal Processing for 5G”, </w:t>
-      </w:r>
-      <w:r>
-        <w:rPr>
-          <w:i/>
-          <w:iCs/>
-        </w:rPr>
-        <w:t>YouTube</w:t>
-      </w:r>
-      <w:r>
-        <w:t xml:space="preserve">, 2019. [Online]. Available: </w:t>
-      </w:r>
-      <w:hyperlink r:id="rId13" w:history="1">
+        <w:t>[1</w:t>
+      </w:r>
+      <w:r>
+        <w:t xml:space="preserve">] </w:t>
+      </w:r>
+      <w:r>
+        <w:t xml:space="preserve">MERN Stack Image: </w:t>
+      </w:r>
+      <w:r>
+        <w:t>https://csharpcorner.azureedge.net/article/what-is-mern-stack/Images/The%20MERN%20Stack.jpg</w:t>
+      </w:r>
+    </w:p>
+    <w:p>
+      <w:r>
+        <w:t>[2</w:t>
+      </w:r>
+      <w:r>
+        <w:t xml:space="preserve">] </w:t>
+      </w:r>
+      <w:r>
+        <w:t xml:space="preserve">React Native: </w:t>
+      </w:r>
+      <w:hyperlink r:id="rId19" w:history="1">
         <w:r>
           <w:rPr>
             <w:rStyle w:val="Hyperlink"/>
           </w:rPr>
-          <w:t>https://www.youtube.com/watch?v=uca6X4Ykcmg&amp;list=PLcZOnmyqlalacL9YqkhyufLQGIW_C78Os&amp;index=6</w:t>
+          <w:t>https://reactnative.dev/</w:t>
         </w:r>
       </w:hyperlink>
-      <w:r>
-        <w:t>. Accessed: Feb 2, 2021.</w:t>
-      </w:r>
-    </w:p>
-    <w:p>
-      <w:r>
-        <w:t>[x] Digilent. “</w:t>
-      </w:r>
-      <w:r>
-        <w:t>Basys 3 Reference</w:t>
-      </w:r>
-      <w:r>
-        <w:t xml:space="preserve"> Manual”, </w:t>
-      </w:r>
-      <w:r>
-        <w:rPr>
-          <w:i/>
-          <w:iCs/>
-        </w:rPr>
-        <w:t>Digilent Reference</w:t>
-      </w:r>
-      <w:r>
-        <w:t xml:space="preserve">. [Online]. Available: </w:t>
-      </w:r>
-      <w:hyperlink r:id="rId14" w:history="1">
-        <w:r>
-          <w:rPr>
-            <w:rStyle w:val="Hyperlink"/>
-          </w:rPr>
-          <w:t>https://reference.digilentinc.com/basys3/refmanual</w:t>
-        </w:r>
-      </w:hyperlink>
-      <w:r>
-        <w:rPr>
-          <w:rStyle w:val="Hyperlink"/>
-        </w:rPr>
-        <w:t xml:space="preserve">. </w:t>
-      </w:r>
-      <w:r>
-        <w:t>Accessed: Feb 2, 2021.</w:t>
-      </w:r>
-    </w:p>
-    <w:p>
-      <w:r>
-        <w:t xml:space="preserve">[x] P. J. Ashenden. </w:t>
-      </w:r>
-      <w:r>
-        <w:rPr>
-          <w:i/>
-          <w:iCs/>
-        </w:rPr>
-        <w:t>Digital Design (Verilog): An Embedded Systems Approach Using Verilog</w:t>
-      </w:r>
-      <w:r>
-        <w:t>. Burlington: Morgan Kaufmann, 2007.</w:t>
-      </w:r>
-    </w:p>
-    <w:p>
-      <w:r>
-        <w:lastRenderedPageBreak/>
-        <w:t>[x] M. Lynch. “Discrete Fourier Transform (DFT)”, Lecture, Digital Signal Processing, Galway-Mayo Institute of Technology, Galway, 2020.</w:t>
-      </w:r>
-    </w:p>
-    <w:p>
-      <w:r>
-        <w:t xml:space="preserve">[x] MRC Centre for Global infectious Disease Analysis. (2021). </w:t>
-      </w:r>
-      <w:r>
-        <w:rPr>
-          <w:i/>
-          <w:iCs/>
-        </w:rPr>
-        <w:t>Covid-Sim</w:t>
-      </w:r>
-      <w:r>
-        <w:t xml:space="preserve">. [Source Code]. Available: </w:t>
-      </w:r>
-      <w:hyperlink r:id="rId15" w:history="1">
-        <w:r>
-          <w:rPr>
-            <w:rStyle w:val="Hyperlink"/>
-          </w:rPr>
-          <w:t>https://github.com/mrc-ide/covid-sim</w:t>
-        </w:r>
-      </w:hyperlink>
-      <w:r>
-        <w:t>. Accessed: Feb 2, 2021.</w:t>
-      </w:r>
-    </w:p>
-    <w:p>
-      <w:r>
-        <w:t xml:space="preserve">[x] OpenCV. “Face Detection Using Haar Cascades”, </w:t>
-      </w:r>
-      <w:r>
-        <w:rPr>
-          <w:i/>
-          <w:iCs/>
-        </w:rPr>
-        <w:t>OpenCV-Python Tutorials</w:t>
-      </w:r>
-      <w:r>
-        <w:t xml:space="preserve">. [Online]. Available: </w:t>
-      </w:r>
-      <w:hyperlink r:id="rId16" w:anchor="face-detection" w:history="1">
-        <w:r>
-          <w:rPr>
-            <w:rStyle w:val="Hyperlink"/>
-          </w:rPr>
-          <w:t>https://opencv-python-tutroals.readthedocs.io/en/latest/py_tutorials/py_objdetect/py_face_detection/py_face_detection.html#face-detection</w:t>
-        </w:r>
-      </w:hyperlink>
-      <w:r>
-        <w:t>. Accessed: Feb 2, 2021.</w:t>
-      </w:r>
-    </w:p>
-    <w:p>
-      <w:pPr>
-        <w:rPr>
-          <w:lang w:val="en-IE"/>
-        </w:rPr>
-      </w:pPr>
+    </w:p>
+    <w:p>
+      <w:r>
+        <w:t xml:space="preserve">[3]React Navigation: </w:t>
+      </w:r>
+      <w:r>
+        <w:t>https://reactnative.dev/docs/navigation#:~:text=If%20you%20are%20getting%20started,on%20both%20Android%20and%20iOS.</w:t>
+      </w:r>
+    </w:p>
+    <w:p>
+      <w:pPr>
+        <w:rPr>
+          <w:lang w:val="en-IE"/>
+        </w:rPr>
+      </w:pPr>
+      <w:r>
+        <w:t xml:space="preserve">[4] React Native FAB: </w:t>
+      </w:r>
+      <w:r>
+        <w:t>https://callstack.github.io/react-native-paper/fab.html</w:t>
+      </w:r>
     </w:p>
     <w:sectPr>
-      <w:headerReference w:type="default" r:id="rId17"/>
-      <w:footerReference w:type="default" r:id="rId18"/>
+      <w:headerReference w:type="default" r:id="rId20"/>
+      <w:footerReference w:type="default" r:id="rId21"/>
       <w:pgSz w:w="12240" w:h="15840"/>
       <w:pgMar w:top="1440" w:right="1440" w:bottom="1440" w:left="1440" w:header="720" w:footer="720" w:gutter="0"/>
       <w:cols w:space="720"/>
@@ -4688,7 +5474,6 @@
         <w:docPartUnique/>
       </w:docPartObj>
     </w:sdtPr>
-    <w:sdtEndPr/>
     <w:sdtContent>
       <w:sdt>
         <w:sdtPr>
@@ -4698,7 +5483,6 @@
             <w:docPartUnique/>
           </w:docPartObj>
         </w:sdtPr>
-        <w:sdtEndPr/>
         <w:sdtContent>
           <w:p>
             <w:pPr>
@@ -4737,7 +5521,7 @@
                 <w:bCs/>
                 <w:noProof/>
               </w:rPr>
-              <w:t>9</w:t>
+              <w:t>5</w:t>
             </w:r>
             <w:r>
               <w:rPr>
@@ -4779,7 +5563,7 @@
                 <w:bCs/>
                 <w:noProof/>
               </w:rPr>
-              <w:t>18</w:t>
+              <w:t>21</w:t>
             </w:r>
             <w:r>
               <w:rPr>
@@ -4851,7 +5635,6 @@
         <w:dataBinding w:prefixMappings="xmlns:ns0='http://purl.org/dc/elements/1.1/' xmlns:ns1='http://schemas.openxmlformats.org/package/2006/metadata/core-properties' " w:xpath="/ns1:coreProperties[1]/ns0:title[1]" w:storeItemID="{6C3C8BC8-F283-45AE-878A-BAB7291924A1}"/>
         <w:text/>
       </w:sdtPr>
-      <w:sdtEndPr/>
       <w:sdtContent>
         <w:r>
           <w:rPr>
@@ -4881,7 +5664,6 @@
         <w:dataBinding w:prefixMappings="xmlns:ns0='http://purl.org/dc/elements/1.1/' xmlns:ns1='http://schemas.openxmlformats.org/package/2006/metadata/core-properties' " w:xpath="/ns1:coreProperties[1]/ns0:creator[1]" w:storeItemID="{6C3C8BC8-F283-45AE-878A-BAB7291924A1}"/>
         <w:text/>
       </w:sdtPr>
-      <w:sdtEndPr/>
       <w:sdtContent>
         <w:r>
           <w:rPr>
@@ -6384,6 +7166,7 @@
   <w:rsids>
     <w:rsidRoot w:val="00A64543"/>
     <w:rsid w:val="00131D58"/>
+    <w:rsid w:val="00133C13"/>
     <w:rsid w:val="001F6978"/>
     <w:rsid w:val="005F293A"/>
     <w:rsid w:val="006C0768"/>
@@ -7197,7 +7980,7 @@
 </file>
 
 <file path=customXml/itemProps1.xml><?xml version="1.0" encoding="utf-8"?>
-<ds:datastoreItem xmlns:ds="http://schemas.openxmlformats.org/officeDocument/2006/customXml" ds:itemID="{7A8A99D2-2563-4C8F-A4D3-325597B3C6DD}">
+<ds:datastoreItem xmlns:ds="http://schemas.openxmlformats.org/officeDocument/2006/customXml" ds:itemID="{6C6D5263-BEA6-477F-A304-D17C771F9854}">
   <ds:schemaRefs>
     <ds:schemaRef ds:uri="http://schemas.openxmlformats.org/officeDocument/2006/bibliography"/>
   </ds:schemaRefs>

</xml_diff>

<commit_message>
Most of the report finished just 2 chapters left
</commit_message>
<xml_diff>
--- a/FYP_Report.docx
+++ b/FYP_Report.docx
@@ -21,7 +21,7 @@
             <wp:docPr id="8197" name="Picture 2" descr="E:\ProjectYear3\GMITLogos\gmit-logo-2012rgb.jpg">
               <a:extLst xmlns:a="http://schemas.openxmlformats.org/drawingml/2006/main">
                 <a:ext uri="{FF2B5EF4-FFF2-40B4-BE49-F238E27FC236}">
-                  <a16:creationId xmlns="" xmlns:cx="http://schemas.microsoft.com/office/drawing/2014/chartex" xmlns:cx1="http://schemas.microsoft.com/office/drawing/2015/9/8/chartex" xmlns:cx2="http://schemas.microsoft.com/office/drawing/2015/10/21/chartex" xmlns:cx3="http://schemas.microsoft.com/office/drawing/2016/5/9/chartex" xmlns:cx4="http://schemas.microsoft.com/office/drawing/2016/5/10/chartex" xmlns:cx5="http://schemas.microsoft.com/office/drawing/2016/5/11/chartex" xmlns:cx6="http://schemas.microsoft.com/office/drawing/2016/5/12/chartex" xmlns:cx7="http://schemas.microsoft.com/office/drawing/2016/5/13/chartex" xmlns:cx8="http://schemas.microsoft.com/office/drawing/2016/5/14/chartex" xmlns:aink="http://schemas.microsoft.com/office/drawing/2016/ink" xmlns:am3d="http://schemas.microsoft.com/office/drawing/2017/model3d" xmlns:o="urn:schemas-microsoft-com:office:office" xmlns:v="urn:schemas-microsoft-com:vml" xmlns:w10="urn:schemas-microsoft-com:office:word" xmlns:w="http://schemas.openxmlformats.org/wordprocessingml/2006/main" xmlns:w16cex="http://schemas.microsoft.com/office/word/2018/wordml/cex" xmlns:w16cid="http://schemas.microsoft.com/office/word/2016/wordml/cid" xmlns:w16="http://schemas.microsoft.com/office/word/2018/wordml" xmlns:w16se="http://schemas.microsoft.com/office/word/2015/wordml/symex" xmlns:a16="http://schemas.microsoft.com/office/drawing/2014/main" id="{0AD3F134-A981-4D8F-8678-6F0D78118DA8}"/>
+                  <a16:creationId xmlns:a16="http://schemas.microsoft.com/office/drawing/2014/main" xmlns:w16se="http://schemas.microsoft.com/office/word/2015/wordml/symex" xmlns:w16="http://schemas.microsoft.com/office/word/2018/wordml" xmlns:w16cid="http://schemas.microsoft.com/office/word/2016/wordml/cid" xmlns:w16cex="http://schemas.microsoft.com/office/word/2018/wordml/cex" xmlns:w="http://schemas.openxmlformats.org/wordprocessingml/2006/main" xmlns:w10="urn:schemas-microsoft-com:office:word" xmlns:v="urn:schemas-microsoft-com:vml" xmlns:o="urn:schemas-microsoft-com:office:office" xmlns:am3d="http://schemas.microsoft.com/office/drawing/2017/model3d" xmlns:aink="http://schemas.microsoft.com/office/drawing/2016/ink" xmlns:cx8="http://schemas.microsoft.com/office/drawing/2016/5/14/chartex" xmlns:cx7="http://schemas.microsoft.com/office/drawing/2016/5/13/chartex" xmlns:cx6="http://schemas.microsoft.com/office/drawing/2016/5/12/chartex" xmlns:cx5="http://schemas.microsoft.com/office/drawing/2016/5/11/chartex" xmlns:cx4="http://schemas.microsoft.com/office/drawing/2016/5/10/chartex" xmlns:cx3="http://schemas.microsoft.com/office/drawing/2016/5/9/chartex" xmlns:cx2="http://schemas.microsoft.com/office/drawing/2015/10/21/chartex" xmlns:cx1="http://schemas.microsoft.com/office/drawing/2015/9/8/chartex" xmlns:cx="http://schemas.microsoft.com/office/drawing/2014/chartex" xmlns="" id="{0AD3F134-A981-4D8F-8678-6F0D78118DA8}"/>
                 </a:ext>
               </a:extLst>
             </wp:docPr>
@@ -35,7 +35,7 @@
                     <pic:cNvPr id="8197" name="Picture 2" descr="E:\ProjectYear3\GMITLogos\gmit-logo-2012rgb.jpg">
                       <a:extLst>
                         <a:ext uri="{FF2B5EF4-FFF2-40B4-BE49-F238E27FC236}">
-                          <a16:creationId xmlns="" xmlns:cx="http://schemas.microsoft.com/office/drawing/2014/chartex" xmlns:cx1="http://schemas.microsoft.com/office/drawing/2015/9/8/chartex" xmlns:cx2="http://schemas.microsoft.com/office/drawing/2015/10/21/chartex" xmlns:cx3="http://schemas.microsoft.com/office/drawing/2016/5/9/chartex" xmlns:cx4="http://schemas.microsoft.com/office/drawing/2016/5/10/chartex" xmlns:cx5="http://schemas.microsoft.com/office/drawing/2016/5/11/chartex" xmlns:cx6="http://schemas.microsoft.com/office/drawing/2016/5/12/chartex" xmlns:cx7="http://schemas.microsoft.com/office/drawing/2016/5/13/chartex" xmlns:cx8="http://schemas.microsoft.com/office/drawing/2016/5/14/chartex" xmlns:aink="http://schemas.microsoft.com/office/drawing/2016/ink" xmlns:am3d="http://schemas.microsoft.com/office/drawing/2017/model3d" xmlns:o="urn:schemas-microsoft-com:office:office" xmlns:v="urn:schemas-microsoft-com:vml" xmlns:w10="urn:schemas-microsoft-com:office:word" xmlns:w="http://schemas.openxmlformats.org/wordprocessingml/2006/main" xmlns:w16cex="http://schemas.microsoft.com/office/word/2018/wordml/cex" xmlns:w16cid="http://schemas.microsoft.com/office/word/2016/wordml/cid" xmlns:w16="http://schemas.microsoft.com/office/word/2018/wordml" xmlns:w16se="http://schemas.microsoft.com/office/word/2015/wordml/symex" xmlns:a16="http://schemas.microsoft.com/office/drawing/2014/main" id="{0AD3F134-A981-4D8F-8678-6F0D78118DA8}"/>
+                          <a16:creationId xmlns:a16="http://schemas.microsoft.com/office/drawing/2014/main" xmlns:w16se="http://schemas.microsoft.com/office/word/2015/wordml/symex" xmlns:w16="http://schemas.microsoft.com/office/word/2018/wordml" xmlns:w16cid="http://schemas.microsoft.com/office/word/2016/wordml/cid" xmlns:w16cex="http://schemas.microsoft.com/office/word/2018/wordml/cex" xmlns:w="http://schemas.openxmlformats.org/wordprocessingml/2006/main" xmlns:w10="urn:schemas-microsoft-com:office:word" xmlns:v="urn:schemas-microsoft-com:vml" xmlns:o="urn:schemas-microsoft-com:office:office" xmlns:am3d="http://schemas.microsoft.com/office/drawing/2017/model3d" xmlns:aink="http://schemas.microsoft.com/office/drawing/2016/ink" xmlns:cx8="http://schemas.microsoft.com/office/drawing/2016/5/14/chartex" xmlns:cx7="http://schemas.microsoft.com/office/drawing/2016/5/13/chartex" xmlns:cx6="http://schemas.microsoft.com/office/drawing/2016/5/12/chartex" xmlns:cx5="http://schemas.microsoft.com/office/drawing/2016/5/11/chartex" xmlns:cx4="http://schemas.microsoft.com/office/drawing/2016/5/10/chartex" xmlns:cx3="http://schemas.microsoft.com/office/drawing/2016/5/9/chartex" xmlns:cx2="http://schemas.microsoft.com/office/drawing/2015/10/21/chartex" xmlns:cx1="http://schemas.microsoft.com/office/drawing/2015/9/8/chartex" xmlns:cx="http://schemas.microsoft.com/office/drawing/2014/chartex" xmlns="" id="{0AD3F134-A981-4D8F-8678-6F0D78118DA8}"/>
                         </a:ext>
                       </a:extLst>
                     </pic:cNvPr>
@@ -724,8 +724,6 @@
         </w:rPr>
       </w:sdtEndPr>
       <w:sdtContent>
-        <w:bookmarkStart w:id="0" w:name="_GoBack" w:displacedByCustomXml="prev"/>
-        <w:bookmarkEnd w:id="0" w:displacedByCustomXml="prev"/>
         <w:p>
           <w:pPr>
             <w:pStyle w:val="TOCHeading"/>
@@ -770,7 +768,7 @@
           <w:r>
             <w:fldChar w:fldCharType="separate"/>
           </w:r>
-          <w:hyperlink w:anchor="_Toc71843533" w:history="1">
+          <w:hyperlink w:anchor="_Toc71929437" w:history="1">
             <w:r>
               <w:rPr>
                 <w:rStyle w:val="Hyperlink"/>
@@ -813,7 +811,7 @@
                 <w:noProof/>
                 <w:webHidden/>
               </w:rPr>
-              <w:instrText xml:space="preserve"> PAGEREF _Toc71843533 \h </w:instrText>
+              <w:instrText xml:space="preserve"> PAGEREF _Toc71929437 \h </w:instrText>
             </w:r>
             <w:r>
               <w:rPr>
@@ -858,7 +856,7 @@
               <w:lang w:val="en-GB" w:eastAsia="en-GB"/>
             </w:rPr>
           </w:pPr>
-          <w:hyperlink w:anchor="_Toc71843534" w:history="1">
+          <w:hyperlink w:anchor="_Toc71929438" w:history="1">
             <w:r>
               <w:rPr>
                 <w:rStyle w:val="Hyperlink"/>
@@ -903,7 +901,7 @@
                 <w:noProof/>
                 <w:webHidden/>
               </w:rPr>
-              <w:instrText xml:space="preserve"> PAGEREF _Toc71843534 \h </w:instrText>
+              <w:instrText xml:space="preserve"> PAGEREF _Toc71929438 \h </w:instrText>
             </w:r>
             <w:r>
               <w:rPr>
@@ -948,7 +946,7 @@
               <w:lang w:val="en-GB" w:eastAsia="en-GB"/>
             </w:rPr>
           </w:pPr>
-          <w:hyperlink w:anchor="_Toc71843535" w:history="1">
+          <w:hyperlink w:anchor="_Toc71929439" w:history="1">
             <w:r>
               <w:rPr>
                 <w:rStyle w:val="Hyperlink"/>
@@ -993,7 +991,7 @@
                 <w:noProof/>
                 <w:webHidden/>
               </w:rPr>
-              <w:instrText xml:space="preserve"> PAGEREF _Toc71843535 \h </w:instrText>
+              <w:instrText xml:space="preserve"> PAGEREF _Toc71929439 \h </w:instrText>
             </w:r>
             <w:r>
               <w:rPr>
@@ -1038,7 +1036,7 @@
               <w:lang w:val="en-GB" w:eastAsia="en-GB"/>
             </w:rPr>
           </w:pPr>
-          <w:hyperlink w:anchor="_Toc71843536" w:history="1">
+          <w:hyperlink w:anchor="_Toc71929440" w:history="1">
             <w:r>
               <w:rPr>
                 <w:rStyle w:val="Hyperlink"/>
@@ -1083,7 +1081,7 @@
                 <w:noProof/>
                 <w:webHidden/>
               </w:rPr>
-              <w:instrText xml:space="preserve"> PAGEREF _Toc71843536 \h </w:instrText>
+              <w:instrText xml:space="preserve"> PAGEREF _Toc71929440 \h </w:instrText>
             </w:r>
             <w:r>
               <w:rPr>
@@ -1128,7 +1126,7 @@
               <w:lang w:val="en-GB" w:eastAsia="en-GB"/>
             </w:rPr>
           </w:pPr>
-          <w:hyperlink w:anchor="_Toc71843537" w:history="1">
+          <w:hyperlink w:anchor="_Toc71929441" w:history="1">
             <w:r>
               <w:rPr>
                 <w:rStyle w:val="Hyperlink"/>
@@ -1173,7 +1171,7 @@
                 <w:noProof/>
                 <w:webHidden/>
               </w:rPr>
-              <w:instrText xml:space="preserve"> PAGEREF _Toc71843537 \h </w:instrText>
+              <w:instrText xml:space="preserve"> PAGEREF _Toc71929441 \h </w:instrText>
             </w:r>
             <w:r>
               <w:rPr>
@@ -1218,7 +1216,7 @@
               <w:lang w:val="en-GB" w:eastAsia="en-GB"/>
             </w:rPr>
           </w:pPr>
-          <w:hyperlink w:anchor="_Toc71843538" w:history="1">
+          <w:hyperlink w:anchor="_Toc71929442" w:history="1">
             <w:r>
               <w:rPr>
                 <w:rStyle w:val="Hyperlink"/>
@@ -1263,7 +1261,7 @@
                 <w:noProof/>
                 <w:webHidden/>
               </w:rPr>
-              <w:instrText xml:space="preserve"> PAGEREF _Toc71843538 \h </w:instrText>
+              <w:instrText xml:space="preserve"> PAGEREF _Toc71929442 \h </w:instrText>
             </w:r>
             <w:r>
               <w:rPr>
@@ -1308,7 +1306,7 @@
               <w:lang w:val="en-GB" w:eastAsia="en-GB"/>
             </w:rPr>
           </w:pPr>
-          <w:hyperlink w:anchor="_Toc71843539" w:history="1">
+          <w:hyperlink w:anchor="_Toc71929443" w:history="1">
             <w:r>
               <w:rPr>
                 <w:rStyle w:val="Hyperlink"/>
@@ -1353,7 +1351,7 @@
                 <w:noProof/>
                 <w:webHidden/>
               </w:rPr>
-              <w:instrText xml:space="preserve"> PAGEREF _Toc71843539 \h </w:instrText>
+              <w:instrText xml:space="preserve"> PAGEREF _Toc71929443 \h </w:instrText>
             </w:r>
             <w:r>
               <w:rPr>
@@ -1398,7 +1396,7 @@
               <w:lang w:val="en-GB" w:eastAsia="en-GB"/>
             </w:rPr>
           </w:pPr>
-          <w:hyperlink w:anchor="_Toc71843540" w:history="1">
+          <w:hyperlink w:anchor="_Toc71929444" w:history="1">
             <w:r>
               <w:rPr>
                 <w:rStyle w:val="Hyperlink"/>
@@ -1443,7 +1441,7 @@
                 <w:noProof/>
                 <w:webHidden/>
               </w:rPr>
-              <w:instrText xml:space="preserve"> PAGEREF _Toc71843540 \h </w:instrText>
+              <w:instrText xml:space="preserve"> PAGEREF _Toc71929444 \h </w:instrText>
             </w:r>
             <w:r>
               <w:rPr>
@@ -1488,7 +1486,7 @@
               <w:lang w:val="en-GB" w:eastAsia="en-GB"/>
             </w:rPr>
           </w:pPr>
-          <w:hyperlink w:anchor="_Toc71843541" w:history="1">
+          <w:hyperlink w:anchor="_Toc71929445" w:history="1">
             <w:r>
               <w:rPr>
                 <w:rStyle w:val="Hyperlink"/>
@@ -1533,7 +1531,7 @@
                 <w:noProof/>
                 <w:webHidden/>
               </w:rPr>
-              <w:instrText xml:space="preserve"> PAGEREF _Toc71843541 \h </w:instrText>
+              <w:instrText xml:space="preserve"> PAGEREF _Toc71929445 \h </w:instrText>
             </w:r>
             <w:r>
               <w:rPr>
@@ -1578,7 +1576,7 @@
               <w:lang w:val="en-GB" w:eastAsia="en-GB"/>
             </w:rPr>
           </w:pPr>
-          <w:hyperlink w:anchor="_Toc71843542" w:history="1">
+          <w:hyperlink w:anchor="_Toc71929446" w:history="1">
             <w:r>
               <w:rPr>
                 <w:rStyle w:val="Hyperlink"/>
@@ -1623,7 +1621,7 @@
                 <w:noProof/>
                 <w:webHidden/>
               </w:rPr>
-              <w:instrText xml:space="preserve"> PAGEREF _Toc71843542 \h </w:instrText>
+              <w:instrText xml:space="preserve"> PAGEREF _Toc71929446 \h </w:instrText>
             </w:r>
             <w:r>
               <w:rPr>
@@ -1668,7 +1666,7 @@
               <w:lang w:val="en-GB" w:eastAsia="en-GB"/>
             </w:rPr>
           </w:pPr>
-          <w:hyperlink w:anchor="_Toc71843543" w:history="1">
+          <w:hyperlink w:anchor="_Toc71929447" w:history="1">
             <w:r>
               <w:rPr>
                 <w:rStyle w:val="Hyperlink"/>
@@ -1713,7 +1711,7 @@
                 <w:noProof/>
                 <w:webHidden/>
               </w:rPr>
-              <w:instrText xml:space="preserve"> PAGEREF _Toc71843543 \h </w:instrText>
+              <w:instrText xml:space="preserve"> PAGEREF _Toc71929447 \h </w:instrText>
             </w:r>
             <w:r>
               <w:rPr>
@@ -1758,7 +1756,7 @@
               <w:lang w:val="en-GB" w:eastAsia="en-GB"/>
             </w:rPr>
           </w:pPr>
-          <w:hyperlink w:anchor="_Toc71843544" w:history="1">
+          <w:hyperlink w:anchor="_Toc71929448" w:history="1">
             <w:r>
               <w:rPr>
                 <w:rStyle w:val="Hyperlink"/>
@@ -1803,7 +1801,7 @@
                 <w:noProof/>
                 <w:webHidden/>
               </w:rPr>
-              <w:instrText xml:space="preserve"> PAGEREF _Toc71843544 \h </w:instrText>
+              <w:instrText xml:space="preserve"> PAGEREF _Toc71929448 \h </w:instrText>
             </w:r>
             <w:r>
               <w:rPr>
@@ -1824,6 +1822,186 @@
                 <w:webHidden/>
               </w:rPr>
               <w:t>16</w:t>
+            </w:r>
+            <w:r>
+              <w:rPr>
+                <w:noProof/>
+                <w:webHidden/>
+              </w:rPr>
+              <w:fldChar w:fldCharType="end"/>
+            </w:r>
+          </w:hyperlink>
+        </w:p>
+        <w:p>
+          <w:pPr>
+            <w:pStyle w:val="TOC2"/>
+            <w:tabs>
+              <w:tab w:val="left" w:pos="880"/>
+              <w:tab w:val="right" w:leader="dot" w:pos="9350"/>
+            </w:tabs>
+            <w:rPr>
+              <w:rFonts w:eastAsiaTheme="minorEastAsia"/>
+              <w:noProof/>
+              <w:sz w:val="22"/>
+              <w:lang w:val="en-GB" w:eastAsia="en-GB"/>
+            </w:rPr>
+          </w:pPr>
+          <w:hyperlink w:anchor="_Toc71929449" w:history="1">
+            <w:r>
+              <w:rPr>
+                <w:rStyle w:val="Hyperlink"/>
+                <w:noProof/>
+                <w:lang w:val="en-IE"/>
+              </w:rPr>
+              <w:t>8.1</w:t>
+            </w:r>
+            <w:r>
+              <w:rPr>
+                <w:rFonts w:eastAsiaTheme="minorEastAsia"/>
+                <w:noProof/>
+                <w:sz w:val="22"/>
+                <w:lang w:val="en-GB" w:eastAsia="en-GB"/>
+              </w:rPr>
+              <w:tab/>
+            </w:r>
+            <w:r>
+              <w:rPr>
+                <w:rStyle w:val="Hyperlink"/>
+                <w:noProof/>
+                <w:lang w:val="en-IE"/>
+              </w:rPr>
+              <w:t>How it works?</w:t>
+            </w:r>
+            <w:r>
+              <w:rPr>
+                <w:noProof/>
+                <w:webHidden/>
+              </w:rPr>
+              <w:tab/>
+            </w:r>
+            <w:r>
+              <w:rPr>
+                <w:noProof/>
+                <w:webHidden/>
+              </w:rPr>
+              <w:fldChar w:fldCharType="begin"/>
+            </w:r>
+            <w:r>
+              <w:rPr>
+                <w:noProof/>
+                <w:webHidden/>
+              </w:rPr>
+              <w:instrText xml:space="preserve"> PAGEREF _Toc71929449 \h </w:instrText>
+            </w:r>
+            <w:r>
+              <w:rPr>
+                <w:noProof/>
+                <w:webHidden/>
+              </w:rPr>
+            </w:r>
+            <w:r>
+              <w:rPr>
+                <w:noProof/>
+                <w:webHidden/>
+              </w:rPr>
+              <w:fldChar w:fldCharType="separate"/>
+            </w:r>
+            <w:r>
+              <w:rPr>
+                <w:noProof/>
+                <w:webHidden/>
+              </w:rPr>
+              <w:t>17</w:t>
+            </w:r>
+            <w:r>
+              <w:rPr>
+                <w:noProof/>
+                <w:webHidden/>
+              </w:rPr>
+              <w:fldChar w:fldCharType="end"/>
+            </w:r>
+          </w:hyperlink>
+        </w:p>
+        <w:p>
+          <w:pPr>
+            <w:pStyle w:val="TOC2"/>
+            <w:tabs>
+              <w:tab w:val="left" w:pos="880"/>
+              <w:tab w:val="right" w:leader="dot" w:pos="9350"/>
+            </w:tabs>
+            <w:rPr>
+              <w:rFonts w:eastAsiaTheme="minorEastAsia"/>
+              <w:noProof/>
+              <w:sz w:val="22"/>
+              <w:lang w:val="en-GB" w:eastAsia="en-GB"/>
+            </w:rPr>
+          </w:pPr>
+          <w:hyperlink w:anchor="_Toc71929450" w:history="1">
+            <w:r>
+              <w:rPr>
+                <w:rStyle w:val="Hyperlink"/>
+                <w:noProof/>
+                <w:lang w:val="en-IE"/>
+              </w:rPr>
+              <w:t>8.2</w:t>
+            </w:r>
+            <w:r>
+              <w:rPr>
+                <w:rFonts w:eastAsiaTheme="minorEastAsia"/>
+                <w:noProof/>
+                <w:sz w:val="22"/>
+                <w:lang w:val="en-GB" w:eastAsia="en-GB"/>
+              </w:rPr>
+              <w:tab/>
+            </w:r>
+            <w:r>
+              <w:rPr>
+                <w:rStyle w:val="Hyperlink"/>
+                <w:noProof/>
+                <w:lang w:val="en-IE"/>
+              </w:rPr>
+              <w:t>Accelerometer Integration</w:t>
+            </w:r>
+            <w:r>
+              <w:rPr>
+                <w:noProof/>
+                <w:webHidden/>
+              </w:rPr>
+              <w:tab/>
+            </w:r>
+            <w:r>
+              <w:rPr>
+                <w:noProof/>
+                <w:webHidden/>
+              </w:rPr>
+              <w:fldChar w:fldCharType="begin"/>
+            </w:r>
+            <w:r>
+              <w:rPr>
+                <w:noProof/>
+                <w:webHidden/>
+              </w:rPr>
+              <w:instrText xml:space="preserve"> PAGEREF _Toc71929450 \h </w:instrText>
+            </w:r>
+            <w:r>
+              <w:rPr>
+                <w:noProof/>
+                <w:webHidden/>
+              </w:rPr>
+            </w:r>
+            <w:r>
+              <w:rPr>
+                <w:noProof/>
+                <w:webHidden/>
+              </w:rPr>
+              <w:fldChar w:fldCharType="separate"/>
+            </w:r>
+            <w:r>
+              <w:rPr>
+                <w:noProof/>
+                <w:webHidden/>
+              </w:rPr>
+              <w:t>18</w:t>
             </w:r>
             <w:r>
               <w:rPr>
@@ -1848,7 +2026,7 @@
               <w:lang w:val="en-GB" w:eastAsia="en-GB"/>
             </w:rPr>
           </w:pPr>
-          <w:hyperlink w:anchor="_Toc71843545" w:history="1">
+          <w:hyperlink w:anchor="_Toc71929451" w:history="1">
             <w:r>
               <w:rPr>
                 <w:rStyle w:val="Hyperlink"/>
@@ -1893,7 +2071,7 @@
                 <w:noProof/>
                 <w:webHidden/>
               </w:rPr>
-              <w:instrText xml:space="preserve"> PAGEREF _Toc71843545 \h </w:instrText>
+              <w:instrText xml:space="preserve"> PAGEREF _Toc71929451 \h </w:instrText>
             </w:r>
             <w:r>
               <w:rPr>
@@ -1913,7 +2091,7 @@
                 <w:noProof/>
                 <w:webHidden/>
               </w:rPr>
-              <w:t>17</w:t>
+              <w:t>20</w:t>
             </w:r>
             <w:r>
               <w:rPr>
@@ -1938,7 +2116,7 @@
               <w:lang w:val="en-GB" w:eastAsia="en-GB"/>
             </w:rPr>
           </w:pPr>
-          <w:hyperlink w:anchor="_Toc71843546" w:history="1">
+          <w:hyperlink w:anchor="_Toc71929452" w:history="1">
             <w:r>
               <w:rPr>
                 <w:rStyle w:val="Hyperlink"/>
@@ -1962,7 +2140,7 @@
                 <w:noProof/>
                 <w:lang w:val="en-IE"/>
               </w:rPr>
-              <w:t>Ethics</w:t>
+              <w:t>NodeJS</w:t>
             </w:r>
             <w:r>
               <w:rPr>
@@ -1983,7 +2161,7 @@
                 <w:noProof/>
                 <w:webHidden/>
               </w:rPr>
-              <w:instrText xml:space="preserve"> PAGEREF _Toc71843546 \h </w:instrText>
+              <w:instrText xml:space="preserve"> PAGEREF _Toc71929452 \h </w:instrText>
             </w:r>
             <w:r>
               <w:rPr>
@@ -2003,7 +2181,7 @@
                 <w:noProof/>
                 <w:webHidden/>
               </w:rPr>
-              <w:t>18</w:t>
+              <w:t>21</w:t>
             </w:r>
             <w:r>
               <w:rPr>
@@ -2028,7 +2206,7 @@
               <w:lang w:val="en-GB" w:eastAsia="en-GB"/>
             </w:rPr>
           </w:pPr>
-          <w:hyperlink w:anchor="_Toc71843547" w:history="1">
+          <w:hyperlink w:anchor="_Toc71929453" w:history="1">
             <w:r>
               <w:rPr>
                 <w:rStyle w:val="Hyperlink"/>
@@ -2052,7 +2230,7 @@
                 <w:noProof/>
                 <w:lang w:val="en-IE"/>
               </w:rPr>
-              <w:t>Conclusion</w:t>
+              <w:t>Ethics</w:t>
             </w:r>
             <w:r>
               <w:rPr>
@@ -2073,7 +2251,7 @@
                 <w:noProof/>
                 <w:webHidden/>
               </w:rPr>
-              <w:instrText xml:space="preserve"> PAGEREF _Toc71843547 \h </w:instrText>
+              <w:instrText xml:space="preserve"> PAGEREF _Toc71929453 \h </w:instrText>
             </w:r>
             <w:r>
               <w:rPr>
@@ -2093,7 +2271,7 @@
                 <w:noProof/>
                 <w:webHidden/>
               </w:rPr>
-              <w:t>19</w:t>
+              <w:t>22</w:t>
             </w:r>
             <w:r>
               <w:rPr>
@@ -2118,7 +2296,7 @@
               <w:lang w:val="en-GB" w:eastAsia="en-GB"/>
             </w:rPr>
           </w:pPr>
-          <w:hyperlink w:anchor="_Toc71843548" w:history="1">
+          <w:hyperlink w:anchor="_Toc71929454" w:history="1">
             <w:r>
               <w:rPr>
                 <w:rStyle w:val="Hyperlink"/>
@@ -2142,7 +2320,7 @@
                 <w:noProof/>
                 <w:lang w:val="en-IE"/>
               </w:rPr>
-              <w:t>Appendix</w:t>
+              <w:t>Conclusion</w:t>
             </w:r>
             <w:r>
               <w:rPr>
@@ -2163,7 +2341,7 @@
                 <w:noProof/>
                 <w:webHidden/>
               </w:rPr>
-              <w:instrText xml:space="preserve"> PAGEREF _Toc71843548 \h </w:instrText>
+              <w:instrText xml:space="preserve"> PAGEREF _Toc71929454 \h </w:instrText>
             </w:r>
             <w:r>
               <w:rPr>
@@ -2183,7 +2361,7 @@
                 <w:noProof/>
                 <w:webHidden/>
               </w:rPr>
-              <w:t>20</w:t>
+              <w:t>23</w:t>
             </w:r>
             <w:r>
               <w:rPr>
@@ -2208,11 +2386,12 @@
               <w:lang w:val="en-GB" w:eastAsia="en-GB"/>
             </w:rPr>
           </w:pPr>
-          <w:hyperlink w:anchor="_Toc71843549" w:history="1">
+          <w:hyperlink w:anchor="_Toc71929455" w:history="1">
             <w:r>
               <w:rPr>
                 <w:rStyle w:val="Hyperlink"/>
                 <w:noProof/>
+                <w:lang w:val="en-IE"/>
               </w:rPr>
               <w:t>13</w:t>
             </w:r>
@@ -2229,6 +2408,95 @@
               <w:rPr>
                 <w:rStyle w:val="Hyperlink"/>
                 <w:noProof/>
+                <w:lang w:val="en-IE"/>
+              </w:rPr>
+              <w:t>Appendix</w:t>
+            </w:r>
+            <w:r>
+              <w:rPr>
+                <w:noProof/>
+                <w:webHidden/>
+              </w:rPr>
+              <w:tab/>
+            </w:r>
+            <w:r>
+              <w:rPr>
+                <w:noProof/>
+                <w:webHidden/>
+              </w:rPr>
+              <w:fldChar w:fldCharType="begin"/>
+            </w:r>
+            <w:r>
+              <w:rPr>
+                <w:noProof/>
+                <w:webHidden/>
+              </w:rPr>
+              <w:instrText xml:space="preserve"> PAGEREF _Toc71929455 \h </w:instrText>
+            </w:r>
+            <w:r>
+              <w:rPr>
+                <w:noProof/>
+                <w:webHidden/>
+              </w:rPr>
+            </w:r>
+            <w:r>
+              <w:rPr>
+                <w:noProof/>
+                <w:webHidden/>
+              </w:rPr>
+              <w:fldChar w:fldCharType="separate"/>
+            </w:r>
+            <w:r>
+              <w:rPr>
+                <w:noProof/>
+                <w:webHidden/>
+              </w:rPr>
+              <w:t>24</w:t>
+            </w:r>
+            <w:r>
+              <w:rPr>
+                <w:noProof/>
+                <w:webHidden/>
+              </w:rPr>
+              <w:fldChar w:fldCharType="end"/>
+            </w:r>
+          </w:hyperlink>
+        </w:p>
+        <w:p>
+          <w:pPr>
+            <w:pStyle w:val="TOC1"/>
+            <w:tabs>
+              <w:tab w:val="left" w:pos="660"/>
+              <w:tab w:val="right" w:leader="dot" w:pos="9350"/>
+            </w:tabs>
+            <w:rPr>
+              <w:rFonts w:eastAsiaTheme="minorEastAsia"/>
+              <w:noProof/>
+              <w:sz w:val="22"/>
+              <w:lang w:val="en-GB" w:eastAsia="en-GB"/>
+            </w:rPr>
+          </w:pPr>
+          <w:hyperlink w:anchor="_Toc71929456" w:history="1">
+            <w:r>
+              <w:rPr>
+                <w:rStyle w:val="Hyperlink"/>
+                <w:noProof/>
+              </w:rPr>
+              <w:t>14</w:t>
+            </w:r>
+            <w:r>
+              <w:rPr>
+                <w:rFonts w:eastAsiaTheme="minorEastAsia"/>
+                <w:noProof/>
+                <w:sz w:val="22"/>
+                <w:lang w:val="en-GB" w:eastAsia="en-GB"/>
+              </w:rPr>
+              <w:tab/>
+            </w:r>
+            <w:r>
+              <w:rPr>
+                <w:rStyle w:val="Hyperlink"/>
+                <w:noProof/>
               </w:rPr>
               <w:t>References</w:t>
             </w:r>
@@ -2251,7 +2519,7 @@
                 <w:noProof/>
                 <w:webHidden/>
               </w:rPr>
-              <w:instrText xml:space="preserve"> PAGEREF _Toc71843549 \h </w:instrText>
+              <w:instrText xml:space="preserve"> PAGEREF _Toc71929456 \h </w:instrText>
             </w:r>
             <w:r>
               <w:rPr>
@@ -2271,7 +2539,7 @@
                 <w:noProof/>
                 <w:webHidden/>
               </w:rPr>
-              <w:t>21</w:t>
+              <w:t>25</w:t>
             </w:r>
             <w:r>
               <w:rPr>
@@ -2323,12 +2591,12 @@
       <w:pPr>
         <w:pStyle w:val="Heading1"/>
       </w:pPr>
-      <w:bookmarkStart w:id="1" w:name="_Toc71843533"/>
+      <w:bookmarkStart w:id="0" w:name="_Toc71929437"/>
       <w:r>
         <w:lastRenderedPageBreak/>
         <w:t>Summary</w:t>
       </w:r>
-      <w:bookmarkEnd w:id="1"/>
+      <w:bookmarkEnd w:id="0"/>
     </w:p>
     <w:p>
       <w:r>
@@ -2390,14 +2658,14 @@
           <w:lang w:val="en-IE"/>
         </w:rPr>
       </w:pPr>
-      <w:bookmarkStart w:id="2" w:name="_Toc71843534"/>
+      <w:bookmarkStart w:id="1" w:name="_Toc71929438"/>
       <w:r>
         <w:rPr>
           <w:lang w:val="en-IE"/>
         </w:rPr>
         <w:t>Poster</w:t>
       </w:r>
-      <w:bookmarkEnd w:id="2"/>
+      <w:bookmarkEnd w:id="1"/>
     </w:p>
     <w:p>
       <w:pPr>
@@ -2488,7 +2756,7 @@
           <w:lang w:val="en-IE"/>
         </w:rPr>
       </w:pPr>
-      <w:bookmarkStart w:id="3" w:name="_Toc71843535"/>
+      <w:bookmarkStart w:id="2" w:name="_Toc71929439"/>
       <w:r>
         <w:rPr>
           <w:lang w:val="en-IE"/>
@@ -2496,7 +2764,7 @@
         <w:lastRenderedPageBreak/>
         <w:t>Introduction</w:t>
       </w:r>
-      <w:bookmarkEnd w:id="3"/>
+      <w:bookmarkEnd w:id="2"/>
     </w:p>
     <w:p>
       <w:pPr>
@@ -2600,7 +2868,7 @@
           <w:lang w:val="en-IE"/>
         </w:rPr>
       </w:pPr>
-      <w:bookmarkStart w:id="4" w:name="_Toc71843536"/>
+      <w:bookmarkStart w:id="3" w:name="_Toc71929440"/>
       <w:r>
         <w:rPr>
           <w:lang w:val="en-IE"/>
@@ -2608,23 +2876,23 @@
         <w:lastRenderedPageBreak/>
         <w:t>Project Background</w:t>
       </w:r>
+      <w:bookmarkEnd w:id="3"/>
+    </w:p>
+    <w:p>
+      <w:pPr>
+        <w:pStyle w:val="Heading2"/>
+        <w:rPr>
+          <w:lang w:val="en-IE"/>
+        </w:rPr>
+      </w:pPr>
+      <w:bookmarkStart w:id="4" w:name="_Toc71929441"/>
+      <w:r>
+        <w:rPr>
+          <w:lang w:val="en-IE"/>
+        </w:rPr>
+        <w:t>Martial Arts</w:t>
+      </w:r>
       <w:bookmarkEnd w:id="4"/>
-    </w:p>
-    <w:p>
-      <w:pPr>
-        <w:pStyle w:val="Heading2"/>
-        <w:rPr>
-          <w:lang w:val="en-IE"/>
-        </w:rPr>
-      </w:pPr>
-      <w:bookmarkStart w:id="5" w:name="_Toc71843537"/>
-      <w:r>
-        <w:rPr>
-          <w:lang w:val="en-IE"/>
-        </w:rPr>
-        <w:t>Martial Arts</w:t>
-      </w:r>
-      <w:bookmarkEnd w:id="5"/>
     </w:p>
     <w:p>
       <w:pPr>
@@ -2887,7 +3155,7 @@
           <w:lang w:val="en-IE"/>
         </w:rPr>
       </w:pPr>
-      <w:bookmarkStart w:id="6" w:name="_Toc71843538"/>
+      <w:bookmarkStart w:id="5" w:name="_Toc71929442"/>
       <w:r>
         <w:rPr>
           <w:lang w:val="en-IE"/>
@@ -2895,7 +3163,7 @@
         <w:lastRenderedPageBreak/>
         <w:t>Front End Development</w:t>
       </w:r>
-      <w:bookmarkEnd w:id="6"/>
+      <w:bookmarkEnd w:id="5"/>
     </w:p>
     <w:p>
       <w:pPr>
@@ -3172,7 +3440,7 @@
           <w:lang w:val="en-IE"/>
         </w:rPr>
       </w:pPr>
-      <w:bookmarkStart w:id="7" w:name="_Toc71843539"/>
+      <w:bookmarkStart w:id="6" w:name="_Toc71929443"/>
       <w:r>
         <w:rPr>
           <w:lang w:val="en-IE"/>
@@ -3186,7 +3454,7 @@
         </w:rPr>
         <w:t>Architecture</w:t>
       </w:r>
-      <w:bookmarkEnd w:id="7"/>
+      <w:bookmarkEnd w:id="6"/>
     </w:p>
     <w:p>
       <w:pPr>
@@ -3402,7 +3670,7 @@
           <w:lang w:val="en-IE"/>
         </w:rPr>
       </w:pPr>
-      <w:bookmarkStart w:id="8" w:name="_Toc71843540"/>
+      <w:bookmarkStart w:id="7" w:name="_Toc71929444"/>
       <w:r>
         <w:rPr>
           <w:lang w:val="en-IE"/>
@@ -3410,7 +3678,7 @@
         <w:lastRenderedPageBreak/>
         <w:t>Project Plan</w:t>
       </w:r>
-      <w:bookmarkEnd w:id="8"/>
+      <w:bookmarkEnd w:id="7"/>
     </w:p>
     <w:p>
       <w:pPr>
@@ -3433,7 +3701,7 @@
           <w:lang w:val="en-IE"/>
         </w:rPr>
       </w:pPr>
-      <w:bookmarkStart w:id="9" w:name="_Toc71843541"/>
+      <w:bookmarkStart w:id="8" w:name="_Toc71929445"/>
       <w:r>
         <w:rPr>
           <w:lang w:val="en-IE"/>
@@ -3441,61 +3709,61 @@
         <w:lastRenderedPageBreak/>
         <w:t>React Native</w:t>
       </w:r>
+      <w:bookmarkEnd w:id="8"/>
+    </w:p>
+    <w:p>
+      <w:pPr>
+        <w:rPr>
+          <w:lang w:val="en-IE"/>
+        </w:rPr>
+      </w:pPr>
+      <w:r>
+        <w:rPr>
+          <w:lang w:val="en-IE"/>
+        </w:rPr>
+        <w:t>In this section I will discuss in detail the use of React Native and the reasoning about using this approach. I will break down some of the key features that were used with regards React Native.</w:t>
+      </w:r>
+    </w:p>
+    <w:p>
+      <w:pPr>
+        <w:rPr>
+          <w:lang w:val="en-IE"/>
+        </w:rPr>
+      </w:pPr>
+      <w:r>
+        <w:rPr>
+          <w:lang w:val="en-IE"/>
+        </w:rPr>
+        <w:t>“React Native combines the best parts of native development with React, a best-in-class JavaScript library for building user interfaces</w:t>
+      </w:r>
+      <w:r>
+        <w:rPr>
+          <w:lang w:val="en-IE"/>
+        </w:rPr>
+        <w:t>” [</w:t>
+      </w:r>
+      <w:r>
+        <w:rPr>
+          <w:lang w:val="en-IE"/>
+        </w:rPr>
+        <w:t>2]. This was one of the driving forces behind this viewpoint. The ability to create native applications is a massive advantage that suited the style of project I was creating.</w:t>
+      </w:r>
+    </w:p>
+    <w:p>
+      <w:pPr>
+        <w:pStyle w:val="Heading2"/>
+        <w:rPr>
+          <w:lang w:val="en-IE"/>
+        </w:rPr>
+      </w:pPr>
+      <w:bookmarkStart w:id="9" w:name="_Toc71929446"/>
+      <w:r>
+        <w:rPr>
+          <w:lang w:val="en-IE"/>
+        </w:rPr>
+        <w:t>React Navigation</w:t>
+      </w:r>
       <w:bookmarkEnd w:id="9"/>
-    </w:p>
-    <w:p>
-      <w:pPr>
-        <w:rPr>
-          <w:lang w:val="en-IE"/>
-        </w:rPr>
-      </w:pPr>
-      <w:r>
-        <w:rPr>
-          <w:lang w:val="en-IE"/>
-        </w:rPr>
-        <w:t>In this section I will discuss in detail the use of React Native and the reasoning about using this approach. I will break down some of the key features that were used with regards React Native.</w:t>
-      </w:r>
-    </w:p>
-    <w:p>
-      <w:pPr>
-        <w:rPr>
-          <w:lang w:val="en-IE"/>
-        </w:rPr>
-      </w:pPr>
-      <w:r>
-        <w:rPr>
-          <w:lang w:val="en-IE"/>
-        </w:rPr>
-        <w:t>“React Native combines the best parts of native development with React, a best-in-class JavaScript library for building user interfaces</w:t>
-      </w:r>
-      <w:r>
-        <w:rPr>
-          <w:lang w:val="en-IE"/>
-        </w:rPr>
-        <w:t>” [</w:t>
-      </w:r>
-      <w:r>
-        <w:rPr>
-          <w:lang w:val="en-IE"/>
-        </w:rPr>
-        <w:t>2]. This was one of the driving forces behind this viewpoint. The ability to create native applications is a massive advantage that suited the style of project I was creating.</w:t>
-      </w:r>
-    </w:p>
-    <w:p>
-      <w:pPr>
-        <w:pStyle w:val="Heading2"/>
-        <w:rPr>
-          <w:lang w:val="en-IE"/>
-        </w:rPr>
-      </w:pPr>
-      <w:bookmarkStart w:id="10" w:name="_Toc71843542"/>
-      <w:r>
-        <w:rPr>
-          <w:lang w:val="en-IE"/>
-        </w:rPr>
-        <w:t>React Navigation</w:t>
-      </w:r>
-      <w:bookmarkEnd w:id="10"/>
     </w:p>
     <w:p>
       <w:pPr>
@@ -3725,10 +3993,7 @@
         <w:fldChar w:fldCharType="end"/>
       </w:r>
       <w:r>
-        <w:t xml:space="preserve"> </w:t>
-      </w:r>
-      <w:r>
-        <w:t>Stack Navigation Container</w:t>
+        <w:t xml:space="preserve"> Stack Navigation Container</w:t>
       </w:r>
     </w:p>
     <w:p>
@@ -3768,6 +4033,12 @@
           <w:lang w:val="en-IE"/>
         </w:rPr>
         <w:t>or main file) clean and clutter free.</w:t>
+      </w:r>
+      <w:r>
+        <w:rPr>
+          <w:lang w:val="en-IE"/>
+        </w:rPr>
+        <w:t xml:space="preserve"> Having navigation working in a multi file format proved quite tricky and it was a problem towards the end of the timeline however I realised the issue and luckily it was the correct solution. It was difficult as there was nothing similar in any search engine results and there was very little detail out there on the web.</w:t>
       </w:r>
     </w:p>
     <w:p>
@@ -3871,10 +4142,7 @@
         <w:t>2</w:t>
       </w:r>
       <w:r>
-        <w:t xml:space="preserve"> </w:t>
-      </w:r>
-      <w:r>
-        <w:t>Component Import</w:t>
+        <w:t xml:space="preserve"> Component Import</w:t>
       </w:r>
     </w:p>
     <w:p>
@@ -4007,30 +4275,22 @@
         <w:t>3</w:t>
       </w:r>
       <w:r>
+        <w:t xml:space="preserve"> Navigation Route</w:t>
+      </w:r>
+    </w:p>
+    <w:p>
+      <w:r>
+        <w:t>When an action is performed, in this case its “onPress” we call the function “navigation.navigate()” and we pass it the route and in this example the route is “About”. This “FAB</w:t>
+      </w:r>
+      <w:r>
+        <w:t>” [</w:t>
+      </w:r>
+      <w:r>
+        <w:t>4] when pressed will navigate to the route “About”. It’s a very simple yet effective method of moving throughout various screens in react native applications</w:t>
+      </w:r>
+      <w:r>
         <w:t xml:space="preserve"> </w:t>
       </w:r>
-      <w:r>
-        <w:t>Navigation Route</w:t>
-      </w:r>
-    </w:p>
-    <w:p>
-      <w:r>
-        <w:t>When an action is performed, in this case its “onPress” we call the function “navigation.navigate()” and we pass it the route and in this example the route is “About”. This “FAB”[4] when pressed will navigate to the route “About”. It’s a very simple yet effective method of moving throughout various screens in react native applications.</w:t>
-      </w:r>
-    </w:p>
-    <w:p>
-      <w:pPr>
-        <w:rPr>
-          <w:lang w:val="en-IE"/>
-        </w:rPr>
-      </w:pPr>
-    </w:p>
-    <w:p>
-      <w:pPr>
-        <w:rPr>
-          <w:lang w:val="en-IE"/>
-        </w:rPr>
-      </w:pPr>
     </w:p>
     <w:p>
       <w:pPr>
@@ -4046,7 +4306,7 @@
           <w:lang w:val="en-IE"/>
         </w:rPr>
       </w:pPr>
-      <w:bookmarkStart w:id="11" w:name="_Toc71843543"/>
+      <w:bookmarkStart w:id="10" w:name="_Toc71929447"/>
       <w:r>
         <w:rPr>
           <w:lang w:val="en-IE"/>
@@ -4054,85 +4314,49 @@
         <w:lastRenderedPageBreak/>
         <w:t>Picker</w:t>
       </w:r>
-      <w:bookmarkEnd w:id="11"/>
-    </w:p>
-    <w:p>
-      <w:pPr>
-        <w:rPr>
-          <w:lang w:val="en-GB"/>
-        </w:rPr>
-      </w:pPr>
-      <w:r>
-        <w:rPr>
-          <w:lang w:val="en-IE"/>
-        </w:rPr>
-        <w:t>P</w:t>
-      </w:r>
-      <w:r>
-        <w:rPr>
-          <w:lang w:val="en-IE"/>
-        </w:rPr>
-        <w:t xml:space="preserve">hotographs are </w:t>
-      </w:r>
-      <w:r>
-        <w:rPr>
-          <w:lang w:val="en-IE"/>
-        </w:rPr>
-        <w:t>not</w:t>
-      </w:r>
-      <w:r>
-        <w:rPr>
-          <w:lang w:val="en-IE"/>
-        </w:rPr>
-        <w:t xml:space="preserve"> </w:t>
-      </w:r>
-      <w:r>
-        <w:rPr>
-          <w:lang w:val="en-IE"/>
-        </w:rPr>
-        <w:t xml:space="preserve">technical </w:t>
-      </w:r>
-      <w:r>
-        <w:rPr>
-          <w:lang w:val="en-IE"/>
-        </w:rPr>
-        <w:t>diagrams</w:t>
-      </w:r>
-      <w:r>
-        <w:rPr>
-          <w:lang w:val="en-IE"/>
-        </w:rPr>
-        <w:t xml:space="preserve"> and are not a good substitute for professional technical diagrams.</w:t>
-      </w:r>
-      <w:r>
-        <w:rPr>
-          <w:lang w:val="en-GB"/>
-        </w:rPr>
-        <w:t xml:space="preserve"> </w:t>
-      </w:r>
-      <w:r>
-        <w:rPr>
-          <w:lang w:val="en-IE"/>
-        </w:rPr>
-        <w:t>U</w:t>
-      </w:r>
-      <w:r>
-        <w:rPr>
-          <w:lang w:val="en-IE"/>
-        </w:rPr>
-        <w:t xml:space="preserve">se photographs to enhance a report, but not as a replacement for </w:t>
-      </w:r>
-      <w:r>
-        <w:rPr>
-          <w:lang w:val="en-IE"/>
-        </w:rPr>
-        <w:t>diagrams.</w:t>
-      </w:r>
-    </w:p>
-    <w:p>
-      <w:pPr>
-        <w:rPr>
-          <w:lang w:val="en-GB"/>
+      <w:bookmarkEnd w:id="10"/>
+    </w:p>
+    <w:p>
+      <w:pPr>
+        <w:spacing w:line="259" w:lineRule="auto"/>
+        <w:rPr>
+          <w:lang w:val="en-IE"/>
+        </w:rPr>
+      </w:pPr>
+      <w:r>
+        <w:rPr>
+          <w:lang w:val="en-IE"/>
+        </w:rPr>
+        <w:t>One of the first components I implemented into my project is a picker. This is the equivalent of a dropdown list however it has a bit more complexity to it.</w:t>
+      </w:r>
+    </w:p>
+    <w:p>
+      <w:pPr>
+        <w:spacing w:line="259" w:lineRule="auto"/>
+        <w:rPr>
+          <w:lang w:val="en-IE"/>
+        </w:rPr>
+      </w:pPr>
+      <w:r>
+        <w:rPr>
+          <w:lang w:val="en-IE"/>
+        </w:rPr>
+        <w:t xml:space="preserve">The picker looked particularly impressive on the iPhone as can be seen from the image below. </w:t>
+      </w:r>
+    </w:p>
+    <w:p>
+      <w:pPr>
+        <w:spacing w:line="259" w:lineRule="auto"/>
+        <w:rPr>
+          <w:lang w:val="en-IE"/>
+        </w:rPr>
+      </w:pPr>
+    </w:p>
+    <w:p>
+      <w:pPr>
+        <w:spacing w:line="259" w:lineRule="auto"/>
+        <w:rPr>
+          <w:lang w:val="en-IE"/>
         </w:rPr>
       </w:pPr>
       <w:r>
@@ -4141,24 +4365,18 @@
           <w:lang w:val="en-GB" w:eastAsia="en-GB"/>
         </w:rPr>
         <w:drawing>
-          <wp:anchor distT="0" distB="0" distL="114300" distR="114300" simplePos="0" relativeHeight="251671552" behindDoc="0" locked="0" layoutInCell="1" allowOverlap="1" wp14:anchorId="0068B928" wp14:editId="30DCC0B8">
+          <wp:anchor distT="0" distB="0" distL="114300" distR="114300" simplePos="0" relativeHeight="251687936" behindDoc="0" locked="0" layoutInCell="1" allowOverlap="1" wp14:anchorId="48A5AEDA" wp14:editId="1FBA355D">
             <wp:simplePos x="0" y="0"/>
-            <wp:positionH relativeFrom="column">
-              <wp:posOffset>2857500</wp:posOffset>
+            <wp:positionH relativeFrom="margin">
+              <wp:align>center</wp:align>
             </wp:positionH>
             <wp:positionV relativeFrom="paragraph">
-              <wp:posOffset>10160</wp:posOffset>
+              <wp:posOffset>8890</wp:posOffset>
             </wp:positionV>
-            <wp:extent cx="1950720" cy="1735248"/>
-            <wp:effectExtent l="0" t="0" r="0" b="0"/>
+            <wp:extent cx="2171700" cy="2798391"/>
+            <wp:effectExtent l="0" t="0" r="0" b="2540"/>
             <wp:wrapNone/>
-            <wp:docPr id="24582" name="Picture 5">
-              <a:extLst xmlns:a="http://schemas.openxmlformats.org/drawingml/2006/main">
-                <a:ext uri="{FF2B5EF4-FFF2-40B4-BE49-F238E27FC236}">
-                  <a16:creationId xmlns="" xmlns:cx="http://schemas.microsoft.com/office/drawing/2014/chartex" xmlns:cx1="http://schemas.microsoft.com/office/drawing/2015/9/8/chartex" xmlns:cx2="http://schemas.microsoft.com/office/drawing/2015/10/21/chartex" xmlns:cx3="http://schemas.microsoft.com/office/drawing/2016/5/9/chartex" xmlns:cx4="http://schemas.microsoft.com/office/drawing/2016/5/10/chartex" xmlns:cx5="http://schemas.microsoft.com/office/drawing/2016/5/11/chartex" xmlns:cx6="http://schemas.microsoft.com/office/drawing/2016/5/12/chartex" xmlns:cx7="http://schemas.microsoft.com/office/drawing/2016/5/13/chartex" xmlns:cx8="http://schemas.microsoft.com/office/drawing/2016/5/14/chartex" xmlns:aink="http://schemas.microsoft.com/office/drawing/2016/ink" xmlns:am3d="http://schemas.microsoft.com/office/drawing/2017/model3d" xmlns:o="urn:schemas-microsoft-com:office:office" xmlns:v="urn:schemas-microsoft-com:vml" xmlns:w10="urn:schemas-microsoft-com:office:word" xmlns:w="http://schemas.openxmlformats.org/wordprocessingml/2006/main" xmlns:w16cex="http://schemas.microsoft.com/office/word/2018/wordml/cex" xmlns:w16cid="http://schemas.microsoft.com/office/word/2016/wordml/cid" xmlns:w16="http://schemas.microsoft.com/office/word/2018/wordml" xmlns:w16se="http://schemas.microsoft.com/office/word/2015/wordml/symex" xmlns:a16="http://schemas.microsoft.com/office/drawing/2014/main" id="{436371DB-713D-4430-9ECD-DACC5526FA91}"/>
-                </a:ext>
-              </a:extLst>
-            </wp:docPr>
+            <wp:docPr id="16" name="Picture 16" descr="React Native ios picker is always open - Stack Overflow"/>
             <wp:cNvGraphicFramePr>
               <a:graphicFrameLocks xmlns:a="http://schemas.openxmlformats.org/drawingml/2006/main" noChangeAspect="1"/>
             </wp:cNvGraphicFramePr>
@@ -4166,19 +4384,13 @@
               <a:graphicData uri="http://schemas.openxmlformats.org/drawingml/2006/picture">
                 <pic:pic xmlns:pic="http://schemas.openxmlformats.org/drawingml/2006/picture">
                   <pic:nvPicPr>
-                    <pic:cNvPr id="24582" name="Picture 5">
-                      <a:extLst>
-                        <a:ext uri="{FF2B5EF4-FFF2-40B4-BE49-F238E27FC236}">
-                          <a16:creationId xmlns="" xmlns:cx="http://schemas.microsoft.com/office/drawing/2014/chartex" xmlns:cx1="http://schemas.microsoft.com/office/drawing/2015/9/8/chartex" xmlns:cx2="http://schemas.microsoft.com/office/drawing/2015/10/21/chartex" xmlns:cx3="http://schemas.microsoft.com/office/drawing/2016/5/9/chartex" xmlns:cx4="http://schemas.microsoft.com/office/drawing/2016/5/10/chartex" xmlns:cx5="http://schemas.microsoft.com/office/drawing/2016/5/11/chartex" xmlns:cx6="http://schemas.microsoft.com/office/drawing/2016/5/12/chartex" xmlns:cx7="http://schemas.microsoft.com/office/drawing/2016/5/13/chartex" xmlns:cx8="http://schemas.microsoft.com/office/drawing/2016/5/14/chartex" xmlns:aink="http://schemas.microsoft.com/office/drawing/2016/ink" xmlns:am3d="http://schemas.microsoft.com/office/drawing/2017/model3d" xmlns:o="urn:schemas-microsoft-com:office:office" xmlns:v="urn:schemas-microsoft-com:vml" xmlns:w10="urn:schemas-microsoft-com:office:word" xmlns:w="http://schemas.openxmlformats.org/wordprocessingml/2006/main" xmlns:w16cex="http://schemas.microsoft.com/office/word/2018/wordml/cex" xmlns:w16cid="http://schemas.microsoft.com/office/word/2016/wordml/cid" xmlns:w16="http://schemas.microsoft.com/office/word/2018/wordml" xmlns:w16se="http://schemas.microsoft.com/office/word/2015/wordml/symex" xmlns:a16="http://schemas.microsoft.com/office/drawing/2014/main" id="{436371DB-713D-4430-9ECD-DACC5526FA91}"/>
-                        </a:ext>
-                      </a:extLst>
-                    </pic:cNvPr>
+                    <pic:cNvPr id="0" name="Picture 1" descr="React Native ios picker is always open - Stack Overflow"/>
                     <pic:cNvPicPr>
-                      <a:picLocks noChangeAspect="1"/>
+                      <a:picLocks noChangeAspect="1" noChangeArrowheads="1"/>
                     </pic:cNvPicPr>
                   </pic:nvPicPr>
                   <pic:blipFill>
-                    <a:blip r:embed="rId17">
+                    <a:blip r:embed="rId17" cstate="print">
                       <a:extLst>
                         <a:ext uri="{28A0092B-C50C-407E-A947-70E740481C1C}">
                           <a14:useLocalDpi xmlns:a14="http://schemas.microsoft.com/office/drawing/2010/main" val="0"/>
@@ -4193,7 +4405,7 @@
                   <pic:spPr bwMode="auto">
                     <a:xfrm>
                       <a:off x="0" y="0"/>
-                      <a:ext cx="1950720" cy="1735248"/>
+                      <a:ext cx="2171700" cy="2798391"/>
                     </a:xfrm>
                     <a:prstGeom prst="rect">
                       <a:avLst/>
@@ -4215,30 +4427,168 @@
           </wp:anchor>
         </w:drawing>
       </w:r>
+    </w:p>
+    <w:p>
+      <w:pPr>
+        <w:spacing w:line="259" w:lineRule="auto"/>
+        <w:rPr>
+          <w:lang w:val="en-IE"/>
+        </w:rPr>
+      </w:pPr>
+    </w:p>
+    <w:p>
+      <w:pPr>
+        <w:spacing w:line="259" w:lineRule="auto"/>
+        <w:rPr>
+          <w:lang w:val="en-IE"/>
+        </w:rPr>
+      </w:pPr>
+    </w:p>
+    <w:p>
+      <w:pPr>
+        <w:spacing w:line="259" w:lineRule="auto"/>
+        <w:rPr>
+          <w:lang w:val="en-IE"/>
+        </w:rPr>
+      </w:pPr>
+    </w:p>
+    <w:p>
+      <w:pPr>
+        <w:spacing w:line="259" w:lineRule="auto"/>
+        <w:rPr>
+          <w:lang w:val="en-IE"/>
+        </w:rPr>
+      </w:pPr>
+    </w:p>
+    <w:p>
+      <w:pPr>
+        <w:spacing w:line="259" w:lineRule="auto"/>
+        <w:rPr>
+          <w:lang w:val="en-IE"/>
+        </w:rPr>
+      </w:pPr>
+    </w:p>
+    <w:p>
+      <w:pPr>
+        <w:spacing w:line="259" w:lineRule="auto"/>
+        <w:rPr>
+          <w:lang w:val="en-IE"/>
+        </w:rPr>
+      </w:pPr>
+    </w:p>
+    <w:p>
+      <w:pPr>
+        <w:spacing w:line="259" w:lineRule="auto"/>
+        <w:rPr>
+          <w:lang w:val="en-IE"/>
+        </w:rPr>
+      </w:pPr>
+    </w:p>
+    <w:p>
+      <w:pPr>
+        <w:spacing w:line="259" w:lineRule="auto"/>
+        <w:rPr>
+          <w:lang w:val="en-IE"/>
+        </w:rPr>
+      </w:pPr>
+    </w:p>
+    <w:p>
+      <w:pPr>
+        <w:spacing w:line="259" w:lineRule="auto"/>
+        <w:rPr>
+          <w:lang w:val="en-IE"/>
+        </w:rPr>
+      </w:pPr>
+    </w:p>
+    <w:p>
+      <w:pPr>
+        <w:pStyle w:val="Caption"/>
+      </w:pPr>
+      <w:r>
+        <w:t xml:space="preserve">[5]Figure </w:t>
+      </w:r>
+      <w:r>
+        <w:rPr>
+          <w:noProof/>
+        </w:rPr>
+        <w:t>7</w:t>
+      </w:r>
+      <w:r>
+        <w:noBreakHyphen/>
+      </w:r>
+      <w:r>
+        <w:rPr>
+          <w:noProof/>
+        </w:rPr>
+        <w:t>4</w:t>
+      </w:r>
+      <w:r>
+        <w:t xml:space="preserve"> Picker Example (iPhone)</w:t>
+      </w:r>
+    </w:p>
+    <w:p>
+      <w:r>
+        <w:t>The iPhone picker is similar to a wheel and when scrolling through the items it spins them in a wheel like motion. This component is a standard react native component which I availed of in two areas of my project. I used a three element picker to select the date for each bout</w:t>
+      </w:r>
+      <w:r>
+        <w:t xml:space="preserve"> to give extra detail when accessing this information at a later date. I also used an additional picker when searching the database for previous bouts. When the name is search it fills the picker with the dates of the bouts retrieved from the “fetch API”.</w:t>
+      </w:r>
+    </w:p>
+    <w:p>
+      <w:pPr>
+        <w:spacing w:line="259" w:lineRule="auto"/>
+        <w:rPr>
+          <w:lang w:val="en-IE"/>
+        </w:rPr>
+      </w:pPr>
+      <w:r>
+        <w:rPr>
+          <w:lang w:val="en-IE"/>
+        </w:rPr>
+        <w:br w:type="page"/>
+      </w:r>
+    </w:p>
+    <w:p>
+      <w:pPr>
+        <w:pStyle w:val="Heading1"/>
+        <w:rPr>
+          <w:lang w:val="en-IE"/>
+        </w:rPr>
+      </w:pPr>
+      <w:bookmarkStart w:id="11" w:name="_Toc71929448"/>
+      <w:r>
+        <w:rPr>
+          <w:lang w:val="en-IE"/>
+        </w:rPr>
+        <w:lastRenderedPageBreak/>
+        <w:t>Accelerometer</w:t>
+      </w:r>
+      <w:bookmarkEnd w:id="11"/>
+    </w:p>
+    <w:p>
+      <w:pPr>
+        <w:rPr>
+          <w:lang w:val="en-IE"/>
+        </w:rPr>
+      </w:pPr>
       <w:r>
         <w:rPr>
           <w:noProof/>
           <w:lang w:val="en-GB" w:eastAsia="en-GB"/>
         </w:rPr>
         <w:drawing>
-          <wp:anchor distT="0" distB="0" distL="114300" distR="114300" simplePos="0" relativeHeight="251670528" behindDoc="0" locked="0" layoutInCell="1" allowOverlap="1" wp14:anchorId="0F0FD8B2" wp14:editId="7528A371">
+          <wp:anchor distT="0" distB="0" distL="114300" distR="114300" simplePos="0" relativeHeight="251688960" behindDoc="0" locked="0" layoutInCell="1" allowOverlap="1" wp14:anchorId="66F2DB76" wp14:editId="7B6B298F">
             <wp:simplePos x="0" y="0"/>
             <wp:positionH relativeFrom="margin">
-              <wp:posOffset>670560</wp:posOffset>
+              <wp:align>center</wp:align>
             </wp:positionH>
             <wp:positionV relativeFrom="paragraph">
-              <wp:posOffset>254000</wp:posOffset>
+              <wp:posOffset>1437640</wp:posOffset>
             </wp:positionV>
-            <wp:extent cx="1371265" cy="1402080"/>
-            <wp:effectExtent l="0" t="0" r="635" b="7620"/>
+            <wp:extent cx="2812899" cy="2905125"/>
+            <wp:effectExtent l="0" t="0" r="6985" b="0"/>
             <wp:wrapNone/>
-            <wp:docPr id="24581" name="Picture 4">
-              <a:extLst xmlns:a="http://schemas.openxmlformats.org/drawingml/2006/main">
-                <a:ext uri="{FF2B5EF4-FFF2-40B4-BE49-F238E27FC236}">
-                  <a16:creationId xmlns="" xmlns:cx="http://schemas.microsoft.com/office/drawing/2014/chartex" xmlns:cx1="http://schemas.microsoft.com/office/drawing/2015/9/8/chartex" xmlns:cx2="http://schemas.microsoft.com/office/drawing/2015/10/21/chartex" xmlns:cx3="http://schemas.microsoft.com/office/drawing/2016/5/9/chartex" xmlns:cx4="http://schemas.microsoft.com/office/drawing/2016/5/10/chartex" xmlns:cx5="http://schemas.microsoft.com/office/drawing/2016/5/11/chartex" xmlns:cx6="http://schemas.microsoft.com/office/drawing/2016/5/12/chartex" xmlns:cx7="http://schemas.microsoft.com/office/drawing/2016/5/13/chartex" xmlns:cx8="http://schemas.microsoft.com/office/drawing/2016/5/14/chartex" xmlns:aink="http://schemas.microsoft.com/office/drawing/2016/ink" xmlns:am3d="http://schemas.microsoft.com/office/drawing/2017/model3d" xmlns:o="urn:schemas-microsoft-com:office:office" xmlns:v="urn:schemas-microsoft-com:vml" xmlns:w10="urn:schemas-microsoft-com:office:word" xmlns:w="http://schemas.openxmlformats.org/wordprocessingml/2006/main" xmlns:w16cex="http://schemas.microsoft.com/office/word/2018/wordml/cex" xmlns:w16cid="http://schemas.microsoft.com/office/word/2016/wordml/cid" xmlns:w16="http://schemas.microsoft.com/office/word/2018/wordml" xmlns:w16se="http://schemas.microsoft.com/office/word/2015/wordml/symex" xmlns:a16="http://schemas.microsoft.com/office/drawing/2014/main" id="{0B91586B-B66F-4093-A160-F5BBF0D8C9E5}"/>
-                </a:ext>
-              </a:extLst>
-            </wp:docPr>
+            <wp:docPr id="17" name="Picture 17" descr="4. Using the Accelerometer - Basic Sensors in iOS [Book]"/>
             <wp:cNvGraphicFramePr>
               <a:graphicFrameLocks xmlns:a="http://schemas.openxmlformats.org/drawingml/2006/main" noChangeAspect="1"/>
             </wp:cNvGraphicFramePr>
@@ -4246,15 +4596,9 @@
               <a:graphicData uri="http://schemas.openxmlformats.org/drawingml/2006/picture">
                 <pic:pic xmlns:pic="http://schemas.openxmlformats.org/drawingml/2006/picture">
                   <pic:nvPicPr>
-                    <pic:cNvPr id="24581" name="Picture 4">
-                      <a:extLst>
-                        <a:ext uri="{FF2B5EF4-FFF2-40B4-BE49-F238E27FC236}">
-                          <a16:creationId xmlns="" xmlns:cx="http://schemas.microsoft.com/office/drawing/2014/chartex" xmlns:cx1="http://schemas.microsoft.com/office/drawing/2015/9/8/chartex" xmlns:cx2="http://schemas.microsoft.com/office/drawing/2015/10/21/chartex" xmlns:cx3="http://schemas.microsoft.com/office/drawing/2016/5/9/chartex" xmlns:cx4="http://schemas.microsoft.com/office/drawing/2016/5/10/chartex" xmlns:cx5="http://schemas.microsoft.com/office/drawing/2016/5/11/chartex" xmlns:cx6="http://schemas.microsoft.com/office/drawing/2016/5/12/chartex" xmlns:cx7="http://schemas.microsoft.com/office/drawing/2016/5/13/chartex" xmlns:cx8="http://schemas.microsoft.com/office/drawing/2016/5/14/chartex" xmlns:aink="http://schemas.microsoft.com/office/drawing/2016/ink" xmlns:am3d="http://schemas.microsoft.com/office/drawing/2017/model3d" xmlns:o="urn:schemas-microsoft-com:office:office" xmlns:v="urn:schemas-microsoft-com:vml" xmlns:w10="urn:schemas-microsoft-com:office:word" xmlns:w="http://schemas.openxmlformats.org/wordprocessingml/2006/main" xmlns:w16cex="http://schemas.microsoft.com/office/word/2018/wordml/cex" xmlns:w16cid="http://schemas.microsoft.com/office/word/2016/wordml/cid" xmlns:w16="http://schemas.microsoft.com/office/word/2018/wordml" xmlns:w16se="http://schemas.microsoft.com/office/word/2015/wordml/symex" xmlns:a16="http://schemas.microsoft.com/office/drawing/2014/main" id="{0B91586B-B66F-4093-A160-F5BBF0D8C9E5}"/>
-                        </a:ext>
-                      </a:extLst>
-                    </pic:cNvPr>
+                    <pic:cNvPr id="0" name="Picture 3" descr="4. Using the Accelerometer - Basic Sensors in iOS [Book]"/>
                     <pic:cNvPicPr>
-                      <a:picLocks noChangeAspect="1"/>
+                      <a:picLocks noChangeAspect="1" noChangeArrowheads="1"/>
                     </pic:cNvPicPr>
                   </pic:nvPicPr>
                   <pic:blipFill>
@@ -4273,7 +4617,7 @@
                   <pic:spPr bwMode="auto">
                     <a:xfrm>
                       <a:off x="0" y="0"/>
-                      <a:ext cx="1371265" cy="1402080"/>
+                      <a:ext cx="2812899" cy="2905125"/>
                     </a:xfrm>
                     <a:prstGeom prst="rect">
                       <a:avLst/>
@@ -4297,159 +4641,305 @@
       </w:r>
       <w:r>
         <w:rPr>
+          <w:lang w:val="en-IE"/>
+        </w:rPr>
+        <w:t xml:space="preserve">The Accelerometer is a key piece of equipment with regards to this project. As I did not receive my physical parts this presented me with a problem. I was forced to view the challenge from a different angle. With some guidance from my supervisor, we came to the conclusion that harnessing the accelerometer in my personal phone would be the quickest approach to solve the issue as time was lacking. </w:t>
+      </w:r>
+    </w:p>
+    <w:p>
+      <w:pPr>
+        <w:rPr>
+          <w:lang w:val="en-IE"/>
+        </w:rPr>
+      </w:pPr>
+    </w:p>
+    <w:p>
+      <w:pPr>
+        <w:rPr>
+          <w:lang w:val="en-IE"/>
+        </w:rPr>
+      </w:pPr>
+    </w:p>
+    <w:p>
+      <w:pPr>
+        <w:rPr>
+          <w:lang w:val="en-IE"/>
+        </w:rPr>
+      </w:pPr>
+    </w:p>
+    <w:p>
+      <w:pPr>
+        <w:rPr>
+          <w:lang w:val="en-IE"/>
+        </w:rPr>
+      </w:pPr>
+    </w:p>
+    <w:p>
+      <w:pPr>
+        <w:rPr>
+          <w:lang w:val="en-IE"/>
+        </w:rPr>
+      </w:pPr>
+    </w:p>
+    <w:p>
+      <w:pPr>
+        <w:rPr>
+          <w:lang w:val="en-IE"/>
+        </w:rPr>
+      </w:pPr>
+    </w:p>
+    <w:p>
+      <w:pPr>
+        <w:rPr>
+          <w:lang w:val="en-IE"/>
+        </w:rPr>
+      </w:pPr>
+    </w:p>
+    <w:p>
+      <w:pPr>
+        <w:rPr>
+          <w:lang w:val="en-IE"/>
+        </w:rPr>
+      </w:pPr>
+    </w:p>
+    <w:p>
+      <w:pPr>
+        <w:pStyle w:val="Caption"/>
+      </w:pPr>
+      <w:r>
+        <w:t xml:space="preserve">[6]Figure </w:t>
+      </w:r>
+      <w:r>
+        <w:rPr>
+          <w:noProof/>
+        </w:rPr>
+        <w:t>8</w:t>
+      </w:r>
+      <w:r>
+        <w:noBreakHyphen/>
+      </w:r>
+      <w:r>
+        <w:rPr>
+          <w:noProof/>
+        </w:rPr>
+        <w:t>1</w:t>
+      </w:r>
+      <w:r>
+        <w:t xml:space="preserve"> Accelerometer Axis</w:t>
+      </w:r>
+    </w:p>
+    <w:p>
+      <w:pPr>
+        <w:rPr>
+          <w:lang w:val="en-IE"/>
+        </w:rPr>
+      </w:pPr>
+      <w:r>
+        <w:rPr>
+          <w:lang w:val="en-IE"/>
+        </w:rPr>
+        <w:t>As can be seen in “Figure 8-1”, there are three axis. X, Y and Z. In my hand I turned the phone and focused on the X axis. When the reading overcomes a certain threshold I would increment the punch count. This is not the most accurate proposal however due to lack of time and resources I was limited to this outcome.</w:t>
+      </w:r>
+    </w:p>
+    <w:p>
+      <w:pPr>
+        <w:rPr>
+          <w:lang w:val="en-IE"/>
+        </w:rPr>
+      </w:pPr>
+    </w:p>
+    <w:p>
+      <w:pPr>
+        <w:rPr>
+          <w:lang w:val="en-IE"/>
+        </w:rPr>
+      </w:pPr>
+    </w:p>
+    <w:p>
+      <w:pPr>
+        <w:rPr>
+          <w:lang w:val="en-IE"/>
+        </w:rPr>
+      </w:pPr>
+    </w:p>
+    <w:p>
+      <w:pPr>
+        <w:rPr>
+          <w:lang w:val="en-IE"/>
+        </w:rPr>
+      </w:pPr>
+    </w:p>
+    <w:p>
+      <w:pPr>
+        <w:pStyle w:val="Heading2"/>
+        <w:rPr>
+          <w:lang w:val="en-IE"/>
+        </w:rPr>
+      </w:pPr>
+      <w:bookmarkStart w:id="12" w:name="_Toc71929449"/>
+      <w:r>
+        <w:rPr>
+          <w:lang w:val="en-IE"/>
+        </w:rPr>
+        <w:lastRenderedPageBreak/>
+        <w:t>How it works?</w:t>
+      </w:r>
+      <w:bookmarkEnd w:id="12"/>
+    </w:p>
+    <w:p>
+      <w:pPr>
+        <w:rPr>
+          <w:rFonts w:cstheme="minorHAnsi"/>
+          <w:color w:val="202124"/>
+          <w:shd w:val="clear" w:color="auto" w:fill="FFFFFF"/>
+        </w:rPr>
+      </w:pPr>
+      <w:r>
+        <w:rPr>
+          <w:rFonts w:cstheme="minorHAnsi"/>
+          <w:color w:val="202124"/>
+          <w:shd w:val="clear" w:color="auto" w:fill="FFFFFF"/>
+        </w:rPr>
+        <w:t>“</w:t>
+      </w:r>
+      <w:r>
+        <w:rPr>
+          <w:rFonts w:cstheme="minorHAnsi"/>
+          <w:color w:val="202124"/>
+          <w:shd w:val="clear" w:color="auto" w:fill="FFFFFF"/>
+        </w:rPr>
+        <w:t>An </w:t>
+      </w:r>
+      <w:r>
+        <w:rPr>
+          <w:rFonts w:cstheme="minorHAnsi"/>
+          <w:bCs/>
+          <w:color w:val="202124"/>
+          <w:shd w:val="clear" w:color="auto" w:fill="FFFFFF"/>
+        </w:rPr>
+        <w:t>accelerometer</w:t>
+      </w:r>
+      <w:r>
+        <w:rPr>
+          <w:rFonts w:cstheme="minorHAnsi"/>
+          <w:color w:val="202124"/>
+          <w:shd w:val="clear" w:color="auto" w:fill="FFFFFF"/>
+        </w:rPr>
+        <w:t> is a device that measures the vibration, or acceleration of motion of a structure. The force caused by vibration or a change in motion (acceleration) causes the mass to "squeeze" the piezoelectric material which produces an electrical charge that is proportional to the force exerted upon it</w:t>
+      </w:r>
+      <w:r>
+        <w:rPr>
+          <w:rFonts w:cstheme="minorHAnsi"/>
+          <w:color w:val="202124"/>
+          <w:shd w:val="clear" w:color="auto" w:fill="FFFFFF"/>
+        </w:rPr>
+        <w:t>”[7]. This quote was taken from the website “omega.com” and explains the concept of an accelerometer in a concise fashion.</w:t>
+      </w:r>
+    </w:p>
+    <w:p>
+      <w:pPr>
+        <w:rPr>
+          <w:rFonts w:cstheme="minorHAnsi"/>
+          <w:color w:val="202124"/>
+          <w:shd w:val="clear" w:color="auto" w:fill="FFFFFF"/>
+        </w:rPr>
+      </w:pPr>
+      <w:r>
+        <w:rPr>
           <w:noProof/>
           <w:lang w:val="en-GB" w:eastAsia="en-GB"/>
         </w:rPr>
-        <mc:AlternateContent>
-          <mc:Choice Requires="wps">
-            <w:drawing>
-              <wp:anchor distT="0" distB="0" distL="114300" distR="114300" simplePos="0" relativeHeight="251672576" behindDoc="0" locked="0" layoutInCell="1" allowOverlap="1" wp14:anchorId="615CC609" wp14:editId="3F2636FD">
-                <wp:simplePos x="0" y="0"/>
-                <wp:positionH relativeFrom="column">
-                  <wp:posOffset>2195195</wp:posOffset>
-                </wp:positionH>
-                <wp:positionV relativeFrom="paragraph">
-                  <wp:posOffset>802640</wp:posOffset>
-                </wp:positionV>
-                <wp:extent cx="620712" cy="554037"/>
-                <wp:effectExtent l="0" t="0" r="0" b="0"/>
-                <wp:wrapNone/>
-                <wp:docPr id="24583" name="TextBox 6">
-                  <a:extLst xmlns:a="http://schemas.openxmlformats.org/drawingml/2006/main">
-                    <a:ext uri="{FF2B5EF4-FFF2-40B4-BE49-F238E27FC236}">
-                      <a16:creationId xmlns="" xmlns:cx="http://schemas.microsoft.com/office/drawing/2014/chartex" xmlns:cx1="http://schemas.microsoft.com/office/drawing/2015/9/8/chartex" xmlns:cx2="http://schemas.microsoft.com/office/drawing/2015/10/21/chartex" xmlns:cx3="http://schemas.microsoft.com/office/drawing/2016/5/9/chartex" xmlns:cx4="http://schemas.microsoft.com/office/drawing/2016/5/10/chartex" xmlns:cx5="http://schemas.microsoft.com/office/drawing/2016/5/11/chartex" xmlns:cx6="http://schemas.microsoft.com/office/drawing/2016/5/12/chartex" xmlns:cx7="http://schemas.microsoft.com/office/drawing/2016/5/13/chartex" xmlns:cx8="http://schemas.microsoft.com/office/drawing/2016/5/14/chartex" xmlns:aink="http://schemas.microsoft.com/office/drawing/2016/ink" xmlns:am3d="http://schemas.microsoft.com/office/drawing/2017/model3d" xmlns:o="urn:schemas-microsoft-com:office:office" xmlns:v="urn:schemas-microsoft-com:vml" xmlns:w10="urn:schemas-microsoft-com:office:word" xmlns:w="http://schemas.openxmlformats.org/wordprocessingml/2006/main" xmlns:w16cex="http://schemas.microsoft.com/office/word/2018/wordml/cex" xmlns:w16cid="http://schemas.microsoft.com/office/word/2016/wordml/cid" xmlns:w16="http://schemas.microsoft.com/office/word/2018/wordml" xmlns:w16se="http://schemas.microsoft.com/office/word/2015/wordml/symex" xmlns:a16="http://schemas.microsoft.com/office/drawing/2014/main" id="{81A3E6F5-0B57-452B-B5F5-1B3725437E8B}"/>
-                    </a:ext>
-                  </a:extLst>
-                </wp:docPr>
-                <wp:cNvGraphicFramePr>
-                  <a:graphicFrameLocks xmlns:a="http://schemas.openxmlformats.org/drawingml/2006/main"/>
-                </wp:cNvGraphicFramePr>
-                <a:graphic xmlns:a="http://schemas.openxmlformats.org/drawingml/2006/main">
-                  <a:graphicData uri="http://schemas.microsoft.com/office/word/2010/wordprocessingShape">
-                    <wps:wsp>
-                      <wps:cNvSpPr txBox="1">
-                        <a:spLocks noChangeArrowheads="1"/>
-                      </wps:cNvSpPr>
-                      <wps:spPr bwMode="auto">
-                        <a:xfrm>
-                          <a:off x="0" y="0"/>
-                          <a:ext cx="620712" cy="554037"/>
-                        </a:xfrm>
-                        <a:prstGeom prst="rect">
-                          <a:avLst/>
-                        </a:prstGeom>
-                        <a:noFill/>
-                        <a:ln>
-                          <a:noFill/>
-                        </a:ln>
-                        <a:extLst>
-                          <a:ext uri="{909E8E84-426E-40DD-AFC4-6F175D3DCCD1}">
-                            <a14:hiddenFill xmlns:a14="http://schemas.microsoft.com/office/drawing/2010/main">
-                              <a:solidFill>
-                                <a:srgbClr val="FFFFFF"/>
-                              </a:solidFill>
-                            </a14:hiddenFill>
-                          </a:ext>
-                          <a:ext uri="{91240B29-F687-4F45-9708-019B960494DF}">
-                            <a14:hiddenLine xmlns:a14="http://schemas.microsoft.com/office/drawing/2010/main" w="9525">
-                              <a:solidFill>
-                                <a:srgbClr val="000000"/>
-                              </a:solidFill>
-                              <a:miter lim="800000"/>
-                              <a:headEnd/>
-                              <a:tailEnd/>
-                            </a14:hiddenLine>
-                          </a:ext>
-                        </a:extLst>
-                      </wps:spPr>
-                      <wps:txbx>
-                        <w:txbxContent>
-                          <w:p>
-                            <w:pPr>
-                              <w:pStyle w:val="NormalWeb"/>
-                              <w:kinsoku w:val="0"/>
-                              <w:overflowPunct w:val="0"/>
-                              <w:spacing w:before="0" w:beforeAutospacing="0" w:after="0" w:afterAutospacing="0"/>
-                              <w:textAlignment w:val="baseline"/>
-                            </w:pPr>
-                            <w:r>
-                              <w:rPr>
-                                <w:rFonts w:ascii="Verdana" w:hAnsi="Verdana" w:cstheme="minorBidi"/>
-                                <w:color w:val="000000" w:themeColor="text1"/>
-                                <w:kern w:val="24"/>
-                                <w:sz w:val="60"/>
-                                <w:szCs w:val="60"/>
-                                <w:lang w:val="en-IE"/>
-                              </w:rPr>
-                              <w:t>V</w:t>
-                            </w:r>
-                          </w:p>
-                        </w:txbxContent>
-                      </wps:txbx>
-                      <wps:bodyPr>
-                        <a:spAutoFit/>
-                      </wps:bodyPr>
-                    </wps:wsp>
-                  </a:graphicData>
-                </a:graphic>
-              </wp:anchor>
-            </w:drawing>
-          </mc:Choice>
-          <mc:Fallback>
-            <w:pict>
-              <v:shapetype w14:anchorId="615CC609" id="_x0000_t202" coordsize="21600,21600" o:spt="202" path="m,l,21600r21600,l21600,xe">
-                <v:stroke joinstyle="miter"/>
-                <v:path gradientshapeok="t" o:connecttype="rect"/>
-              </v:shapetype>
-              <v:shape id="TextBox 6" o:spid="_x0000_s1026" type="#_x0000_t202" style="position:absolute;margin-left:172.85pt;margin-top:63.2pt;width:48.85pt;height:43.6pt;z-index:251672576;visibility:visible;mso-wrap-style:square;mso-wrap-distance-left:9pt;mso-wrap-distance-top:0;mso-wrap-distance-right:9pt;mso-wrap-distance-bottom:0;mso-position-horizontal:absolute;mso-position-horizontal-relative:text;mso-position-vertical:absolute;mso-position-vertical-relative:text;v-text-anchor:top" o:gfxdata="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" filled="f" stroked="f">
-                <v:textbox style="mso-fit-shape-to-text:t">
-                  <w:txbxContent>
-                    <w:p>
-                      <w:pPr>
-                        <w:pStyle w:val="NormalWeb"/>
-                        <w:kinsoku w:val="0"/>
-                        <w:overflowPunct w:val="0"/>
-                        <w:spacing w:before="0" w:beforeAutospacing="0" w:after="0" w:afterAutospacing="0"/>
-                        <w:textAlignment w:val="baseline"/>
-                      </w:pPr>
-                      <w:r>
-                        <w:rPr>
-                          <w:rFonts w:ascii="Verdana" w:hAnsi="Verdana" w:cstheme="minorBidi"/>
-                          <w:color w:val="000000" w:themeColor="text1"/>
-                          <w:kern w:val="24"/>
-                          <w:sz w:val="60"/>
-                          <w:szCs w:val="60"/>
-                          <w:lang w:val="en-IE"/>
-                        </w:rPr>
-                        <w:t>V</w:t>
-                      </w:r>
-                    </w:p>
-                  </w:txbxContent>
-                </v:textbox>
-              </v:shape>
-            </w:pict>
-          </mc:Fallback>
-        </mc:AlternateContent>
-      </w:r>
-    </w:p>
-    <w:p>
-      <w:pPr>
-        <w:rPr>
-          <w:lang w:val="en-GB"/>
-        </w:rPr>
-      </w:pPr>
-    </w:p>
-    <w:p>
-      <w:pPr>
-        <w:rPr>
-          <w:lang w:val="en-GB"/>
-        </w:rPr>
-      </w:pPr>
-    </w:p>
-    <w:p>
-      <w:pPr>
-        <w:rPr>
-          <w:lang w:val="en-GB"/>
+        <w:drawing>
+          <wp:anchor distT="0" distB="0" distL="114300" distR="114300" simplePos="0" relativeHeight="251689984" behindDoc="0" locked="0" layoutInCell="1" allowOverlap="1" wp14:anchorId="07D470E3" wp14:editId="57EA5E5E">
+            <wp:simplePos x="0" y="0"/>
+            <wp:positionH relativeFrom="margin">
+              <wp:align>center</wp:align>
+            </wp:positionH>
+            <wp:positionV relativeFrom="paragraph">
+              <wp:posOffset>210820</wp:posOffset>
+            </wp:positionV>
+            <wp:extent cx="3810000" cy="2381250"/>
+            <wp:effectExtent l="0" t="0" r="0" b="0"/>
+            <wp:wrapNone/>
+            <wp:docPr id="18" name="Picture 18" descr="How accelerometers work | Types of accelerometers"/>
+            <wp:cNvGraphicFramePr>
+              <a:graphicFrameLocks xmlns:a="http://schemas.openxmlformats.org/drawingml/2006/main" noChangeAspect="1"/>
+            </wp:cNvGraphicFramePr>
+            <a:graphic xmlns:a="http://schemas.openxmlformats.org/drawingml/2006/main">
+              <a:graphicData uri="http://schemas.openxmlformats.org/drawingml/2006/picture">
+                <pic:pic xmlns:pic="http://schemas.openxmlformats.org/drawingml/2006/picture">
+                  <pic:nvPicPr>
+                    <pic:cNvPr id="0" name="Picture 2" descr="How accelerometers work | Types of accelerometers"/>
+                    <pic:cNvPicPr>
+                      <a:picLocks noChangeAspect="1" noChangeArrowheads="1"/>
+                    </pic:cNvPicPr>
+                  </pic:nvPicPr>
+                  <pic:blipFill>
+                    <a:blip r:embed="rId19">
+                      <a:extLst>
+                        <a:ext uri="{28A0092B-C50C-407E-A947-70E740481C1C}">
+                          <a14:useLocalDpi xmlns:a14="http://schemas.microsoft.com/office/drawing/2010/main" val="0"/>
+                        </a:ext>
+                      </a:extLst>
+                    </a:blip>
+                    <a:srcRect/>
+                    <a:stretch>
+                      <a:fillRect/>
+                    </a:stretch>
+                  </pic:blipFill>
+                  <pic:spPr bwMode="auto">
+                    <a:xfrm>
+                      <a:off x="0" y="0"/>
+                      <a:ext cx="3810000" cy="2381250"/>
+                    </a:xfrm>
+                    <a:prstGeom prst="rect">
+                      <a:avLst/>
+                    </a:prstGeom>
+                    <a:noFill/>
+                    <a:ln>
+                      <a:noFill/>
+                    </a:ln>
+                  </pic:spPr>
+                </pic:pic>
+              </a:graphicData>
+            </a:graphic>
+          </wp:anchor>
+        </w:drawing>
+      </w:r>
+    </w:p>
+    <w:p>
+      <w:pPr>
+        <w:rPr>
+          <w:rFonts w:cstheme="minorHAnsi"/>
+          <w:lang w:val="en-IE"/>
+        </w:rPr>
+      </w:pPr>
+    </w:p>
+    <w:p>
+      <w:pPr>
+        <w:rPr>
+          <w:lang w:val="en-IE"/>
+        </w:rPr>
+      </w:pPr>
+    </w:p>
+    <w:p>
+      <w:pPr>
+        <w:rPr>
+          <w:lang w:val="en-IE"/>
+        </w:rPr>
+      </w:pPr>
+    </w:p>
+    <w:p>
+      <w:pPr>
+        <w:rPr>
+          <w:lang w:val="en-IE"/>
+        </w:rPr>
+      </w:pPr>
+    </w:p>
+    <w:p>
+      <w:pPr>
+        <w:rPr>
+          <w:lang w:val="en-IE"/>
         </w:rPr>
       </w:pPr>
     </w:p>
@@ -4463,9 +4953,197 @@
     <w:p>
       <w:pPr>
         <w:pStyle w:val="Caption"/>
-        <w:rPr>
-          <w:b w:val="0"/>
-        </w:rPr>
+      </w:pPr>
+      <w:r>
+        <w:t xml:space="preserve">[8]Figure </w:t>
+      </w:r>
+      <w:r>
+        <w:rPr>
+          <w:noProof/>
+        </w:rPr>
+        <w:t>8</w:t>
+      </w:r>
+      <w:r>
+        <w:noBreakHyphen/>
+      </w:r>
+      <w:r>
+        <w:rPr>
+          <w:noProof/>
+        </w:rPr>
+        <w:t>2</w:t>
+      </w:r>
+      <w:r>
+        <w:t xml:space="preserve"> Accelerometer Diagram</w:t>
+      </w:r>
+    </w:p>
+    <w:p>
+      <w:r>
+        <w:t>An accelerometer measures the acceleration in its relevant axis. It calculates the vibration of the movement, therefore the higher the vibration the more sever the acceleration. I have supplied a diagram above showing how a “Piezoelectric accelerometer” functions.</w:t>
+      </w:r>
+      <w:r>
+        <w:t xml:space="preserve"> The mass of a particular movement presses against the crystal inside the accelerometer, this mass squeezes the crystal. The more mass supplied would indicated that the accelerometer would produce a higher voltage value. Concluding the higher the mass the more output voltage will be generated. This is very clear as the quicker you accelerate the higher the output value will be.</w:t>
+      </w:r>
+    </w:p>
+    <w:p/>
+    <w:p/>
+    <w:p/>
+    <w:p>
+      <w:pPr>
+        <w:pStyle w:val="Heading2"/>
+        <w:rPr>
+          <w:lang w:val="en-IE"/>
+        </w:rPr>
+      </w:pPr>
+      <w:bookmarkStart w:id="13" w:name="_Toc71929450"/>
+      <w:r>
+        <w:rPr>
+          <w:lang w:val="en-IE"/>
+        </w:rPr>
+        <w:lastRenderedPageBreak/>
+        <w:t>Accelerometer Integration</w:t>
+      </w:r>
+      <w:bookmarkEnd w:id="13"/>
+    </w:p>
+    <w:p>
+      <w:pPr>
+        <w:rPr>
+          <w:lang w:val="en-IE"/>
+        </w:rPr>
+      </w:pPr>
+      <w:r>
+        <w:rPr>
+          <w:lang w:val="en-IE"/>
+        </w:rPr>
+        <w:t xml:space="preserve">Finally I would like to discuss how I implemented the accelerometer into my project. With the guidance of my supervisor we designed a very basic application that would harness the accelerometer in a phone. It was not ideal however it does function and executes everything we need. </w:t>
+      </w:r>
+    </w:p>
+    <w:p>
+      <w:pPr>
+        <w:rPr>
+          <w:lang w:val="en-IE"/>
+        </w:rPr>
+      </w:pPr>
+      <w:r>
+        <w:rPr>
+          <w:noProof/>
+          <w:lang w:val="en-GB" w:eastAsia="en-GB"/>
+        </w:rPr>
+        <w:drawing>
+          <wp:anchor distT="0" distB="0" distL="114300" distR="114300" simplePos="0" relativeHeight="251691008" behindDoc="0" locked="0" layoutInCell="1" allowOverlap="1" wp14:anchorId="1F780868" wp14:editId="6D687476">
+            <wp:simplePos x="0" y="0"/>
+            <wp:positionH relativeFrom="margin">
+              <wp:align>center</wp:align>
+            </wp:positionH>
+            <wp:positionV relativeFrom="paragraph">
+              <wp:posOffset>13335</wp:posOffset>
+            </wp:positionV>
+            <wp:extent cx="2846499" cy="2713990"/>
+            <wp:effectExtent l="0" t="0" r="0" b="0"/>
+            <wp:wrapNone/>
+            <wp:docPr id="19" name="Picture 19"/>
+            <wp:cNvGraphicFramePr>
+              <a:graphicFrameLocks xmlns:a="http://schemas.openxmlformats.org/drawingml/2006/main" noChangeAspect="1"/>
+            </wp:cNvGraphicFramePr>
+            <a:graphic xmlns:a="http://schemas.openxmlformats.org/drawingml/2006/main">
+              <a:graphicData uri="http://schemas.openxmlformats.org/drawingml/2006/picture">
+                <pic:pic xmlns:pic="http://schemas.openxmlformats.org/drawingml/2006/picture">
+                  <pic:nvPicPr>
+                    <pic:cNvPr id="19" name="182075642_937715363657378_1694412175795938405_n.jpg"/>
+                    <pic:cNvPicPr/>
+                  </pic:nvPicPr>
+                  <pic:blipFill rotWithShape="1">
+                    <a:blip r:embed="rId20" cstate="print">
+                      <a:extLst>
+                        <a:ext uri="{28A0092B-C50C-407E-A947-70E740481C1C}">
+                          <a14:useLocalDpi xmlns:a14="http://schemas.microsoft.com/office/drawing/2010/main" val="0"/>
+                        </a:ext>
+                      </a:extLst>
+                    </a:blip>
+                    <a:srcRect t="3494" b="42904"/>
+                    <a:stretch/>
+                  </pic:blipFill>
+                  <pic:spPr bwMode="auto">
+                    <a:xfrm>
+                      <a:off x="0" y="0"/>
+                      <a:ext cx="2846499" cy="2713990"/>
+                    </a:xfrm>
+                    <a:prstGeom prst="rect">
+                      <a:avLst/>
+                    </a:prstGeom>
+                    <a:ln>
+                      <a:noFill/>
+                    </a:ln>
+                    <a:extLst>
+                      <a:ext uri="{53640926-AAD7-44D8-BBD7-CCE9431645EC}">
+                        <a14:shadowObscured xmlns:a14="http://schemas.microsoft.com/office/drawing/2010/main"/>
+                      </a:ext>
+                    </a:extLst>
+                  </pic:spPr>
+                </pic:pic>
+              </a:graphicData>
+            </a:graphic>
+            <wp14:sizeRelH relativeFrom="margin">
+              <wp14:pctWidth>0</wp14:pctWidth>
+            </wp14:sizeRelH>
+            <wp14:sizeRelV relativeFrom="margin">
+              <wp14:pctHeight>0</wp14:pctHeight>
+            </wp14:sizeRelV>
+          </wp:anchor>
+        </w:drawing>
+      </w:r>
+    </w:p>
+    <w:p>
+      <w:pPr>
+        <w:rPr>
+          <w:lang w:val="en-IE"/>
+        </w:rPr>
+      </w:pPr>
+    </w:p>
+    <w:p>
+      <w:pPr>
+        <w:rPr>
+          <w:lang w:val="en-IE"/>
+        </w:rPr>
+      </w:pPr>
+    </w:p>
+    <w:p>
+      <w:pPr>
+        <w:rPr>
+          <w:lang w:val="en-IE"/>
+        </w:rPr>
+      </w:pPr>
+    </w:p>
+    <w:p>
+      <w:pPr>
+        <w:rPr>
+          <w:lang w:val="en-IE"/>
+        </w:rPr>
+      </w:pPr>
+    </w:p>
+    <w:p>
+      <w:pPr>
+        <w:rPr>
+          <w:lang w:val="en-IE"/>
+        </w:rPr>
+      </w:pPr>
+    </w:p>
+    <w:p>
+      <w:pPr>
+        <w:rPr>
+          <w:lang w:val="en-IE"/>
+        </w:rPr>
+      </w:pPr>
+    </w:p>
+    <w:p>
+      <w:pPr>
+        <w:rPr>
+          <w:lang w:val="en-IE"/>
+        </w:rPr>
+      </w:pPr>
+    </w:p>
+    <w:p>
+      <w:pPr>
+        <w:pStyle w:val="Caption"/>
       </w:pPr>
       <w:r>
         <w:t xml:space="preserve">Figure </w:t>
@@ -4474,411 +5152,408 @@
         <w:rPr>
           <w:noProof/>
         </w:rPr>
-        <w:fldChar w:fldCharType="begin"/>
+        <w:t>8</w:t>
+      </w:r>
+      <w:r>
+        <w:noBreakHyphen/>
       </w:r>
       <w:r>
         <w:rPr>
           <w:noProof/>
         </w:rPr>
-        <w:instrText xml:space="preserve"> STYLEREF 1 \s </w:instrText>
-      </w:r>
+        <w:t>3</w:t>
+      </w:r>
+      <w:r>
+        <w:t xml:space="preserve"> Accelerometer Application</w:t>
+      </w:r>
+    </w:p>
+    <w:p>
+      <w:pPr>
+        <w:rPr>
+          <w:lang w:val="en-IE"/>
+        </w:rPr>
+      </w:pPr>
+    </w:p>
+    <w:p>
+      <w:pPr>
+        <w:rPr>
+          <w:lang w:val="en-IE"/>
+        </w:rPr>
+      </w:pPr>
+      <w:r>
+        <w:rPr>
+          <w:lang w:val="en-IE"/>
+        </w:rPr>
+        <w:t>The data gathered from the accelerometer is sent to NodeJS</w:t>
+      </w:r>
+      <w:r>
+        <w:rPr>
+          <w:lang w:val="en-IE"/>
+        </w:rPr>
+        <w:t xml:space="preserve"> via a JSON object</w:t>
+      </w:r>
+      <w:r>
+        <w:rPr>
+          <w:lang w:val="en-IE"/>
+        </w:rPr>
+        <w:t xml:space="preserve">. </w:t>
+      </w:r>
+      <w:r>
+        <w:rPr>
+          <w:lang w:val="en-IE"/>
+        </w:rPr>
+        <w:t xml:space="preserve">This is stripped down by NodeJS to extract the value of the accelerometer reading. </w:t>
+      </w:r>
+      <w:r>
+        <w:rPr>
+          <w:lang w:val="en-IE"/>
+        </w:rPr>
+        <w:t>This data is handled by NodeJS and a punch is determined on whether or not the individual movement exceeds the threshold. If the threshold is exceeded</w:t>
+      </w:r>
+      <w:r>
+        <w:rPr>
+          <w:lang w:val="en-IE"/>
+        </w:rPr>
+        <w:t xml:space="preserve"> the punch count is incremented. This count will be incremented every time the threshold is exceeded and will be stored and reset to zero when the round has ended and the user has indicated that by pressing the stop round button. </w:t>
+      </w:r>
+    </w:p>
+    <w:p>
+      <w:pPr>
+        <w:rPr>
+          <w:lang w:val="en-IE"/>
+        </w:rPr>
+      </w:pPr>
+    </w:p>
+    <w:p>
+      <w:pPr>
+        <w:rPr>
+          <w:lang w:val="en-IE"/>
+        </w:rPr>
+      </w:pPr>
+    </w:p>
+    <w:p>
+      <w:pPr>
+        <w:rPr>
+          <w:lang w:val="en-IE"/>
+        </w:rPr>
+      </w:pPr>
+    </w:p>
+    <w:p>
+      <w:pPr>
+        <w:rPr>
+          <w:lang w:val="en-IE"/>
+        </w:rPr>
+      </w:pPr>
       <w:r>
         <w:rPr>
           <w:noProof/>
-        </w:rPr>
-        <w:fldChar w:fldCharType="separate"/>
+          <w:lang w:val="en-GB" w:eastAsia="en-GB"/>
+        </w:rPr>
+        <w:lastRenderedPageBreak/>
+        <w:drawing>
+          <wp:anchor distT="0" distB="0" distL="114300" distR="114300" simplePos="0" relativeHeight="251692032" behindDoc="0" locked="0" layoutInCell="1" allowOverlap="1" wp14:anchorId="499A2317" wp14:editId="66DD90F6">
+            <wp:simplePos x="0" y="0"/>
+            <wp:positionH relativeFrom="margin">
+              <wp:align>center</wp:align>
+            </wp:positionH>
+            <wp:positionV relativeFrom="paragraph">
+              <wp:posOffset>9525</wp:posOffset>
+            </wp:positionV>
+            <wp:extent cx="4810125" cy="2305050"/>
+            <wp:effectExtent l="0" t="0" r="9525" b="0"/>
+            <wp:wrapNone/>
+            <wp:docPr id="20" name="Picture 20"/>
+            <wp:cNvGraphicFramePr>
+              <a:graphicFrameLocks xmlns:a="http://schemas.openxmlformats.org/drawingml/2006/main" noChangeAspect="1"/>
+            </wp:cNvGraphicFramePr>
+            <a:graphic xmlns:a="http://schemas.openxmlformats.org/drawingml/2006/main">
+              <a:graphicData uri="http://schemas.openxmlformats.org/drawingml/2006/picture">
+                <pic:pic xmlns:pic="http://schemas.openxmlformats.org/drawingml/2006/picture">
+                  <pic:nvPicPr>
+                    <pic:cNvPr id="1" name=""/>
+                    <pic:cNvPicPr/>
+                  </pic:nvPicPr>
+                  <pic:blipFill>
+                    <a:blip r:embed="rId21">
+                      <a:extLst>
+                        <a:ext uri="{28A0092B-C50C-407E-A947-70E740481C1C}">
+                          <a14:useLocalDpi xmlns:a14="http://schemas.microsoft.com/office/drawing/2010/main" val="0"/>
+                        </a:ext>
+                      </a:extLst>
+                    </a:blip>
+                    <a:stretch>
+                      <a:fillRect/>
+                    </a:stretch>
+                  </pic:blipFill>
+                  <pic:spPr>
+                    <a:xfrm>
+                      <a:off x="0" y="0"/>
+                      <a:ext cx="4810125" cy="2305050"/>
+                    </a:xfrm>
+                    <a:prstGeom prst="rect">
+                      <a:avLst/>
+                    </a:prstGeom>
+                  </pic:spPr>
+                </pic:pic>
+              </a:graphicData>
+            </a:graphic>
+          </wp:anchor>
+        </w:drawing>
+      </w:r>
+    </w:p>
+    <w:p>
+      <w:pPr>
+        <w:rPr>
+          <w:lang w:val="en-IE"/>
+        </w:rPr>
+      </w:pPr>
+    </w:p>
+    <w:p>
+      <w:pPr>
+        <w:rPr>
+          <w:lang w:val="en-IE"/>
+        </w:rPr>
+      </w:pPr>
+    </w:p>
+    <w:p>
+      <w:pPr>
+        <w:rPr>
+          <w:lang w:val="en-IE"/>
+        </w:rPr>
+      </w:pPr>
+    </w:p>
+    <w:p>
+      <w:pPr>
+        <w:rPr>
+          <w:lang w:val="en-IE"/>
+        </w:rPr>
+      </w:pPr>
+    </w:p>
+    <w:p>
+      <w:pPr>
+        <w:rPr>
+          <w:lang w:val="en-IE"/>
+        </w:rPr>
+      </w:pPr>
+    </w:p>
+    <w:p>
+      <w:pPr>
+        <w:pStyle w:val="Caption"/>
+      </w:pPr>
+    </w:p>
+    <w:p>
+      <w:pPr>
+        <w:pStyle w:val="Caption"/>
+      </w:pPr>
+      <w:r>
+        <w:t xml:space="preserve">Figure </w:t>
       </w:r>
       <w:r>
         <w:rPr>
           <w:noProof/>
         </w:rPr>
-        <w:t>6</w:t>
+        <w:t>8</w:t>
+      </w:r>
+      <w:r>
+        <w:noBreakHyphen/>
       </w:r>
       <w:r>
         <w:rPr>
           <w:noProof/>
         </w:rPr>
-        <w:fldChar w:fldCharType="end"/>
-      </w:r>
-      <w:r>
-        <w:noBreakHyphen/>
-      </w:r>
+        <w:t>4</w:t>
+      </w:r>
+      <w:r>
+        <w:t xml:space="preserve"> Accelerometer </w:t>
+      </w:r>
+      <w:r>
+        <w:t>Data Handling Code</w:t>
+      </w:r>
+    </w:p>
+    <w:p>
+      <w:r>
+        <w:t>As can be seen in “Figure 8-4”, we receive the data in JSON format. We extract the body and add it to the three element object(X, Y, and Z). We then extract the X value from this newly created object and check if it has surpassed the threshold of “0.5”. If this is the case we increment x which is our punch total for that round. When a request is sent back to NodeJS indicating that the round has been terminated, the value is stored and then reset for the next round.</w:t>
+      </w:r>
+    </w:p>
+    <w:p>
+      <w:pPr>
+        <w:rPr>
+          <w:lang w:val="en-IE"/>
+        </w:rPr>
+      </w:pPr>
+    </w:p>
+    <w:p>
+      <w:pPr>
+        <w:rPr>
+          <w:lang w:val="en-IE"/>
+        </w:rPr>
+      </w:pPr>
+    </w:p>
+    <w:p>
+      <w:pPr>
+        <w:rPr>
+          <w:lang w:val="en-IE"/>
+        </w:rPr>
+      </w:pPr>
+    </w:p>
+    <w:p>
+      <w:pPr>
+        <w:rPr>
+          <w:lang w:val="en-IE"/>
+        </w:rPr>
+      </w:pPr>
+    </w:p>
+    <w:p>
+      <w:pPr>
+        <w:rPr>
+          <w:lang w:val="en-IE"/>
+        </w:rPr>
+      </w:pPr>
+    </w:p>
+    <w:p>
+      <w:pPr>
+        <w:rPr>
+          <w:lang w:val="en-IE"/>
+        </w:rPr>
+      </w:pPr>
+    </w:p>
+    <w:p>
+      <w:pPr>
+        <w:rPr>
+          <w:lang w:val="en-IE"/>
+        </w:rPr>
+      </w:pPr>
+    </w:p>
+    <w:p>
+      <w:pPr>
+        <w:rPr>
+          <w:lang w:val="en-IE"/>
+        </w:rPr>
+      </w:pPr>
+    </w:p>
+    <w:p>
+      <w:pPr>
+        <w:pStyle w:val="Heading1"/>
+        <w:rPr>
+          <w:lang w:val="en-IE"/>
+        </w:rPr>
+      </w:pPr>
+      <w:bookmarkStart w:id="14" w:name="_Toc71929451"/>
+      <w:r>
+        <w:rPr>
+          <w:lang w:val="en-IE"/>
+        </w:rPr>
+        <w:lastRenderedPageBreak/>
+        <w:t>Charts</w:t>
+      </w:r>
+      <w:bookmarkEnd w:id="14"/>
+      <w:r>
+        <w:rPr>
+          <w:lang w:val="en-IE"/>
+        </w:rPr>
+        <w:t xml:space="preserve"> </w:t>
+      </w:r>
+    </w:p>
+    <w:p>
+      <w:pPr>
+        <w:rPr>
+          <w:lang w:val="en-IE"/>
+        </w:rPr>
+      </w:pPr>
+      <w:r>
+        <w:rPr>
+          <w:lang w:val="en-IE"/>
+        </w:rPr>
+        <w:t>Charts were a vital feature in this project. Clear and concise charts were required to provide the user with visual data charts. This allows for quick analysis and even by observing curves and</w:t>
+      </w:r>
+      <w:r>
+        <w:rPr>
+          <w:lang w:val="en-IE"/>
+        </w:rPr>
+        <w:t xml:space="preserve"> spikes, it can provide an effortless analysis.</w:t>
+      </w:r>
+    </w:p>
+    <w:p>
+      <w:pPr>
+        <w:rPr>
+          <w:lang w:val="en-IE"/>
+        </w:rPr>
+      </w:pPr>
       <w:r>
         <w:rPr>
           <w:noProof/>
-        </w:rPr>
-        <w:fldChar w:fldCharType="begin"/>
-      </w:r>
-      <w:r>
-        <w:rPr>
-          <w:noProof/>
-        </w:rPr>
-        <w:instrText xml:space="preserve"> SEQ Figure \* ARABIC \s 1 </w:instrText>
-      </w:r>
-      <w:r>
-        <w:rPr>
-          <w:noProof/>
-        </w:rPr>
-        <w:fldChar w:fldCharType="separate"/>
-      </w:r>
-      <w:r>
-        <w:rPr>
-          <w:noProof/>
-        </w:rPr>
-        <w:t>2</w:t>
-      </w:r>
-      <w:r>
-        <w:rPr>
-          <w:noProof/>
-        </w:rPr>
-        <w:fldChar w:fldCharType="end"/>
-      </w:r>
-      <w:r>
-        <w:t xml:space="preserve"> </w:t>
-      </w:r>
-      <w:r>
-        <w:rPr>
-          <w:b w:val="0"/>
-        </w:rPr>
-        <w:t>A photograph is not a replacement for a circuit diagram</w:t>
-      </w:r>
-    </w:p>
-    <w:p/>
-    <w:p>
-      <w:pPr>
-        <w:rPr>
-          <w:lang w:val="en-IE"/>
-        </w:rPr>
-      </w:pPr>
-      <w:r>
-        <w:rPr>
-          <w:lang w:val="en-IE"/>
-        </w:rPr>
-        <w:t>I</w:t>
-      </w:r>
-      <w:r>
-        <w:rPr>
-          <w:lang w:val="en-IE"/>
-        </w:rPr>
-        <w:t>n d</w:t>
-      </w:r>
-      <w:r>
-        <w:rPr>
-          <w:lang w:val="en-IE"/>
-        </w:rPr>
-        <w:t>escrib</w:t>
-      </w:r>
-      <w:r>
-        <w:rPr>
-          <w:lang w:val="en-IE"/>
-        </w:rPr>
-        <w:t>ing</w:t>
-      </w:r>
-      <w:r>
-        <w:rPr>
-          <w:lang w:val="en-IE"/>
-        </w:rPr>
-        <w:t xml:space="preserve"> software, </w:t>
-      </w:r>
-      <w:r>
-        <w:rPr>
-          <w:lang w:val="en-IE"/>
-        </w:rPr>
-        <w:t xml:space="preserve">you need diagrams </w:t>
-      </w:r>
-      <w:r>
-        <w:rPr>
-          <w:lang w:val="en-IE"/>
-        </w:rPr>
-        <w:t xml:space="preserve">and/or summaries of software design &amp; layout. It </w:t>
-      </w:r>
-      <w:r>
-        <w:rPr>
-          <w:lang w:val="en-IE"/>
-        </w:rPr>
-        <w:t>is not suffi</w:t>
-      </w:r>
-      <w:r>
-        <w:rPr>
-          <w:lang w:val="en-IE"/>
-        </w:rPr>
-        <w:t>c</w:t>
-      </w:r>
-      <w:r>
-        <w:rPr>
-          <w:lang w:val="en-IE"/>
-        </w:rPr>
-        <w:t>i</w:t>
-      </w:r>
-      <w:r>
-        <w:rPr>
-          <w:lang w:val="en-IE"/>
-        </w:rPr>
-        <w:t>ent to just paste some code</w:t>
-      </w:r>
-      <w:r>
-        <w:rPr>
-          <w:lang w:val="en-IE"/>
-        </w:rPr>
-        <w:t>. Y</w:t>
-      </w:r>
-      <w:r>
-        <w:rPr>
-          <w:lang w:val="en-IE"/>
-        </w:rPr>
-        <w:t xml:space="preserve">ou should describe what your code is designed to do, in English. </w:t>
-      </w:r>
-      <w:r>
-        <w:rPr>
-          <w:lang w:val="en-IE"/>
-        </w:rPr>
-        <w:t>If you decided to put your code in functions or libraries or objects, describe this architecture. One good layout is to include a snippet(s) of code alongside an explanation. You do not have to explain every part of your code, pick the important parts.</w:t>
-      </w:r>
-    </w:p>
-    <w:p>
-      <w:pPr>
-        <w:rPr>
-          <w:lang w:val="en-IE"/>
-        </w:rPr>
-      </w:pPr>
-      <w:r>
-        <w:rPr>
-          <w:lang w:val="en-IE"/>
-        </w:rPr>
-        <w:t xml:space="preserve">Write out any mathematical equations or calculations </w:t>
-      </w:r>
-      <w:r>
-        <w:rPr>
-          <w:lang w:val="en-IE"/>
-        </w:rPr>
-        <w:t xml:space="preserve">that are important in your project </w:t>
-      </w:r>
-      <w:r>
-        <w:rPr>
-          <w:lang w:val="en-IE"/>
-        </w:rPr>
-        <w:t xml:space="preserve">and explain them. </w:t>
-      </w:r>
-    </w:p>
-    <w:p>
-      <w:pPr>
-        <w:rPr>
-          <w:lang w:val="en-IE"/>
-        </w:rPr>
-      </w:pPr>
-      <w:r>
-        <w:rPr>
-          <w:lang w:val="en-IE"/>
-        </w:rPr>
-        <w:t>Include details of any major problems or challenges you encountered in an area, and how you solved them.</w:t>
-      </w:r>
-    </w:p>
-    <w:p>
-      <w:pPr>
-        <w:spacing w:line="259" w:lineRule="auto"/>
-        <w:rPr>
-          <w:lang w:val="en-IE"/>
-        </w:rPr>
-      </w:pPr>
-      <w:r>
-        <w:rPr>
-          <w:lang w:val="en-IE"/>
-        </w:rPr>
-        <w:br w:type="page"/>
-      </w:r>
-    </w:p>
-    <w:p>
-      <w:pPr>
-        <w:pStyle w:val="Heading1"/>
-        <w:rPr>
-          <w:lang w:val="en-IE"/>
-        </w:rPr>
-      </w:pPr>
-      <w:bookmarkStart w:id="12" w:name="_Toc71843544"/>
-      <w:r>
-        <w:rPr>
-          <w:lang w:val="en-IE"/>
-        </w:rPr>
-        <w:lastRenderedPageBreak/>
-        <w:t>Accelerometer</w:t>
-      </w:r>
-      <w:bookmarkEnd w:id="12"/>
-    </w:p>
-    <w:p>
-      <w:pPr>
-        <w:rPr>
-          <w:lang w:val="en-IE"/>
-        </w:rPr>
-      </w:pPr>
-    </w:p>
-    <w:p>
-      <w:pPr>
-        <w:rPr>
-          <w:lang w:val="en-IE"/>
-        </w:rPr>
-      </w:pPr>
-    </w:p>
-    <w:p>
-      <w:pPr>
-        <w:rPr>
-          <w:lang w:val="en-IE"/>
-        </w:rPr>
-      </w:pPr>
-    </w:p>
-    <w:p>
-      <w:pPr>
-        <w:rPr>
-          <w:lang w:val="en-IE"/>
-        </w:rPr>
-      </w:pPr>
-    </w:p>
-    <w:p>
-      <w:pPr>
-        <w:rPr>
-          <w:lang w:val="en-IE"/>
-        </w:rPr>
-      </w:pPr>
-    </w:p>
-    <w:p>
-      <w:pPr>
-        <w:rPr>
-          <w:lang w:val="en-IE"/>
-        </w:rPr>
-      </w:pPr>
-    </w:p>
-    <w:p>
-      <w:pPr>
-        <w:rPr>
-          <w:lang w:val="en-IE"/>
-        </w:rPr>
-      </w:pPr>
-    </w:p>
-    <w:p>
-      <w:pPr>
-        <w:rPr>
-          <w:lang w:val="en-IE"/>
-        </w:rPr>
-      </w:pPr>
-    </w:p>
-    <w:p>
-      <w:pPr>
-        <w:rPr>
-          <w:lang w:val="en-IE"/>
-        </w:rPr>
-      </w:pPr>
-    </w:p>
-    <w:p>
-      <w:pPr>
-        <w:rPr>
-          <w:lang w:val="en-IE"/>
-        </w:rPr>
-      </w:pPr>
-    </w:p>
-    <w:p>
-      <w:pPr>
-        <w:rPr>
-          <w:lang w:val="en-IE"/>
-        </w:rPr>
-      </w:pPr>
-    </w:p>
-    <w:p>
-      <w:pPr>
-        <w:rPr>
-          <w:lang w:val="en-IE"/>
-        </w:rPr>
-      </w:pPr>
-    </w:p>
-    <w:p>
-      <w:pPr>
-        <w:rPr>
-          <w:lang w:val="en-IE"/>
-        </w:rPr>
-      </w:pPr>
-    </w:p>
-    <w:p>
-      <w:pPr>
-        <w:rPr>
-          <w:lang w:val="en-IE"/>
-        </w:rPr>
-      </w:pPr>
-    </w:p>
-    <w:p>
-      <w:pPr>
-        <w:rPr>
-          <w:lang w:val="en-IE"/>
-        </w:rPr>
-      </w:pPr>
-    </w:p>
-    <w:p>
-      <w:pPr>
-        <w:rPr>
-          <w:lang w:val="en-IE"/>
-        </w:rPr>
-      </w:pPr>
-    </w:p>
-    <w:p>
-      <w:pPr>
-        <w:rPr>
-          <w:lang w:val="en-IE"/>
-        </w:rPr>
-      </w:pPr>
-    </w:p>
-    <w:p>
-      <w:pPr>
-        <w:rPr>
-          <w:lang w:val="en-IE"/>
-        </w:rPr>
-      </w:pPr>
-    </w:p>
-    <w:p>
-      <w:pPr>
-        <w:rPr>
-          <w:lang w:val="en-IE"/>
-        </w:rPr>
-      </w:pPr>
-    </w:p>
-    <w:p>
-      <w:pPr>
-        <w:rPr>
-          <w:lang w:val="en-IE"/>
-        </w:rPr>
-      </w:pPr>
-    </w:p>
-    <w:p>
-      <w:pPr>
-        <w:rPr>
-          <w:lang w:val="en-IE"/>
-        </w:rPr>
-      </w:pPr>
-    </w:p>
-    <w:p>
-      <w:pPr>
-        <w:rPr>
-          <w:lang w:val="en-IE"/>
-        </w:rPr>
-      </w:pPr>
-    </w:p>
-    <w:p>
-      <w:pPr>
-        <w:pStyle w:val="Heading1"/>
-        <w:rPr>
-          <w:lang w:val="en-IE"/>
-        </w:rPr>
-      </w:pPr>
-      <w:bookmarkStart w:id="13" w:name="_Toc71843545"/>
-      <w:r>
-        <w:rPr>
-          <w:lang w:val="en-IE"/>
-        </w:rPr>
-        <w:t>Charts</w:t>
-      </w:r>
-      <w:bookmarkEnd w:id="13"/>
-      <w:r>
-        <w:rPr>
-          <w:lang w:val="en-IE"/>
-        </w:rPr>
-        <w:t xml:space="preserve"> </w:t>
-      </w:r>
+          <w:lang w:val="en-GB" w:eastAsia="en-GB"/>
+        </w:rPr>
+        <w:drawing>
+          <wp:anchor distT="0" distB="0" distL="114300" distR="114300" simplePos="0" relativeHeight="251693056" behindDoc="0" locked="0" layoutInCell="1" allowOverlap="1" wp14:anchorId="3D537D45" wp14:editId="0590F48E">
+            <wp:simplePos x="0" y="0"/>
+            <wp:positionH relativeFrom="margin">
+              <wp:align>center</wp:align>
+            </wp:positionH>
+            <wp:positionV relativeFrom="paragraph">
+              <wp:posOffset>175260</wp:posOffset>
+            </wp:positionV>
+            <wp:extent cx="2119914" cy="3770804"/>
+            <wp:effectExtent l="0" t="0" r="0" b="1270"/>
+            <wp:wrapNone/>
+            <wp:docPr id="21" name="Picture 21"/>
+            <wp:cNvGraphicFramePr>
+              <a:graphicFrameLocks xmlns:a="http://schemas.openxmlformats.org/drawingml/2006/main" noChangeAspect="1"/>
+            </wp:cNvGraphicFramePr>
+            <a:graphic xmlns:a="http://schemas.openxmlformats.org/drawingml/2006/main">
+              <a:graphicData uri="http://schemas.openxmlformats.org/drawingml/2006/picture">
+                <pic:pic xmlns:pic="http://schemas.openxmlformats.org/drawingml/2006/picture">
+                  <pic:nvPicPr>
+                    <pic:cNvPr id="21" name="182413785_926145128120401_7260211028497637672_n.jpg"/>
+                    <pic:cNvPicPr/>
+                  </pic:nvPicPr>
+                  <pic:blipFill>
+                    <a:blip r:embed="rId22" cstate="print">
+                      <a:extLst>
+                        <a:ext uri="{28A0092B-C50C-407E-A947-70E740481C1C}">
+                          <a14:useLocalDpi xmlns:a14="http://schemas.microsoft.com/office/drawing/2010/main" val="0"/>
+                        </a:ext>
+                      </a:extLst>
+                    </a:blip>
+                    <a:stretch>
+                      <a:fillRect/>
+                    </a:stretch>
+                  </pic:blipFill>
+                  <pic:spPr>
+                    <a:xfrm>
+                      <a:off x="0" y="0"/>
+                      <a:ext cx="2119914" cy="3770804"/>
+                    </a:xfrm>
+                    <a:prstGeom prst="rect">
+                      <a:avLst/>
+                    </a:prstGeom>
+                  </pic:spPr>
+                </pic:pic>
+              </a:graphicData>
+            </a:graphic>
+            <wp14:sizeRelH relativeFrom="margin">
+              <wp14:pctWidth>0</wp14:pctWidth>
+            </wp14:sizeRelH>
+            <wp14:sizeRelV relativeFrom="margin">
+              <wp14:pctHeight>0</wp14:pctHeight>
+            </wp14:sizeRelV>
+          </wp:anchor>
+        </w:drawing>
+      </w:r>
+    </w:p>
+    <w:p>
+      <w:pPr>
+        <w:rPr>
+          <w:lang w:val="en-IE"/>
+        </w:rPr>
+      </w:pPr>
+    </w:p>
+    <w:p>
+      <w:pPr>
+        <w:rPr>
+          <w:lang w:val="en-IE"/>
+        </w:rPr>
+      </w:pPr>
     </w:p>
     <w:p>
       <w:pPr>
@@ -4968,6 +5643,48 @@
     </w:p>
     <w:p>
       <w:pPr>
+        <w:pStyle w:val="Caption"/>
+      </w:pPr>
+      <w:r>
+        <w:t xml:space="preserve">Figure </w:t>
+      </w:r>
+      <w:r>
+        <w:rPr>
+          <w:noProof/>
+        </w:rPr>
+        <w:t>8</w:t>
+      </w:r>
+      <w:r>
+        <w:noBreakHyphen/>
+      </w:r>
+      <w:r>
+        <w:rPr>
+          <w:noProof/>
+        </w:rPr>
+        <w:t>5</w:t>
+      </w:r>
+      <w:r>
+        <w:t xml:space="preserve"> </w:t>
+      </w:r>
+      <w:r>
+        <w:t>React Native Chart Kit Example</w:t>
+      </w:r>
+    </w:p>
+    <w:p>
+      <w:pPr>
+        <w:rPr>
+          <w:lang w:val="en-IE"/>
+        </w:rPr>
+      </w:pPr>
+      <w:r>
+        <w:rPr>
+          <w:lang w:val="en-IE"/>
+        </w:rPr>
+        <w:t>As can be seen in the image above, this is the chart output in my application. I provide the label for the axis and then I pass it an array containing the punch totals for each round. I generate a line chart and also a bar chart. I felt that these two graphs were most adequate and suited the style of data being gathered. The react native chart kit isn’t as impressive on the web however it is extremely professional on iPhone. Some of the charts available are, Pie charts, Contribution graphs as well as the two I have previously mentioned and used in my application.</w:t>
+      </w:r>
+    </w:p>
+    <w:p>
+      <w:pPr>
         <w:spacing w:line="259" w:lineRule="auto"/>
         <w:rPr>
           <w:rFonts w:asciiTheme="majorHAnsi" w:eastAsiaTheme="majorEastAsia" w:hAnsiTheme="majorHAnsi" w:cstheme="majorBidi"/>
@@ -4992,6 +5709,190 @@
     </w:p>
     <w:p>
       <w:pPr>
+        <w:pStyle w:val="Heading1"/>
+        <w:rPr>
+          <w:lang w:val="en-IE"/>
+        </w:rPr>
+      </w:pPr>
+      <w:bookmarkStart w:id="15" w:name="_Toc71929452"/>
+      <w:r>
+        <w:rPr>
+          <w:lang w:val="en-IE"/>
+        </w:rPr>
+        <w:lastRenderedPageBreak/>
+        <w:t>NodeJS</w:t>
+      </w:r>
+      <w:bookmarkEnd w:id="15"/>
+      <w:r>
+        <w:rPr>
+          <w:lang w:val="en-IE"/>
+        </w:rPr>
+        <w:t xml:space="preserve"> </w:t>
+      </w:r>
+    </w:p>
+    <w:p>
+      <w:pPr>
+        <w:rPr>
+          <w:lang w:val="en-IE"/>
+        </w:rPr>
+      </w:pPr>
+      <w:r>
+        <w:rPr>
+          <w:rFonts w:cstheme="minorHAnsi"/>
+          <w:color w:val="202124"/>
+          <w:shd w:val="clear" w:color="auto" w:fill="FFFFFF"/>
+        </w:rPr>
+        <w:t>“</w:t>
+      </w:r>
+      <w:r>
+        <w:rPr>
+          <w:rFonts w:cstheme="minorHAnsi"/>
+          <w:color w:val="202124"/>
+          <w:shd w:val="clear" w:color="auto" w:fill="FFFFFF"/>
+        </w:rPr>
+        <w:t>Node. js is primarily </w:t>
+      </w:r>
+      <w:r>
+        <w:rPr>
+          <w:rFonts w:cstheme="minorHAnsi"/>
+          <w:bCs/>
+          <w:color w:val="202124"/>
+          <w:shd w:val="clear" w:color="auto" w:fill="FFFFFF"/>
+        </w:rPr>
+        <w:t>used for</w:t>
+      </w:r>
+      <w:r>
+        <w:rPr>
+          <w:rFonts w:cstheme="minorHAnsi"/>
+          <w:color w:val="202124"/>
+          <w:shd w:val="clear" w:color="auto" w:fill="FFFFFF"/>
+        </w:rPr>
+        <w:t> non-blocking, event-driven servers, due to its single-threaded nature. It's </w:t>
+      </w:r>
+      <w:r>
+        <w:rPr>
+          <w:rFonts w:cstheme="minorHAnsi"/>
+          <w:bCs/>
+          <w:color w:val="202124"/>
+          <w:shd w:val="clear" w:color="auto" w:fill="FFFFFF"/>
+        </w:rPr>
+        <w:t>used for</w:t>
+      </w:r>
+      <w:r>
+        <w:rPr>
+          <w:rFonts w:cstheme="minorHAnsi"/>
+          <w:color w:val="202124"/>
+          <w:shd w:val="clear" w:color="auto" w:fill="FFFFFF"/>
+        </w:rPr>
+        <w:t> traditional web sites and back-end API services, but was designed with real-time, push-based architectures in mind</w:t>
+      </w:r>
+      <w:r>
+        <w:rPr>
+          <w:rFonts w:cstheme="minorHAnsi"/>
+          <w:color w:val="202124"/>
+          <w:shd w:val="clear" w:color="auto" w:fill="FFFFFF"/>
+        </w:rPr>
+        <w:t>” [9]</w:t>
+      </w:r>
+      <w:r>
+        <w:rPr>
+          <w:rFonts w:ascii="Arial" w:hAnsi="Arial" w:cs="Arial"/>
+          <w:color w:val="202124"/>
+          <w:shd w:val="clear" w:color="auto" w:fill="FFFFFF"/>
+        </w:rPr>
+        <w:t>.</w:t>
+      </w:r>
+      <w:r>
+        <w:rPr>
+          <w:lang w:val="en-IE"/>
+        </w:rPr>
+        <w:t>NodeJS supplied the building blocks for this project. It is used to handle request by the user. The user will send requests to NodeJS and then NodeJS will handle these event-driven requests and act appropriately.</w:t>
+      </w:r>
+    </w:p>
+    <w:p>
+      <w:pPr>
+        <w:rPr>
+          <w:lang w:val="en-IE"/>
+        </w:rPr>
+      </w:pPr>
+      <w:r>
+        <w:rPr>
+          <w:noProof/>
+          <w:lang w:val="en-GB" w:eastAsia="en-GB"/>
+        </w:rPr>
+        <w:drawing>
+          <wp:anchor distT="0" distB="0" distL="114300" distR="114300" simplePos="0" relativeHeight="251694080" behindDoc="0" locked="0" layoutInCell="1" allowOverlap="1" wp14:anchorId="0F7F2429" wp14:editId="0C2BC093">
+            <wp:simplePos x="0" y="0"/>
+            <wp:positionH relativeFrom="margin">
+              <wp:align>center</wp:align>
+            </wp:positionH>
+            <wp:positionV relativeFrom="paragraph">
+              <wp:posOffset>150495</wp:posOffset>
+            </wp:positionV>
+            <wp:extent cx="5028556" cy="2411927"/>
+            <wp:effectExtent l="0" t="0" r="1270" b="7620"/>
+            <wp:wrapNone/>
+            <wp:docPr id="22" name="Picture 22" descr="Architecture &amp; Low-Level Design Of RESTful Service | Novice Developer"/>
+            <wp:cNvGraphicFramePr>
+              <a:graphicFrameLocks xmlns:a="http://schemas.openxmlformats.org/drawingml/2006/main" noChangeAspect="1"/>
+            </wp:cNvGraphicFramePr>
+            <a:graphic xmlns:a="http://schemas.openxmlformats.org/drawingml/2006/main">
+              <a:graphicData uri="http://schemas.openxmlformats.org/drawingml/2006/picture">
+                <pic:pic xmlns:pic="http://schemas.openxmlformats.org/drawingml/2006/picture">
+                  <pic:nvPicPr>
+                    <pic:cNvPr id="0" name="Picture 1" descr="Architecture &amp; Low-Level Design Of RESTful Service | Novice Developer"/>
+                    <pic:cNvPicPr>
+                      <a:picLocks noChangeAspect="1" noChangeArrowheads="1"/>
+                    </pic:cNvPicPr>
+                  </pic:nvPicPr>
+                  <pic:blipFill>
+                    <a:blip r:embed="rId23">
+                      <a:extLst>
+                        <a:ext uri="{28A0092B-C50C-407E-A947-70E740481C1C}">
+                          <a14:useLocalDpi xmlns:a14="http://schemas.microsoft.com/office/drawing/2010/main" val="0"/>
+                        </a:ext>
+                      </a:extLst>
+                    </a:blip>
+                    <a:srcRect/>
+                    <a:stretch>
+                      <a:fillRect/>
+                    </a:stretch>
+                  </pic:blipFill>
+                  <pic:spPr bwMode="auto">
+                    <a:xfrm>
+                      <a:off x="0" y="0"/>
+                      <a:ext cx="5028556" cy="2411927"/>
+                    </a:xfrm>
+                    <a:prstGeom prst="rect">
+                      <a:avLst/>
+                    </a:prstGeom>
+                    <a:noFill/>
+                    <a:ln>
+                      <a:noFill/>
+                    </a:ln>
+                  </pic:spPr>
+                </pic:pic>
+              </a:graphicData>
+            </a:graphic>
+            <wp14:sizeRelH relativeFrom="margin">
+              <wp14:pctWidth>0</wp14:pctWidth>
+            </wp14:sizeRelH>
+            <wp14:sizeRelV relativeFrom="margin">
+              <wp14:pctHeight>0</wp14:pctHeight>
+            </wp14:sizeRelV>
+          </wp:anchor>
+        </w:drawing>
+      </w:r>
+    </w:p>
+    <w:p>
+      <w:pPr>
+        <w:rPr>
+          <w:lang w:val="en-IE"/>
+        </w:rPr>
+      </w:pPr>
+    </w:p>
+    <w:p>
+      <w:pPr>
         <w:spacing w:line="259" w:lineRule="auto"/>
         <w:rPr>
           <w:rFonts w:asciiTheme="majorHAnsi" w:eastAsiaTheme="majorEastAsia" w:hAnsiTheme="majorHAnsi" w:cstheme="majorBidi"/>
@@ -5052,6 +5953,45 @@
     </w:p>
     <w:p>
       <w:pPr>
+        <w:pStyle w:val="Caption"/>
+      </w:pPr>
+      <w:r>
+        <w:t>[10]</w:t>
+      </w:r>
+      <w:r>
+        <w:t xml:space="preserve">Figure </w:t>
+      </w:r>
+      <w:r>
+        <w:rPr>
+          <w:noProof/>
+        </w:rPr>
+        <w:t>9</w:t>
+      </w:r>
+      <w:r>
+        <w:noBreakHyphen/>
+      </w:r>
+      <w:r>
+        <w:rPr>
+          <w:noProof/>
+        </w:rPr>
+        <w:t>1</w:t>
+      </w:r>
+      <w:r>
+        <w:t xml:space="preserve"> </w:t>
+      </w:r>
+      <w:r>
+        <w:t>Rest API requests example</w:t>
+      </w:r>
+    </w:p>
+    <w:p>
+      <w:r>
+        <w:t>I have provided an example of requests being sent to NodeJS and how the rest API’s are handled. The server is event-driven</w:t>
+      </w:r>
+      <w:bookmarkStart w:id="16" w:name="_GoBack"/>
+      <w:bookmarkEnd w:id="16"/>
+    </w:p>
+    <w:p>
+      <w:pPr>
         <w:spacing w:line="259" w:lineRule="auto"/>
         <w:rPr>
           <w:rFonts w:asciiTheme="majorHAnsi" w:eastAsiaTheme="majorEastAsia" w:hAnsiTheme="majorHAnsi" w:cstheme="majorBidi"/>
@@ -5100,42 +6040,6 @@
     </w:p>
     <w:p>
       <w:pPr>
-        <w:pStyle w:val="Heading1"/>
-        <w:rPr>
-          <w:lang w:val="en-IE"/>
-        </w:rPr>
-      </w:pPr>
-      <w:bookmarkStart w:id="14" w:name="_Toc71843546"/>
-      <w:r>
-        <w:rPr>
-          <w:lang w:val="en-IE"/>
-        </w:rPr>
-        <w:lastRenderedPageBreak/>
-        <w:t>Ethics</w:t>
-      </w:r>
-      <w:bookmarkEnd w:id="14"/>
-    </w:p>
-    <w:p>
-      <w:pPr>
-        <w:rPr>
-          <w:lang w:val="en-IE"/>
-        </w:rPr>
-      </w:pPr>
-      <w:r>
-        <w:rPr>
-          <w:lang w:val="en-IE"/>
-        </w:rPr>
-        <w:t xml:space="preserve">Include a short section on </w:t>
-      </w:r>
-      <w:r>
-        <w:rPr>
-          <w:lang w:val="en-IE"/>
-        </w:rPr>
-        <w:t>ethical considerations in your project or in the field of study of your project.</w:t>
-      </w:r>
-    </w:p>
-    <w:p>
-      <w:pPr>
         <w:spacing w:line="259" w:lineRule="auto"/>
         <w:rPr>
           <w:rFonts w:asciiTheme="majorHAnsi" w:eastAsiaTheme="majorEastAsia" w:hAnsiTheme="majorHAnsi" w:cstheme="majorBidi"/>
@@ -5145,6 +6049,161 @@
           <w:lang w:val="en-IE"/>
         </w:rPr>
       </w:pPr>
+    </w:p>
+    <w:p>
+      <w:pPr>
+        <w:spacing w:line="259" w:lineRule="auto"/>
+        <w:rPr>
+          <w:rFonts w:asciiTheme="majorHAnsi" w:eastAsiaTheme="majorEastAsia" w:hAnsiTheme="majorHAnsi" w:cstheme="majorBidi"/>
+          <w:color w:val="2E74B5" w:themeColor="accent1" w:themeShade="BF"/>
+          <w:sz w:val="32"/>
+          <w:szCs w:val="32"/>
+          <w:lang w:val="en-IE"/>
+        </w:rPr>
+      </w:pPr>
+    </w:p>
+    <w:p>
+      <w:pPr>
+        <w:spacing w:line="259" w:lineRule="auto"/>
+        <w:rPr>
+          <w:rFonts w:asciiTheme="majorHAnsi" w:eastAsiaTheme="majorEastAsia" w:hAnsiTheme="majorHAnsi" w:cstheme="majorBidi"/>
+          <w:color w:val="2E74B5" w:themeColor="accent1" w:themeShade="BF"/>
+          <w:sz w:val="32"/>
+          <w:szCs w:val="32"/>
+          <w:lang w:val="en-IE"/>
+        </w:rPr>
+      </w:pPr>
+    </w:p>
+    <w:p>
+      <w:pPr>
+        <w:spacing w:line="259" w:lineRule="auto"/>
+        <w:rPr>
+          <w:rFonts w:asciiTheme="majorHAnsi" w:eastAsiaTheme="majorEastAsia" w:hAnsiTheme="majorHAnsi" w:cstheme="majorBidi"/>
+          <w:color w:val="2E74B5" w:themeColor="accent1" w:themeShade="BF"/>
+          <w:sz w:val="32"/>
+          <w:szCs w:val="32"/>
+          <w:lang w:val="en-IE"/>
+        </w:rPr>
+      </w:pPr>
+    </w:p>
+    <w:p>
+      <w:pPr>
+        <w:spacing w:line="259" w:lineRule="auto"/>
+        <w:rPr>
+          <w:rFonts w:asciiTheme="majorHAnsi" w:eastAsiaTheme="majorEastAsia" w:hAnsiTheme="majorHAnsi" w:cstheme="majorBidi"/>
+          <w:color w:val="2E74B5" w:themeColor="accent1" w:themeShade="BF"/>
+          <w:sz w:val="32"/>
+          <w:szCs w:val="32"/>
+          <w:lang w:val="en-IE"/>
+        </w:rPr>
+      </w:pPr>
+    </w:p>
+    <w:p>
+      <w:pPr>
+        <w:spacing w:line="259" w:lineRule="auto"/>
+        <w:rPr>
+          <w:rFonts w:asciiTheme="majorHAnsi" w:eastAsiaTheme="majorEastAsia" w:hAnsiTheme="majorHAnsi" w:cstheme="majorBidi"/>
+          <w:color w:val="2E74B5" w:themeColor="accent1" w:themeShade="BF"/>
+          <w:sz w:val="32"/>
+          <w:szCs w:val="32"/>
+          <w:lang w:val="en-IE"/>
+        </w:rPr>
+      </w:pPr>
+    </w:p>
+    <w:p>
+      <w:pPr>
+        <w:spacing w:line="259" w:lineRule="auto"/>
+        <w:rPr>
+          <w:rFonts w:asciiTheme="majorHAnsi" w:eastAsiaTheme="majorEastAsia" w:hAnsiTheme="majorHAnsi" w:cstheme="majorBidi"/>
+          <w:color w:val="2E74B5" w:themeColor="accent1" w:themeShade="BF"/>
+          <w:sz w:val="32"/>
+          <w:szCs w:val="32"/>
+          <w:lang w:val="en-IE"/>
+        </w:rPr>
+      </w:pPr>
+    </w:p>
+    <w:p>
+      <w:pPr>
+        <w:spacing w:line="259" w:lineRule="auto"/>
+        <w:rPr>
+          <w:rFonts w:asciiTheme="majorHAnsi" w:eastAsiaTheme="majorEastAsia" w:hAnsiTheme="majorHAnsi" w:cstheme="majorBidi"/>
+          <w:color w:val="2E74B5" w:themeColor="accent1" w:themeShade="BF"/>
+          <w:sz w:val="32"/>
+          <w:szCs w:val="32"/>
+          <w:lang w:val="en-IE"/>
+        </w:rPr>
+      </w:pPr>
+    </w:p>
+    <w:p>
+      <w:pPr>
+        <w:spacing w:line="259" w:lineRule="auto"/>
+        <w:rPr>
+          <w:rFonts w:asciiTheme="majorHAnsi" w:eastAsiaTheme="majorEastAsia" w:hAnsiTheme="majorHAnsi" w:cstheme="majorBidi"/>
+          <w:color w:val="2E74B5" w:themeColor="accent1" w:themeShade="BF"/>
+          <w:sz w:val="32"/>
+          <w:szCs w:val="32"/>
+          <w:lang w:val="en-IE"/>
+        </w:rPr>
+      </w:pPr>
+    </w:p>
+    <w:p>
+      <w:pPr>
+        <w:spacing w:line="259" w:lineRule="auto"/>
+        <w:rPr>
+          <w:rFonts w:asciiTheme="majorHAnsi" w:eastAsiaTheme="majorEastAsia" w:hAnsiTheme="majorHAnsi" w:cstheme="majorBidi"/>
+          <w:color w:val="2E74B5" w:themeColor="accent1" w:themeShade="BF"/>
+          <w:sz w:val="32"/>
+          <w:szCs w:val="32"/>
+          <w:lang w:val="en-IE"/>
+        </w:rPr>
+      </w:pPr>
+    </w:p>
+    <w:p>
+      <w:pPr>
+        <w:pStyle w:val="Heading1"/>
+        <w:rPr>
+          <w:lang w:val="en-IE"/>
+        </w:rPr>
+      </w:pPr>
+      <w:bookmarkStart w:id="17" w:name="_Toc71929453"/>
+      <w:r>
+        <w:rPr>
+          <w:lang w:val="en-IE"/>
+        </w:rPr>
+        <w:t>Ethics</w:t>
+      </w:r>
+      <w:bookmarkEnd w:id="17"/>
+    </w:p>
+    <w:p>
+      <w:pPr>
+        <w:rPr>
+          <w:lang w:val="en-IE"/>
+        </w:rPr>
+      </w:pPr>
+      <w:r>
+        <w:rPr>
+          <w:lang w:val="en-IE"/>
+        </w:rPr>
+        <w:t xml:space="preserve">Include a short section on </w:t>
+      </w:r>
+      <w:r>
+        <w:rPr>
+          <w:lang w:val="en-IE"/>
+        </w:rPr>
+        <w:t>ethical considerations in your project or in the field of study of your project.</w:t>
+      </w:r>
+    </w:p>
+    <w:p>
+      <w:pPr>
+        <w:spacing w:line="259" w:lineRule="auto"/>
+        <w:rPr>
+          <w:rFonts w:asciiTheme="majorHAnsi" w:eastAsiaTheme="majorEastAsia" w:hAnsiTheme="majorHAnsi" w:cstheme="majorBidi"/>
+          <w:color w:val="2E74B5" w:themeColor="accent1" w:themeShade="BF"/>
+          <w:sz w:val="32"/>
+          <w:szCs w:val="32"/>
+          <w:lang w:val="en-IE"/>
+        </w:rPr>
+      </w:pPr>
       <w:r>
         <w:rPr>
           <w:lang w:val="en-IE"/>
@@ -5159,7 +6218,7 @@
           <w:lang w:val="en-IE"/>
         </w:rPr>
       </w:pPr>
-      <w:bookmarkStart w:id="15" w:name="_Toc71843547"/>
+      <w:bookmarkStart w:id="18" w:name="_Toc71929454"/>
       <w:r>
         <w:rPr>
           <w:lang w:val="en-IE"/>
@@ -5167,7 +6226,7 @@
         <w:lastRenderedPageBreak/>
         <w:t>Conclusion</w:t>
       </w:r>
-      <w:bookmarkEnd w:id="15"/>
+      <w:bookmarkEnd w:id="18"/>
     </w:p>
     <w:p>
       <w:pPr>
@@ -5294,7 +6353,7 @@
           <w:lang w:val="en-IE"/>
         </w:rPr>
       </w:pPr>
-      <w:bookmarkStart w:id="16" w:name="_Toc71843548"/>
+      <w:bookmarkStart w:id="19" w:name="_Toc71929455"/>
       <w:r>
         <w:rPr>
           <w:lang w:val="en-IE"/>
@@ -5302,7 +6361,7 @@
         <w:lastRenderedPageBreak/>
         <w:t>Appendix</w:t>
       </w:r>
-      <w:bookmarkEnd w:id="16"/>
+      <w:bookmarkEnd w:id="19"/>
     </w:p>
     <w:p>
       <w:pPr>
@@ -5332,6 +6391,19 @@
     </w:p>
     <w:p>
       <w:pPr>
+        <w:rPr>
+          <w:lang w:val="en-IE"/>
+        </w:rPr>
+      </w:pPr>
+      <w:r>
+        <w:rPr>
+          <w:lang w:val="en-IE"/>
+        </w:rPr>
+        <w:t>API – Application Programming Interface</w:t>
+      </w:r>
+    </w:p>
+    <w:p>
+      <w:pPr>
         <w:spacing w:line="259" w:lineRule="auto"/>
         <w:rPr>
           <w:lang w:val="en-IE"/>
@@ -5341,10 +6413,16 @@
         <w:rPr>
           <w:lang w:val="en-IE"/>
         </w:rPr>
+        <w:t>JSON – JavaScript Object Notation</w:t>
+      </w:r>
+      <w:r>
+        <w:rPr>
+          <w:lang w:val="en-IE"/>
+        </w:rPr>
         <w:br w:type="page"/>
       </w:r>
     </w:p>
-    <w:bookmarkStart w:id="17" w:name="_Toc71843549" w:displacedByCustomXml="next"/>
+    <w:bookmarkStart w:id="20" w:name="_Toc71929456" w:displacedByCustomXml="next"/>
     <w:sdt>
       <w:sdtPr>
         <w:rPr>
@@ -5367,7 +6445,7 @@
           <w:r>
             <w:t>References</w:t>
           </w:r>
-          <w:bookmarkEnd w:id="17"/>
+          <w:bookmarkEnd w:id="20"/>
         </w:p>
         <w:p/>
       </w:sdtContent>
@@ -5396,7 +6474,7 @@
       <w:r>
         <w:t xml:space="preserve">React Native: </w:t>
       </w:r>
-      <w:hyperlink r:id="rId19" w:history="1">
+      <w:hyperlink r:id="rId24" w:history="1">
         <w:r>
           <w:rPr>
             <w:rStyle w:val="Hyperlink"/>
@@ -5414,21 +6492,143 @@
       </w:r>
     </w:p>
     <w:p>
-      <w:pPr>
-        <w:rPr>
-          <w:lang w:val="en-IE"/>
-        </w:rPr>
-      </w:pPr>
       <w:r>
         <w:t xml:space="preserve">[4] React Native FAB: </w:t>
       </w:r>
-      <w:r>
-        <w:t>https://callstack.github.io/react-native-paper/fab.html</w:t>
-      </w:r>
+      <w:hyperlink r:id="rId25" w:history="1">
+        <w:r>
+          <w:rPr>
+            <w:rStyle w:val="Hyperlink"/>
+          </w:rPr>
+          <w:t>https://callstack.github.io/react-native-paper/fab.html</w:t>
+        </w:r>
+      </w:hyperlink>
+    </w:p>
+    <w:p>
+      <w:r>
+        <w:t xml:space="preserve">[5] Picker Example Image: </w:t>
+      </w:r>
+      <w:hyperlink r:id="rId26" w:history="1">
+        <w:r>
+          <w:rPr>
+            <w:rStyle w:val="Hyperlink"/>
+          </w:rPr>
+          <w:t>https://i.stack.imgur.com/RppGo.png</w:t>
+        </w:r>
+      </w:hyperlink>
+    </w:p>
+    <w:p>
+      <w:r>
+        <w:t xml:space="preserve">[6] Accelerometer image:  </w:t>
+      </w:r>
+      <w:r>
+        <w:t>https://www.oreilly.com/library/view/basic-sensors-in/9781449309480/httpatomoreillycomsourceoreillyimages873889.png.jpg</w:t>
+      </w:r>
+    </w:p>
+    <w:p>
+      <w:pPr>
+        <w:rPr>
+          <w:lang w:val="en-IE"/>
+        </w:rPr>
+      </w:pPr>
+      <w:r>
+        <w:rPr>
+          <w:lang w:val="en-IE"/>
+        </w:rPr>
+        <w:t xml:space="preserve">[7] Accelerometer by Omega: </w:t>
+      </w:r>
+      <w:hyperlink r:id="rId27" w:history="1">
+        <w:r>
+          <w:rPr>
+            <w:rStyle w:val="Hyperlink"/>
+            <w:lang w:val="en-IE"/>
+          </w:rPr>
+          <w:t>https://www.omega.com/en-us/resources/accelerometers#:~:text=An%20accelerometer%20is%20a%20device,the%20force%20exerted%20upon%20it</w:t>
+        </w:r>
+      </w:hyperlink>
+      <w:r>
+        <w:rPr>
+          <w:lang w:val="en-IE"/>
+        </w:rPr>
+        <w:t>.</w:t>
+      </w:r>
+    </w:p>
+    <w:p>
+      <w:pPr>
+        <w:rPr>
+          <w:lang w:val="en-IE"/>
+        </w:rPr>
+      </w:pPr>
+      <w:r>
+        <w:rPr>
+          <w:lang w:val="en-IE"/>
+        </w:rPr>
+        <w:t xml:space="preserve">[8] Accelerometer Diagram Image: </w:t>
+      </w:r>
+      <w:hyperlink r:id="rId28" w:history="1">
+        <w:r>
+          <w:rPr>
+            <w:rStyle w:val="Hyperlink"/>
+            <w:lang w:val="en-IE"/>
+          </w:rPr>
+          <w:t>https://cdn4.explainthatstuff.com/piezoelectric-accelerometer.png</w:t>
+        </w:r>
+      </w:hyperlink>
+    </w:p>
+    <w:p>
+      <w:pPr>
+        <w:rPr>
+          <w:lang w:val="en-IE"/>
+        </w:rPr>
+      </w:pPr>
+      <w:r>
+        <w:rPr>
+          <w:lang w:val="en-IE"/>
+        </w:rPr>
+        <w:t xml:space="preserve">[9] Why use NodeJS by toptal: </w:t>
+      </w:r>
+      <w:hyperlink r:id="rId29" w:history="1">
+        <w:r>
+          <w:rPr>
+            <w:rStyle w:val="Hyperlink"/>
+            <w:lang w:val="en-IE"/>
+          </w:rPr>
+          <w:t>https://www.toptal.com/nodejs/why-the-hell-would-i-use-node-js</w:t>
+        </w:r>
+      </w:hyperlink>
+    </w:p>
+    <w:p>
+      <w:pPr>
+        <w:rPr>
+          <w:lang w:val="en-IE"/>
+        </w:rPr>
+      </w:pPr>
+      <w:r>
+        <w:rPr>
+          <w:lang w:val="en-IE"/>
+        </w:rPr>
+        <w:t xml:space="preserve">[10] NodeJS request example image: </w:t>
+      </w:r>
+      <w:hyperlink r:id="rId30" w:history="1">
+        <w:r>
+          <w:rPr>
+            <w:rStyle w:val="Hyperlink"/>
+            <w:lang w:val="en-IE"/>
+          </w:rPr>
+          <w:t>https://i2.wp.com/novicedeveloper.com/wp-content/uploads/2018/11/Architecture-Customer-Information-System-Horizontal.jpg?resize=1130%2C542&amp;ssl=1</w:t>
+        </w:r>
+      </w:hyperlink>
+    </w:p>
+    <w:p>
+      <w:pPr>
+        <w:rPr>
+          <w:lang w:val="en-IE"/>
+        </w:rPr>
+      </w:pPr>
     </w:p>
     <w:sectPr>
-      <w:headerReference w:type="default" r:id="rId20"/>
-      <w:footerReference w:type="default" r:id="rId21"/>
+      <w:headerReference w:type="default" r:id="rId31"/>
+      <w:footerReference w:type="default" r:id="rId32"/>
       <w:pgSz w:w="12240" w:h="15840"/>
       <w:pgMar w:top="1440" w:right="1440" w:bottom="1440" w:left="1440" w:header="720" w:footer="720" w:gutter="0"/>
       <w:cols w:space="720"/>
@@ -5521,7 +6721,7 @@
                 <w:bCs/>
                 <w:noProof/>
               </w:rPr>
-              <w:t>5</w:t>
+              <w:t>24</w:t>
             </w:r>
             <w:r>
               <w:rPr>
@@ -5563,7 +6763,7 @@
                 <w:bCs/>
                 <w:noProof/>
               </w:rPr>
-              <w:t>21</w:t>
+              <w:t>25</w:t>
             </w:r>
             <w:r>
               <w:rPr>
@@ -7147,6 +8347,13 @@
     <w:pitch w:val="variable"/>
     <w:sig w:usb0="E4002EFF" w:usb1="C000E47F" w:usb2="00000009" w:usb3="00000000" w:csb0="000001FF" w:csb1="00000000"/>
   </w:font>
+  <w:font w:name="Arial">
+    <w:panose1 w:val="020B0604020202020204"/>
+    <w:charset w:val="00"/>
+    <w:family w:val="swiss"/>
+    <w:pitch w:val="variable"/>
+    <w:sig w:usb0="E0002EFF" w:usb1="C000785B" w:usb2="00000009" w:usb3="00000000" w:csb0="000001FF" w:csb1="00000000"/>
+  </w:font>
 </w:fonts>
 </file>
 
@@ -7171,6 +8378,7 @@
     <w:rsid w:val="005F293A"/>
     <w:rsid w:val="006C0768"/>
     <w:rsid w:val="006F728A"/>
+    <w:rsid w:val="00A06C0A"/>
     <w:rsid w:val="00A64543"/>
     <w:rsid w:val="00B570E8"/>
     <w:rsid w:val="00C50F49"/>
@@ -7980,7 +9188,7 @@
 </file>
 
 <file path=customXml/itemProps1.xml><?xml version="1.0" encoding="utf-8"?>
-<ds:datastoreItem xmlns:ds="http://schemas.openxmlformats.org/officeDocument/2006/customXml" ds:itemID="{6C6D5263-BEA6-477F-A304-D17C771F9854}">
+<ds:datastoreItem xmlns:ds="http://schemas.openxmlformats.org/officeDocument/2006/customXml" ds:itemID="{0DE29DB1-50BD-4091-AB6B-A1D0947FEE25}">
   <ds:schemaRefs>
     <ds:schemaRef ds:uri="http://schemas.openxmlformats.org/officeDocument/2006/bibliography"/>
   </ds:schemaRefs>

</xml_diff>